<commit_message>
Turnto Speedflex Beta as of 10-22
</commit_message>
<xml_diff>
--- a/documentation/TurnTo Upgrade to SpeedFlex.docx
+++ b/documentation/TurnTo Upgrade to SpeedFlex.docx
@@ -1,6 +1,6 @@
 
 <file path=word/document.xml><?xml version="1.0" encoding="utf-8"?>
-<w:document xmlns:wpc="http://schemas.microsoft.com/office/word/2010/wordprocessingCanvas" xmlns:mo="http://schemas.microsoft.com/office/mac/office/2008/main" xmlns:mc="http://schemas.openxmlformats.org/markup-compatibility/2006" xmlns:mv="urn:schemas-microsoft-com:mac:vml" xmlns:o="urn:schemas-microsoft-com:office:office" xmlns:r="http://schemas.openxmlformats.org/officeDocument/2006/relationships" xmlns:m="http://schemas.openxmlformats.org/officeDocument/2006/math" xmlns:v="urn:schemas-microsoft-com:vml" xmlns:wp14="http://schemas.microsoft.com/office/word/2010/wordprocessingDrawing" xmlns:wp="http://schemas.openxmlformats.org/drawingml/2006/wordprocessingDrawing" xmlns:w10="urn:schemas-microsoft-com:office:word" xmlns:w="http://schemas.openxmlformats.org/wordprocessingml/2006/main" xmlns:w14="http://schemas.microsoft.com/office/word/2010/wordml" xmlns:wpg="http://schemas.microsoft.com/office/word/2010/wordprocessingGroup" xmlns:wpi="http://schemas.microsoft.com/office/word/2010/wordprocessingInk" xmlns:wne="http://schemas.microsoft.com/office/word/2006/wordml" xmlns:wps="http://schemas.microsoft.com/office/word/2010/wordprocessingShape" mc:Ignorable="w14 wp14">
+<w:document xmlns:wpc="http://schemas.microsoft.com/office/word/2010/wordprocessingCanvas" xmlns:cx="http://schemas.microsoft.com/office/drawing/2014/chartex" xmlns:cx1="http://schemas.microsoft.com/office/drawing/2015/9/8/chartex" xmlns:cx2="http://schemas.microsoft.com/office/drawing/2015/10/21/chartex" xmlns:cx3="http://schemas.microsoft.com/office/drawing/2016/5/9/chartex" xmlns:cx4="http://schemas.microsoft.com/office/drawing/2016/5/10/chartex" xmlns:cx5="http://schemas.microsoft.com/office/drawing/2016/5/11/chartex" xmlns:cx6="http://schemas.microsoft.com/office/drawing/2016/5/12/chartex" xmlns:cx7="http://schemas.microsoft.com/office/drawing/2016/5/13/chartex" xmlns:cx8="http://schemas.microsoft.com/office/drawing/2016/5/14/chartex" xmlns:mc="http://schemas.openxmlformats.org/markup-compatibility/2006" xmlns:aink="http://schemas.microsoft.com/office/drawing/2016/ink" xmlns:am3d="http://schemas.microsoft.com/office/drawing/2017/model3d" xmlns:o="urn:schemas-microsoft-com:office:office" xmlns:r="http://schemas.openxmlformats.org/officeDocument/2006/relationships" xmlns:m="http://schemas.openxmlformats.org/officeDocument/2006/math" xmlns:v="urn:schemas-microsoft-com:vml" xmlns:wp14="http://schemas.microsoft.com/office/word/2010/wordprocessingDrawing" xmlns:wp="http://schemas.openxmlformats.org/drawingml/2006/wordprocessingDrawing" xmlns:w10="urn:schemas-microsoft-com:office:word" xmlns:w="http://schemas.openxmlformats.org/wordprocessingml/2006/main" xmlns:w14="http://schemas.microsoft.com/office/word/2010/wordml" xmlns:w15="http://schemas.microsoft.com/office/word/2012/wordml" xmlns:w16cid="http://schemas.microsoft.com/office/word/2016/wordml/cid" xmlns:w16se="http://schemas.microsoft.com/office/word/2015/wordml/symex" xmlns:wpg="http://schemas.microsoft.com/office/word/2010/wordprocessingGroup" xmlns:wpi="http://schemas.microsoft.com/office/word/2010/wordprocessingInk" xmlns:wne="http://schemas.microsoft.com/office/word/2006/wordml" xmlns:wps="http://schemas.microsoft.com/office/word/2010/wordprocessingShape" mc:Ignorable="w14 w15 w16se w16cid wp14">
   <w:body>
     <w:p>
       <w:pPr>
@@ -13,7 +13,85 @@
           <w:szCs w:val="84"/>
         </w:rPr>
       </w:pPr>
-      <w:r>
+      <w:bookmarkStart w:id="0" w:name="_Toc469044330"/>
+      <w:bookmarkStart w:id="1" w:name="_Toc418498841"/>
+      <w:r>
+        <w:rPr>
+          <w:noProof/>
+        </w:rPr>
+        <w:drawing>
+          <wp:anchor distT="0" distB="0" distL="114300" distR="114300" simplePos="0" relativeHeight="251667456" behindDoc="0" locked="0" layoutInCell="1" allowOverlap="1" wp14:anchorId="64C213AA" wp14:editId="047946D0">
+            <wp:simplePos x="0" y="0"/>
+            <wp:positionH relativeFrom="margin">
+              <wp:align>center</wp:align>
+            </wp:positionH>
+            <wp:positionV relativeFrom="paragraph">
+              <wp:posOffset>111760</wp:posOffset>
+            </wp:positionV>
+            <wp:extent cx="5093208" cy="3904488"/>
+            <wp:effectExtent l="0" t="0" r="0" b="0"/>
+            <wp:wrapNone/>
+            <wp:docPr id="30" name="Picture 350"/>
+            <wp:cNvGraphicFramePr>
+              <a:graphicFrameLocks xmlns:a="http://schemas.openxmlformats.org/drawingml/2006/main" noChangeAspect="1"/>
+            </wp:cNvGraphicFramePr>
+            <a:graphic xmlns:a="http://schemas.openxmlformats.org/drawingml/2006/main">
+              <a:graphicData uri="http://schemas.openxmlformats.org/drawingml/2006/picture">
+                <pic:pic xmlns:pic="http://schemas.openxmlformats.org/drawingml/2006/picture">
+                  <pic:nvPicPr>
+                    <pic:cNvPr id="1" name="Picture 350"/>
+                    <pic:cNvPicPr>
+                      <a:picLocks noChangeAspect="1" noChangeArrowheads="1"/>
+                    </pic:cNvPicPr>
+                  </pic:nvPicPr>
+                  <pic:blipFill>
+                    <a:blip r:embed="rId8">
+                      <a:extLst>
+                        <a:ext uri="{28A0092B-C50C-407E-A947-70E740481C1C}">
+                          <a14:useLocalDpi xmlns:a14="http://schemas.microsoft.com/office/drawing/2010/main" val="0"/>
+                        </a:ext>
+                      </a:extLst>
+                    </a:blip>
+                    <a:srcRect/>
+                    <a:stretch>
+                      <a:fillRect/>
+                    </a:stretch>
+                  </pic:blipFill>
+                  <pic:spPr bwMode="auto">
+                    <a:xfrm>
+                      <a:off x="0" y="0"/>
+                      <a:ext cx="5093208" cy="3904488"/>
+                    </a:xfrm>
+                    <a:prstGeom prst="rect">
+                      <a:avLst/>
+                    </a:prstGeom>
+                    <a:noFill/>
+                    <a:extLst>
+                      <a:ext uri="{909E8E84-426E-40dd-AFC4-6F175D3DCCD1}">
+                        <a14:hiddenFill xmlns:a14="http://schemas.microsoft.com/office/drawing/2010/main" xmlns:w="http://schemas.openxmlformats.org/wordprocessingml/2006/main" xmlns:w10="urn:schemas-microsoft-com:office:word" xmlns:v="urn:schemas-microsoft-com:vml" xmlns:o="urn:schemas-microsoft-com:office:office" xmlns:mv="urn:schemas-microsoft-com:mac:vml" xmlns:mo="http://schemas.microsoft.com/office/mac/office/2008/main" xmlns="">
+                          <a:solidFill>
+                            <a:srgbClr val="FFFFFF"/>
+                          </a:solidFill>
+                        </a14:hiddenFill>
+                      </a:ext>
+                    </a:extLst>
+                  </pic:spPr>
+                </pic:pic>
+              </a:graphicData>
+            </a:graphic>
+            <wp14:sizeRelH relativeFrom="margin">
+              <wp14:pctWidth>0</wp14:pctWidth>
+            </wp14:sizeRelH>
+            <wp14:sizeRelV relativeFrom="margin">
+              <wp14:pctHeight>0</wp14:pctHeight>
+            </wp14:sizeRelV>
+          </wp:anchor>
+        </w:drawing>
+      </w:r>
+    </w:p>
+    <w:p>
+      <w:pPr>
+        <w:jc w:val="center"/>
         <w:rPr>
           <w:rFonts w:eastAsia="Helvetica Neue" w:cstheme="minorHAnsi"/>
           <w:color w:val="1098D9"/>
@@ -21,276 +99,230 @@
           <w:sz w:val="84"/>
           <w:szCs w:val="84"/>
         </w:rPr>
-        <w:t>Upgrade Documentation</w:t>
-      </w:r>
+      </w:pPr>
     </w:p>
     <w:p>
       <w:pPr>
-        <w:pStyle w:val="NoSpacing"/>
+        <w:jc w:val="center"/>
+        <w:rPr>
+          <w:rFonts w:eastAsia="Helvetica Neue" w:cstheme="minorHAnsi"/>
+          <w:color w:val="1098D9"/>
+          <w:w w:val="99"/>
+          <w:sz w:val="84"/>
+          <w:szCs w:val="84"/>
+        </w:rPr>
       </w:pPr>
     </w:p>
     <w:p>
       <w:pPr>
-        <w:pStyle w:val="Heading1"/>
-        <w:rPr>
-          <w:rFonts w:cstheme="minorHAnsi"/>
+        <w:jc w:val="center"/>
+        <w:rPr>
+          <w:rFonts w:eastAsia="Helvetica Neue" w:cstheme="minorHAnsi"/>
+          <w:color w:val="1098D9"/>
+          <w:w w:val="99"/>
+          <w:sz w:val="84"/>
+          <w:szCs w:val="84"/>
+        </w:rPr>
+      </w:pPr>
+    </w:p>
+    <w:p>
+      <w:pPr>
+        <w:jc w:val="center"/>
+        <w:rPr>
+          <w:rFonts w:eastAsia="Helvetica Neue" w:cstheme="minorHAnsi"/>
+          <w:color w:val="1098D9"/>
+          <w:w w:val="99"/>
+          <w:sz w:val="84"/>
+          <w:szCs w:val="84"/>
+        </w:rPr>
+      </w:pPr>
+    </w:p>
+    <w:p>
+      <w:pPr>
+        <w:jc w:val="center"/>
+        <w:rPr>
+          <w:rFonts w:eastAsia="Helvetica Neue" w:cstheme="minorHAnsi"/>
+          <w:color w:val="1098D9"/>
+          <w:w w:val="99"/>
+          <w:sz w:val="84"/>
+          <w:szCs w:val="84"/>
+        </w:rPr>
+      </w:pPr>
+      <w:r>
+        <w:rPr>
+          <w:rFonts w:eastAsia="Helvetica Neue" w:cstheme="minorHAnsi"/>
           <w:noProof/>
-        </w:rPr>
-      </w:pPr>
-      <w:r>
-        <w:rPr>
-          <w:noProof/>
+          <w:color w:val="1098D9"/>
+          <w:sz w:val="84"/>
+          <w:szCs w:val="84"/>
         </w:rPr>
         <mc:AlternateContent>
-          <mc:Choice Requires="wpg">
+          <mc:Choice Requires="wps">
             <w:drawing>
-              <wp:anchor distT="0" distB="0" distL="114300" distR="114300" simplePos="0" relativeHeight="251659264" behindDoc="1" locked="0" layoutInCell="1" allowOverlap="1" wp14:anchorId="7BDF40BD" wp14:editId="7D556CF2">
+              <wp:anchor distT="0" distB="0" distL="114300" distR="114300" simplePos="0" relativeHeight="251666432" behindDoc="1" locked="0" layoutInCell="1" allowOverlap="1" wp14:anchorId="3B9E5C2D" wp14:editId="4542F02E">
                 <wp:simplePos x="0" y="0"/>
                 <wp:positionH relativeFrom="margin">
-                  <wp:posOffset>-457200</wp:posOffset>
+                  <wp:align>center</wp:align>
                 </wp:positionH>
-                <wp:positionV relativeFrom="margin">
-                  <wp:posOffset>-914400</wp:posOffset>
+                <wp:positionV relativeFrom="paragraph">
+                  <wp:posOffset>638175</wp:posOffset>
                 </wp:positionV>
-                <wp:extent cx="6858000" cy="5807710"/>
-                <wp:effectExtent l="0" t="0" r="0" b="8890"/>
-                <wp:wrapSquare wrapText="bothSides"/>
-                <wp:docPr id="34" name="Group 348"/>
-                <wp:cNvGraphicFramePr>
-                  <a:graphicFrameLocks xmlns:a="http://schemas.openxmlformats.org/drawingml/2006/main"/>
-                </wp:cNvGraphicFramePr>
+                <wp:extent cx="6543040" cy="4003040"/>
+                <wp:effectExtent l="0" t="0" r="0" b="0"/>
+                <wp:wrapNone/>
+                <wp:docPr id="45" name="Rectangle 45"/>
+                <wp:cNvGraphicFramePr/>
                 <a:graphic xmlns:a="http://schemas.openxmlformats.org/drawingml/2006/main">
-                  <a:graphicData uri="http://schemas.microsoft.com/office/word/2010/wordprocessingGroup">
-                    <wpg:wgp>
-                      <wpg:cNvGrpSpPr>
-                        <a:grpSpLocks/>
-                      </wpg:cNvGrpSpPr>
-                      <wpg:grpSpPr bwMode="auto">
+                  <a:graphicData uri="http://schemas.microsoft.com/office/word/2010/wordprocessingShape">
+                    <wps:wsp>
+                      <wps:cNvSpPr/>
+                      <wps:spPr>
                         <a:xfrm>
                           <a:off x="0" y="0"/>
-                          <a:ext cx="6858000" cy="5807710"/>
-                          <a:chOff x="0" y="827"/>
-                          <a:chExt cx="10800" cy="9147"/>
+                          <a:ext cx="6543040" cy="4003040"/>
                         </a:xfrm>
-                      </wpg:grpSpPr>
-                      <wpg:grpSp>
-                        <wpg:cNvPr id="35" name="Group 349"/>
-                        <wpg:cNvGrpSpPr>
-                          <a:grpSpLocks/>
-                        </wpg:cNvGrpSpPr>
-                        <wpg:grpSpPr bwMode="auto">
-                          <a:xfrm>
-                            <a:off x="0" y="827"/>
-                            <a:ext cx="10800" cy="9147"/>
-                            <a:chOff x="0" y="827"/>
-                            <a:chExt cx="10800" cy="9147"/>
-                          </a:xfrm>
-                        </wpg:grpSpPr>
-                        <wps:wsp>
-                          <wps:cNvPr id="36" name="Freeform 351"/>
-                          <wps:cNvSpPr>
-                            <a:spLocks/>
-                          </wps:cNvSpPr>
-                          <wps:spPr bwMode="auto">
-                            <a:xfrm>
-                              <a:off x="0" y="827"/>
-                              <a:ext cx="10800" cy="9147"/>
-                            </a:xfrm>
-                            <a:custGeom>
-                              <a:avLst/>
-                              <a:gdLst>
-                                <a:gd name="T0" fmla="*/ 0 w 10800"/>
-                                <a:gd name="T1" fmla="+- 0 827 827"/>
-                                <a:gd name="T2" fmla="*/ 827 h 9147"/>
-                                <a:gd name="T3" fmla="*/ 10800 w 10800"/>
-                                <a:gd name="T4" fmla="+- 0 827 827"/>
-                                <a:gd name="T5" fmla="*/ 827 h 9147"/>
-                                <a:gd name="T6" fmla="*/ 10800 w 10800"/>
-                                <a:gd name="T7" fmla="+- 0 9973 827"/>
-                                <a:gd name="T8" fmla="*/ 9973 h 9147"/>
-                                <a:gd name="T9" fmla="*/ 0 w 10800"/>
-                                <a:gd name="T10" fmla="+- 0 9973 827"/>
-                                <a:gd name="T11" fmla="*/ 9973 h 9147"/>
-                                <a:gd name="T12" fmla="*/ 0 w 10800"/>
-                                <a:gd name="T13" fmla="+- 0 827 827"/>
-                                <a:gd name="T14" fmla="*/ 827 h 9147"/>
-                              </a:gdLst>
-                              <a:ahLst/>
-                              <a:cxnLst>
-                                <a:cxn ang="0">
-                                  <a:pos x="T0" y="T2"/>
-                                </a:cxn>
-                                <a:cxn ang="0">
-                                  <a:pos x="T3" y="T5"/>
-                                </a:cxn>
-                                <a:cxn ang="0">
-                                  <a:pos x="T6" y="T8"/>
-                                </a:cxn>
-                                <a:cxn ang="0">
-                                  <a:pos x="T9" y="T11"/>
-                                </a:cxn>
-                                <a:cxn ang="0">
-                                  <a:pos x="T12" y="T14"/>
-                                </a:cxn>
-                              </a:cxnLst>
-                              <a:rect l="0" t="0" r="r" b="b"/>
-                              <a:pathLst>
-                                <a:path w="10800" h="9147">
-                                  <a:moveTo>
-                                    <a:pt x="0" y="0"/>
-                                  </a:moveTo>
-                                  <a:lnTo>
-                                    <a:pt x="10800" y="0"/>
-                                  </a:lnTo>
-                                  <a:lnTo>
-                                    <a:pt x="10800" y="9146"/>
-                                  </a:lnTo>
-                                  <a:lnTo>
-                                    <a:pt x="0" y="9146"/>
-                                  </a:lnTo>
-                                  <a:lnTo>
-                                    <a:pt x="0" y="0"/>
-                                  </a:lnTo>
-                                </a:path>
-                              </a:pathLst>
-                            </a:custGeom>
-                            <a:solidFill>
-                              <a:srgbClr val="000000"/>
-                            </a:solidFill>
-                            <a:ln>
-                              <a:noFill/>
-                            </a:ln>
-                            <a:extLst>
-                              <a:ext uri="{91240B29-F687-4f45-9708-019B960494DF}">
-                                <a14:hiddenLine xmlns:a14="http://schemas.microsoft.com/office/drawing/2010/main" w="9525">
-                                  <a:solidFill>
-                                    <a:srgbClr val="000000"/>
-                                  </a:solidFill>
-                                  <a:round/>
-                                  <a:headEnd/>
-                                  <a:tailEnd/>
-                                </a14:hiddenLine>
-                              </a:ext>
-                            </a:extLst>
-                          </wps:spPr>
-                          <wps:bodyPr rot="0" vert="horz" wrap="square" lIns="91440" tIns="45720" rIns="91440" bIns="45720" anchor="ctr" anchorCtr="0" upright="1">
-                            <a:noAutofit/>
-                          </wps:bodyPr>
-                        </wps:wsp>
-                        <pic:pic xmlns:pic="http://schemas.openxmlformats.org/drawingml/2006/picture">
-                          <pic:nvPicPr>
-                            <pic:cNvPr id="37" name="Picture 350"/>
-                            <pic:cNvPicPr>
-                              <a:picLocks noChangeAspect="1" noChangeArrowheads="1"/>
-                            </pic:cNvPicPr>
-                          </pic:nvPicPr>
-                          <pic:blipFill>
-                            <a:blip r:embed="rId9">
-                              <a:extLst>
-                                <a:ext uri="{28A0092B-C50C-407E-A947-70E740481C1C}">
-                                  <a14:useLocalDpi xmlns:a14="http://schemas.microsoft.com/office/drawing/2010/main" val="0"/>
-                                </a:ext>
-                              </a:extLst>
-                            </a:blip>
-                            <a:srcRect/>
-                            <a:stretch>
-                              <a:fillRect/>
-                            </a:stretch>
-                          </pic:blipFill>
-                          <pic:spPr bwMode="auto">
-                            <a:xfrm>
-                              <a:off x="0" y="827"/>
-                              <a:ext cx="10800" cy="9147"/>
-                            </a:xfrm>
-                            <a:prstGeom prst="rect">
-                              <a:avLst/>
-                            </a:prstGeom>
-                            <a:noFill/>
-                            <a:extLst>
-                              <a:ext uri="{909E8E84-426E-40dd-AFC4-6F175D3DCCD1}">
-                                <a14:hiddenFill xmlns:a14="http://schemas.microsoft.com/office/drawing/2010/main">
-                                  <a:solidFill>
-                                    <a:srgbClr val="FFFFFF"/>
-                                  </a:solidFill>
-                                </a14:hiddenFill>
-                              </a:ext>
-                            </a:extLst>
-                          </pic:spPr>
-                        </pic:pic>
-                      </wpg:grpSp>
-                    </wpg:wgp>
+                        <a:prstGeom prst="rect">
+                          <a:avLst/>
+                        </a:prstGeom>
+                        <a:solidFill>
+                          <a:schemeClr val="bg1"/>
+                        </a:solidFill>
+                        <a:ln>
+                          <a:noFill/>
+                        </a:ln>
+                      </wps:spPr>
+                      <wps:style>
+                        <a:lnRef idx="2">
+                          <a:schemeClr val="accent1">
+                            <a:shade val="50000"/>
+                          </a:schemeClr>
+                        </a:lnRef>
+                        <a:fillRef idx="1">
+                          <a:schemeClr val="accent1"/>
+                        </a:fillRef>
+                        <a:effectRef idx="0">
+                          <a:schemeClr val="accent1"/>
+                        </a:effectRef>
+                        <a:fontRef idx="minor">
+                          <a:schemeClr val="lt1"/>
+                        </a:fontRef>
+                      </wps:style>
+                      <wps:bodyPr rot="0" spcFirstLastPara="0" vertOverflow="overflow" horzOverflow="overflow" vert="horz" wrap="square" lIns="91440" tIns="45720" rIns="91440" bIns="45720" numCol="1" spcCol="0" rtlCol="0" fromWordArt="0" anchor="ctr" anchorCtr="0" forceAA="0" compatLnSpc="1">
+                        <a:prstTxWarp prst="textNoShape">
+                          <a:avLst/>
+                        </a:prstTxWarp>
+                        <a:noAutofit/>
+                      </wps:bodyPr>
+                    </wps:wsp>
                   </a:graphicData>
                 </a:graphic>
-                <wp14:sizeRelH relativeFrom="page">
-                  <wp14:pctWidth>0</wp14:pctWidth>
-                </wp14:sizeRelH>
-                <wp14:sizeRelV relativeFrom="page">
-                  <wp14:pctHeight>0</wp14:pctHeight>
-                </wp14:sizeRelV>
               </wp:anchor>
             </w:drawing>
           </mc:Choice>
           <mc:Fallback>
             <w:pict>
-              <v:group id="Group 348" o:spid="_x0000_s1026" style="position:absolute;margin-left:-35.95pt;margin-top:-71.95pt;width:540pt;height:457.3pt;z-index:-251657216;mso-position-horizontal-relative:margin;mso-position-vertical-relative:margin" coordorigin=",827" coordsize="10800,9147" o:gfxdata="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">
-                <v:group id="Group 349" o:spid="_x0000_s1027" style="position:absolute;top:827;width:10800;height:9147" coordorigin=",827" coordsize="10800,9147" o:gfxdata="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">
-                  <v:polyline id="Freeform 351" o:spid="_x0000_s1028" style="position:absolute;visibility:visible;mso-wrap-style:square;v-text-anchor:middle" points="0,827,10800,827,10800,9973,0,9973,0,827" coordsize="10800,9147" o:gfxdata="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" fillcolor="black" stroked="f">
-                    <v:path arrowok="t" o:connecttype="custom" o:connectlocs="0,827;10800,827;10800,9973;0,9973;0,827" o:connectangles="0,0,0,0,0"/>
-                  </v:polyline>
-                  <v:shapetype id="_x0000_t75" coordsize="21600,21600" o:spt="75" o:preferrelative="t" path="m@4@5l@4@11@9@11@9@5xe" filled="f" stroked="f">
-                    <v:stroke joinstyle="miter"/>
-                    <v:formulas>
-                      <v:f eqn="if lineDrawn pixelLineWidth 0"/>
-                      <v:f eqn="sum @0 1 0"/>
-                      <v:f eqn="sum 0 0 @1"/>
-                      <v:f eqn="prod @2 1 2"/>
-                      <v:f eqn="prod @3 21600 pixelWidth"/>
-                      <v:f eqn="prod @3 21600 pixelHeight"/>
-                      <v:f eqn="sum @0 0 1"/>
-                      <v:f eqn="prod @6 1 2"/>
-                      <v:f eqn="prod @7 21600 pixelWidth"/>
-                      <v:f eqn="sum @8 21600 0"/>
-                      <v:f eqn="prod @7 21600 pixelHeight"/>
-                      <v:f eqn="sum @10 21600 0"/>
-                    </v:formulas>
-                    <v:path o:extrusionok="f" gradientshapeok="t" o:connecttype="rect"/>
-                    <o:lock v:ext="edit" aspectratio="t"/>
-                  </v:shapetype>
-                  <v:shape id="Picture 350" o:spid="_x0000_s1029" type="#_x0000_t75" style="position:absolute;top:827;width:10800;height:9147;visibility:visible;mso-wrap-style:square" o:gfxdata="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">
-                    <v:imagedata r:id="rId10" o:title=""/>
-                  </v:shape>
-                </v:group>
-                <w10:wrap type="square" anchorx="margin" anchory="margin"/>
-              </v:group>
+              <v:rect w14:anchorId="30CFC879" id="Rectangle 45" o:spid="_x0000_s1026" style="position:absolute;margin-left:0;margin-top:50.25pt;width:515.2pt;height:315.2pt;z-index:-251650048;visibility:visible;mso-wrap-style:square;mso-wrap-distance-left:9pt;mso-wrap-distance-top:0;mso-wrap-distance-right:9pt;mso-wrap-distance-bottom:0;mso-position-horizontal:center;mso-position-horizontal-relative:margin;mso-position-vertical:absolute;mso-position-vertical-relative:text;v-text-anchor:middle" o:gfxdata="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" fillcolor="white [3212]" stroked="f" strokeweight="1pt">
+                <w10:wrap anchorx="margin"/>
+              </v:rect>
             </w:pict>
           </mc:Fallback>
         </mc:AlternateContent>
       </w:r>
-      <w:r>
+    </w:p>
+    <w:p>
+      <w:pPr>
+        <w:jc w:val="center"/>
+        <w:rPr>
+          <w:rFonts w:eastAsia="Helvetica Neue" w:cstheme="minorHAnsi"/>
+          <w:color w:val="1098D9"/>
+          <w:w w:val="99"/>
+          <w:sz w:val="84"/>
+          <w:szCs w:val="84"/>
+        </w:rPr>
+      </w:pPr>
+    </w:p>
+    <w:p>
+      <w:pPr>
+        <w:jc w:val="center"/>
+        <w:rPr>
+          <w:rFonts w:eastAsia="Helvetica Neue" w:cstheme="minorHAnsi"/>
+          <w:color w:val="1098D9"/>
+          <w:w w:val="99"/>
+          <w:sz w:val="84"/>
+          <w:szCs w:val="84"/>
+        </w:rPr>
+      </w:pPr>
+      <w:r>
+        <w:rPr>
+          <w:rFonts w:eastAsia="Helvetica Neue" w:cstheme="minorHAnsi"/>
+          <w:color w:val="1098D9"/>
+          <w:w w:val="99"/>
+          <w:sz w:val="84"/>
+          <w:szCs w:val="84"/>
+        </w:rPr>
+        <w:t>SpeedFlex</w:t>
+      </w:r>
+      <w:r>
+        <w:rPr>
+          <w:rFonts w:eastAsia="Helvetica Neue" w:cstheme="minorHAnsi"/>
+          <w:color w:val="1098D9"/>
+          <w:w w:val="99"/>
+          <w:sz w:val="84"/>
+          <w:szCs w:val="84"/>
+        </w:rPr>
+        <w:sym w:font="Symbol" w:char="F0D4"/>
+      </w:r>
+      <w:r>
+        <w:rPr>
+          <w:rFonts w:eastAsia="Helvetica Neue" w:cstheme="minorHAnsi"/>
+          <w:color w:val="1098D9"/>
+          <w:w w:val="99"/>
+          <w:sz w:val="84"/>
+          <w:szCs w:val="84"/>
+        </w:rPr>
+        <w:t xml:space="preserve"> Upgrade Documentation</w:t>
+      </w:r>
+    </w:p>
+    <w:p>
+      <w:pPr>
+        <w:pStyle w:val="NoSpacing"/>
+        <w:jc w:val="center"/>
+      </w:pPr>
+    </w:p>
+    <w:p>
+      <w:pPr>
+        <w:jc w:val="center"/>
         <w:rPr>
           <w:rFonts w:cstheme="minorHAnsi"/>
           <w:noProof/>
         </w:rPr>
-        <w:t xml:space="preserve"> </w:t>
-      </w:r>
+      </w:pPr>
     </w:p>
     <w:p>
       <w:pPr>
-        <w:pStyle w:val="Heading2"/>
+        <w:jc w:val="center"/>
+        <w:rPr>
+          <w:rFonts w:eastAsia="Helvetica Neue" w:cstheme="minorHAnsi"/>
+          <w:color w:val="1098D9"/>
+          <w:w w:val="99"/>
+          <w:sz w:val="84"/>
+          <w:szCs w:val="84"/>
+        </w:rPr>
       </w:pPr>
       <w:r>
         <w:rPr>
           <w:rFonts w:ascii="Arial" w:eastAsia="Arial" w:hAnsi="Arial" w:cs="Arial"/>
           <w:b/>
+          <w:noProof/>
           <w:color w:val="3C78D8"/>
           <w:sz w:val="36"/>
           <w:szCs w:val="36"/>
         </w:rPr>
         <w:drawing>
-          <wp:inline distT="114300" distB="114300" distL="114300" distR="114300" wp14:anchorId="59A99B44" wp14:editId="6C5C135A">
+          <wp:inline distT="114300" distB="114300" distL="114300" distR="114300" wp14:anchorId="3404F9A4" wp14:editId="3DE9D5C1">
             <wp:extent cx="5943600" cy="1407160"/>
             <wp:effectExtent l="0" t="0" r="0" b="0"/>
-            <wp:docPr id="66" name="image2.png"/>
+            <wp:docPr id="22" name="image2.png"/>
             <wp:cNvGraphicFramePr/>
             <a:graphic xmlns:a="http://schemas.openxmlformats.org/drawingml/2006/main">
               <a:graphicData uri="http://schemas.openxmlformats.org/drawingml/2006/picture">
@@ -300,7 +332,7 @@
                     <pic:cNvPicPr preferRelativeResize="0"/>
                   </pic:nvPicPr>
                   <pic:blipFill>
-                    <a:blip r:embed="rId11"/>
+                    <a:blip r:embed="rId9"/>
                     <a:srcRect/>
                     <a:stretch>
                       <a:fillRect/>
@@ -322,11 +354,41 @@
           </wp:inline>
         </w:drawing>
       </w:r>
+    </w:p>
+    <w:p>
+      <w:pPr>
+        <w:rPr>
+          <w:rFonts w:cstheme="minorHAnsi"/>
+          <w:noProof/>
+        </w:rPr>
+      </w:pPr>
+      <w:r>
+        <w:rPr>
+          <w:rFonts w:cstheme="minorHAnsi"/>
+          <w:noProof/>
+        </w:rPr>
+        <w:t xml:space="preserve"> </w:t>
+      </w:r>
+    </w:p>
+    <w:p>
+      <w:pPr>
+        <w:spacing w:after="160" w:line="259" w:lineRule="auto"/>
+        <w:rPr>
+          <w:rFonts w:eastAsia="Helvetica Neue" w:cstheme="minorHAnsi"/>
+          <w:noProof/>
+          <w:color w:val="1098D9"/>
+          <w:sz w:val="56"/>
+          <w:szCs w:val="84"/>
+        </w:rPr>
+      </w:pPr>
       <w:r>
         <w:br w:type="page"/>
       </w:r>
-      <w:bookmarkStart w:id="0" w:name="_Toc469044330"/>
-      <w:bookmarkStart w:id="1" w:name="_Toc418498841"/>
+    </w:p>
+    <w:p>
+      <w:pPr>
+        <w:pStyle w:val="Heading2"/>
+      </w:pPr>
       <w:r>
         <w:lastRenderedPageBreak/>
         <w:t>Table of Contents</w:t>
@@ -402,7 +464,7 @@
               </wp:anchor>
             </w:drawing>
           </mc:Choice>
-          <mc:Fallback xmlns:w16se="http://schemas.microsoft.com/office/word/2015/wordml/symex" xmlns:w16cid="http://schemas.microsoft.com/office/word/2016/wordml/cid" xmlns:w15="http://schemas.microsoft.com/office/word/2012/wordml" xmlns:am3d="http://schemas.microsoft.com/office/drawing/2017/model3d" xmlns:aink="http://schemas.microsoft.com/office/drawing/2016/ink" xmlns:cx8="http://schemas.microsoft.com/office/drawing/2016/5/14/chartex" xmlns:cx7="http://schemas.microsoft.com/office/drawing/2016/5/13/chartex" xmlns:cx6="http://schemas.microsoft.com/office/drawing/2016/5/12/chartex" xmlns:cx5="http://schemas.microsoft.com/office/drawing/2016/5/11/chartex" xmlns:cx4="http://schemas.microsoft.com/office/drawing/2016/5/10/chartex" xmlns:cx3="http://schemas.microsoft.com/office/drawing/2016/5/9/chartex" xmlns:cx2="http://schemas.microsoft.com/office/drawing/2015/10/21/chartex" xmlns:cx1="http://schemas.microsoft.com/office/drawing/2015/9/8/chartex" xmlns:cx="http://schemas.microsoft.com/office/drawing/2014/chartex">
+          <mc:Fallback xmlns:mv="urn:schemas-microsoft-com:mac:vml" xmlns:mo="http://schemas.microsoft.com/office/mac/office/2008/main">
             <w:pict>
               <v:line w14:anchorId="568B6267" id="Straight Connector 2" o:spid="_x0000_s1026" style="position:absolute;z-index:251662336;visibility:visible;mso-wrap-style:square;mso-width-percent:0;mso-height-percent:0;mso-wrap-distance-left:9pt;mso-wrap-distance-top:0;mso-wrap-distance-right:9pt;mso-wrap-distance-bottom:0;mso-position-horizontal:absolute;mso-position-horizontal-relative:text;mso-position-vertical:absolute;mso-position-vertical-relative:page;mso-width-percent:0;mso-height-percent:0;mso-width-relative:margin;mso-height-relative:margin" from="0,108pt" to="459.35pt,108pt" o:gfxdata="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" strokecolor="#5b9bd5 [3204]" strokeweight="2.75pt">
                 <v:stroke joinstyle="miter"/>
@@ -487,7 +549,7 @@
         <w:rPr>
           <w:noProof/>
         </w:rPr>
-        <w:t>2</w:t>
+        <w:t>1</w:t>
       </w:r>
       <w:r>
         <w:rPr>
@@ -607,7 +669,7 @@
         <w:rPr>
           <w:noProof/>
         </w:rPr>
-        <w:t>5</w:t>
+        <w:t>4</w:t>
       </w:r>
       <w:r>
         <w:rPr>
@@ -719,7 +781,7 @@
               </wp:anchor>
             </w:drawing>
           </mc:Choice>
-          <mc:Fallback xmlns:w16se="http://schemas.microsoft.com/office/word/2015/wordml/symex" xmlns:w16cid="http://schemas.microsoft.com/office/word/2016/wordml/cid" xmlns:w15="http://schemas.microsoft.com/office/word/2012/wordml" xmlns:am3d="http://schemas.microsoft.com/office/drawing/2017/model3d" xmlns:aink="http://schemas.microsoft.com/office/drawing/2016/ink" xmlns:cx8="http://schemas.microsoft.com/office/drawing/2016/5/14/chartex" xmlns:cx7="http://schemas.microsoft.com/office/drawing/2016/5/13/chartex" xmlns:cx6="http://schemas.microsoft.com/office/drawing/2016/5/12/chartex" xmlns:cx5="http://schemas.microsoft.com/office/drawing/2016/5/11/chartex" xmlns:cx4="http://schemas.microsoft.com/office/drawing/2016/5/10/chartex" xmlns:cx3="http://schemas.microsoft.com/office/drawing/2016/5/9/chartex" xmlns:cx2="http://schemas.microsoft.com/office/drawing/2015/10/21/chartex" xmlns:cx1="http://schemas.microsoft.com/office/drawing/2015/9/8/chartex" xmlns:cx="http://schemas.microsoft.com/office/drawing/2014/chartex">
+          <mc:Fallback xmlns:mv="urn:schemas-microsoft-com:mac:vml" xmlns:mo="http://schemas.microsoft.com/office/mac/office/2008/main">
             <w:pict>
               <v:line w14:anchorId="1CE3FF57" id="Straight Connector 1" o:spid="_x0000_s1026" style="position:absolute;z-index:251660288;visibility:visible;mso-wrap-style:square;mso-width-percent:0;mso-height-percent:0;mso-wrap-distance-left:9pt;mso-wrap-distance-top:0;mso-wrap-distance-right:9pt;mso-wrap-distance-bottom:0;mso-position-horizontal:absolute;mso-position-horizontal-relative:text;mso-position-vertical:absolute;mso-position-vertical-relative:page;mso-width-percent:0;mso-height-percent:0;mso-width-relative:margin;mso-height-relative:margin" from="4.05pt,108pt" to="463.4pt,108pt" o:gfxdata="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" strokecolor="#5b9bd5 [3204]" strokeweight="2.75pt">
                 <v:stroke joinstyle="miter"/>
@@ -813,8 +875,6 @@
         </w:rPr>
         <w:t xml:space="preserve">ion 4.3 or older to </w:t>
       </w:r>
-      <w:bookmarkStart w:id="3" w:name="_GoBack"/>
-      <w:bookmarkEnd w:id="3"/>
       <w:r>
         <w:rPr>
           <w:rFonts w:ascii="Helvetica" w:hAnsi="Helvetica" w:cs="Arial"/>
@@ -849,33 +909,6 @@
           <w:szCs w:val="28"/>
         </w:rPr>
       </w:pPr>
-      <w:r>
-        <w:rPr>
-          <w:rFonts w:ascii="Helvetica" w:hAnsi="Helvetica" w:cs="Arial"/>
-          <w:b/>
-          <w:color w:val="000000"/>
-          <w:szCs w:val="28"/>
-        </w:rPr>
-        <w:t xml:space="preserve">IMPORTANT </w:t>
-      </w:r>
-      <w:r>
-        <w:rPr>
-          <w:rFonts w:ascii="Helvetica" w:hAnsi="Helvetica" w:cs="Arial"/>
-          <w:b/>
-          <w:color w:val="000000"/>
-          <w:szCs w:val="28"/>
-        </w:rPr>
-        <w:t>NOTE</w:t>
-      </w:r>
-      <w:r>
-        <w:rPr>
-          <w:rFonts w:ascii="Helvetica" w:hAnsi="Helvetica" w:cs="Arial"/>
-          <w:b/>
-          <w:color w:val="000000"/>
-          <w:szCs w:val="28"/>
-        </w:rPr>
-        <w:t xml:space="preserve">: </w:t>
-      </w:r>
       <w:r>
         <w:rPr>
           <w:rFonts w:ascii="Helvetica" w:hAnsi="Helvetica" w:cs="Arial"/>
@@ -989,6 +1022,12 @@
         </w:rPr>
         <w:t>location</w:t>
       </w:r>
+      <w:r>
+        <w:rPr>
+          <w:color w:val="auto"/>
+        </w:rPr>
+        <w:t xml:space="preserve"> feature restriction</w:t>
+      </w:r>
     </w:p>
     <w:p>
       <w:pPr>
@@ -1025,6 +1064,12 @@
         </w:rPr>
         <w:t>Single Sign On</w:t>
       </w:r>
+      <w:r>
+        <w:rPr>
+          <w:color w:val="auto"/>
+        </w:rPr>
+        <w:t xml:space="preserve"> (Available in an upcoming version of the cartridge)</w:t>
+      </w:r>
     </w:p>
     <w:p>
       <w:pPr>
@@ -1169,24 +1214,20 @@
         </w:rPr>
         <w:t>“default” locale</w:t>
       </w:r>
+      <w:r>
+        <w:rPr>
+          <w:color w:val="auto"/>
+        </w:rPr>
+        <w:t xml:space="preserve"> (see below for modification around this restriction)</w:t>
+      </w:r>
     </w:p>
     <w:p>
       <w:pPr>
         <w:pStyle w:val="ListParagraph"/>
-        <w:numPr>
-          <w:ilvl w:val="0"/>
-          <w:numId w:val="45"/>
-        </w:numPr>
         <w:rPr>
           <w:color w:val="auto"/>
         </w:rPr>
       </w:pPr>
-      <w:r>
-        <w:rPr>
-          <w:color w:val="auto"/>
-        </w:rPr>
-        <w:t>Gallery Row Widget</w:t>
-      </w:r>
     </w:p>
     <w:p>
       <w:pPr>
@@ -1198,13 +1239,59 @@
     </w:p>
     <w:p>
       <w:pPr>
+        <w:pStyle w:val="ListParagraph"/>
+        <w:rPr>
+          <w:color w:val="auto"/>
+        </w:rPr>
+      </w:pPr>
+    </w:p>
+    <w:p>
+      <w:pPr>
+        <w:pStyle w:val="ListParagraph"/>
+        <w:rPr>
+          <w:color w:val="auto"/>
+        </w:rPr>
+      </w:pPr>
+    </w:p>
+    <w:p>
+      <w:pPr>
+        <w:pStyle w:val="ListParagraph"/>
+        <w:rPr>
+          <w:color w:val="auto"/>
+        </w:rPr>
+      </w:pPr>
+    </w:p>
+    <w:p>
+      <w:pPr>
+        <w:pStyle w:val="ListParagraph"/>
+        <w:rPr>
+          <w:color w:val="auto"/>
+        </w:rPr>
+      </w:pPr>
+    </w:p>
+    <w:p>
+      <w:pPr>
+        <w:pStyle w:val="ListParagraph"/>
+        <w:rPr>
+          <w:color w:val="auto"/>
+        </w:rPr>
+      </w:pPr>
+    </w:p>
+    <w:p>
+      <w:pPr>
         <w:pStyle w:val="Heading4"/>
       </w:pPr>
-      <w:r>
+      <w:proofErr w:type="spellStart"/>
+      <w:r>
+        <w:lastRenderedPageBreak/>
         <w:t>SpeedFlex</w:t>
       </w:r>
       <w:r>
-        <w:t>Upgrade List</w:t>
+        <w:t>Upgrade</w:t>
+      </w:r>
+      <w:proofErr w:type="spellEnd"/>
+      <w:r>
+        <w:t xml:space="preserve"> List</w:t>
       </w:r>
     </w:p>
     <w:p>
@@ -1222,7 +1309,19 @@
         <w:rPr>
           <w:color w:val="auto"/>
         </w:rPr>
-        <w:t>All features contained within the TurnTo dashboard</w:t>
+        <w:t xml:space="preserve">All features </w:t>
+      </w:r>
+      <w:r>
+        <w:rPr>
+          <w:color w:val="auto"/>
+        </w:rPr>
+        <w:t xml:space="preserve">now live </w:t>
+      </w:r>
+      <w:r>
+        <w:rPr>
+          <w:color w:val="auto"/>
+        </w:rPr>
+        <w:t>within the TurnTo dashboard</w:t>
       </w:r>
     </w:p>
     <w:p>
@@ -1290,6 +1389,7 @@
         <w:rPr>
           <w:rFonts w:ascii="Helvetica" w:hAnsi="Helvetica"/>
           <w:b/>
+          <w:color w:val="000000" w:themeColor="text1"/>
           <w:sz w:val="28"/>
           <w:szCs w:val="28"/>
         </w:rPr>
@@ -1298,6 +1398,7 @@
         <w:rPr>
           <w:rFonts w:ascii="Helvetica" w:hAnsi="Helvetica"/>
           <w:b/>
+          <w:color w:val="000000" w:themeColor="text1"/>
           <w:sz w:val="28"/>
           <w:szCs w:val="28"/>
         </w:rPr>
@@ -1306,25 +1407,41 @@
     </w:p>
     <w:p>
       <w:pPr>
-        <w:shd w:val="clear" w:color="auto" w:fill="FFFFFF"/>
-        <w:rPr>
-          <w:rFonts w:ascii="Helvetica" w:hAnsi="Helvetica"/>
-          <w:color w:val="auto"/>
-          <w:szCs w:val="28"/>
-        </w:rPr>
-      </w:pPr>
-      <w:r>
-        <w:rPr>
-          <w:rFonts w:ascii="Helvetica" w:hAnsi="Helvetica" w:cs="Arial"/>
-          <w:color w:val="000000"/>
-          <w:szCs w:val="28"/>
-        </w:rPr>
-        <w:t>The only modification required for localization is that the “default” locale has been deprecated so all references to it must be changed to valid locales.</w:t>
+        <w:rPr>
+          <w:bCs/>
+          <w:color w:val="000000" w:themeColor="text1"/>
+        </w:rPr>
+      </w:pPr>
+      <w:r>
+        <w:rPr>
+          <w:bCs/>
+          <w:color w:val="000000" w:themeColor="text1"/>
+        </w:rPr>
+        <w:t>Those clients using the ‘default’ locale in Salesforce will be required to modify the function “</w:t>
+      </w:r>
+      <w:proofErr w:type="spellStart"/>
+      <w:r>
+        <w:rPr>
+          <w:bCs/>
+          <w:color w:val="000000" w:themeColor="text1"/>
+        </w:rPr>
+        <w:t>allowedLocales</w:t>
+      </w:r>
+      <w:proofErr w:type="spellEnd"/>
+      <w:r>
+        <w:rPr>
+          <w:bCs/>
+          <w:color w:val="000000" w:themeColor="text1"/>
+        </w:rPr>
+        <w:t>” in HelperUtil.js to use an actual locale code.  The TurnTo system does not understand what the ‘default’ locale code means so please write logic to check if the locale is ‘default’ and then replace with another locale that is accepted per TurnTo’s allowed locales.</w:t>
       </w:r>
     </w:p>
     <w:p>
       <w:pPr>
         <w:pStyle w:val="NoSpacing"/>
+        <w:rPr>
+          <w:color w:val="000000" w:themeColor="text1"/>
+        </w:rPr>
       </w:pPr>
     </w:p>
     <w:p>
@@ -1333,6 +1450,7 @@
         <w:rPr>
           <w:rFonts w:ascii="Helvetica" w:hAnsi="Helvetica"/>
           <w:b/>
+          <w:color w:val="000000" w:themeColor="text1"/>
           <w:sz w:val="28"/>
           <w:szCs w:val="28"/>
         </w:rPr>
@@ -1341,6 +1459,7 @@
         <w:rPr>
           <w:rFonts w:ascii="Helvetica" w:hAnsi="Helvetica"/>
           <w:b/>
+          <w:color w:val="000000" w:themeColor="text1"/>
           <w:sz w:val="28"/>
           <w:szCs w:val="28"/>
         </w:rPr>
@@ -1350,35 +1469,37 @@
     <w:p>
       <w:pPr>
         <w:rPr>
-          <w:rFonts w:asciiTheme="minorHAnsi" w:hAnsiTheme="minorHAnsi"/>
           <w:noProof/>
-          <w:color w:val="auto"/>
-          <w:sz w:val="22"/>
+          <w:color w:val="000000" w:themeColor="text1"/>
         </w:rPr>
       </w:pPr>
       <w:r>
         <w:rPr>
           <w:noProof/>
+          <w:color w:val="000000" w:themeColor="text1"/>
         </w:rPr>
         <w:t>There have been no changes to the export and import jobs, the only difference is that the reviews and UGC imports cannot be used for embedding content through static embed.</w:t>
-      </w:r>
-      <w:r>
-        <w:rPr>
-          <w:noProof/>
-        </w:rPr>
-        <w:br w:type="page"/>
       </w:r>
     </w:p>
     <w:p>
       <w:pPr>
+        <w:pStyle w:val="NoSpacing"/>
+      </w:pPr>
+    </w:p>
+    <w:p>
+      <w:pPr>
+        <w:pStyle w:val="NoSpacing"/>
+      </w:pPr>
+    </w:p>
+    <w:p>
+      <w:pPr>
         <w:pStyle w:val="Heading2"/>
       </w:pPr>
-      <w:bookmarkStart w:id="4" w:name="_Toc418498843"/>
-      <w:r>
-        <w:lastRenderedPageBreak/>
+      <w:bookmarkStart w:id="3" w:name="_Toc418498843"/>
+      <w:r>
         <w:t>Upgrading</w:t>
       </w:r>
-      <w:bookmarkEnd w:id="4"/>
+      <w:bookmarkEnd w:id="3"/>
       <w:r>
         <w:t xml:space="preserve"> </w:t>
       </w:r>
@@ -1397,16 +1518,16 @@
         <mc:AlternateContent>
           <mc:Choice Requires="wps">
             <w:drawing>
-              <wp:anchor distT="0" distB="0" distL="114300" distR="114300" simplePos="0" relativeHeight="251664384" behindDoc="0" locked="0" layoutInCell="1" allowOverlap="1" wp14:anchorId="2DAD854D" wp14:editId="74DF9989">
+              <wp:anchor distT="0" distB="0" distL="114300" distR="114300" simplePos="0" relativeHeight="251664384" behindDoc="0" locked="0" layoutInCell="1" allowOverlap="1" wp14:anchorId="2DAD854D" wp14:editId="447E43BA">
                 <wp:simplePos x="0" y="0"/>
                 <wp:positionH relativeFrom="column">
-                  <wp:posOffset>51435</wp:posOffset>
+                  <wp:posOffset>-27305</wp:posOffset>
                 </wp:positionH>
                 <wp:positionV relativeFrom="page">
-                  <wp:posOffset>1371600</wp:posOffset>
+                  <wp:posOffset>5830277</wp:posOffset>
                 </wp:positionV>
-                <wp:extent cx="5833872" cy="0"/>
-                <wp:effectExtent l="0" t="0" r="33655" b="25400"/>
+                <wp:extent cx="5833745" cy="0"/>
+                <wp:effectExtent l="0" t="12700" r="33655" b="25400"/>
                 <wp:wrapNone/>
                 <wp:docPr id="3" name="Straight Connector 3"/>
                 <wp:cNvGraphicFramePr/>
@@ -1417,7 +1538,7 @@
                       <wps:spPr>
                         <a:xfrm>
                           <a:off x="0" y="0"/>
-                          <a:ext cx="5833872" cy="0"/>
+                          <a:ext cx="5833745" cy="0"/>
                         </a:xfrm>
                         <a:prstGeom prst="line">
                           <a:avLst/>
@@ -1451,9 +1572,9 @@
               </wp:anchor>
             </w:drawing>
           </mc:Choice>
-          <mc:Fallback xmlns:w16se="http://schemas.microsoft.com/office/word/2015/wordml/symex" xmlns:w16cid="http://schemas.microsoft.com/office/word/2016/wordml/cid" xmlns:w15="http://schemas.microsoft.com/office/word/2012/wordml" xmlns:am3d="http://schemas.microsoft.com/office/drawing/2017/model3d" xmlns:aink="http://schemas.microsoft.com/office/drawing/2016/ink" xmlns:cx8="http://schemas.microsoft.com/office/drawing/2016/5/14/chartex" xmlns:cx7="http://schemas.microsoft.com/office/drawing/2016/5/13/chartex" xmlns:cx6="http://schemas.microsoft.com/office/drawing/2016/5/12/chartex" xmlns:cx5="http://schemas.microsoft.com/office/drawing/2016/5/11/chartex" xmlns:cx4="http://schemas.microsoft.com/office/drawing/2016/5/10/chartex" xmlns:cx3="http://schemas.microsoft.com/office/drawing/2016/5/9/chartex" xmlns:cx2="http://schemas.microsoft.com/office/drawing/2015/10/21/chartex" xmlns:cx1="http://schemas.microsoft.com/office/drawing/2015/9/8/chartex" xmlns:cx="http://schemas.microsoft.com/office/drawing/2014/chartex">
+          <mc:Fallback>
             <w:pict>
-              <v:line w14:anchorId="699A8D8E" id="Straight Connector 3" o:spid="_x0000_s1026" style="position:absolute;z-index:251664384;visibility:visible;mso-wrap-style:square;mso-width-percent:0;mso-height-percent:0;mso-wrap-distance-left:9pt;mso-wrap-distance-top:0;mso-wrap-distance-right:9pt;mso-wrap-distance-bottom:0;mso-position-horizontal:absolute;mso-position-horizontal-relative:text;mso-position-vertical:absolute;mso-position-vertical-relative:page;mso-width-percent:0;mso-height-percent:0;mso-width-relative:margin;mso-height-relative:margin" from="4.05pt,108pt" to="463.4pt,108pt" o:gfxdata="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" strokecolor="#5b9bd5 [3204]" strokeweight="2.75pt">
+              <v:line w14:anchorId="73BED958" id="Straight Connector 3" o:spid="_x0000_s1026" style="position:absolute;z-index:251664384;visibility:visible;mso-wrap-style:square;mso-width-percent:0;mso-height-percent:0;mso-wrap-distance-left:9pt;mso-wrap-distance-top:0;mso-wrap-distance-right:9pt;mso-wrap-distance-bottom:0;mso-position-horizontal:absolute;mso-position-horizontal-relative:text;mso-position-vertical:absolute;mso-position-vertical-relative:page;mso-width-percent:0;mso-height-percent:0;mso-width-relative:margin;mso-height-relative:margin" from="-2.15pt,459.1pt" to="457.2pt,459.1pt" o:gfxdata="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" strokecolor="#5b9bd5 [3204]" strokeweight="2.75pt">
                 <v:stroke joinstyle="miter"/>
                 <w10:wrap anchory="page"/>
               </v:line>
@@ -1474,21 +1595,49 @@
       <w:pPr>
         <w:rPr>
           <w:noProof/>
-          <w:color w:val="auto"/>
+          <w:color w:val="000000" w:themeColor="text1"/>
         </w:rPr>
       </w:pPr>
       <w:r>
         <w:rPr>
           <w:noProof/>
-          <w:color w:val="auto"/>
-        </w:rPr>
-        <w:t>NOTE: Please note that these instructions were designed from upgrading from a non-modified Site Genesis site to a non-modifed SFRA site. They cannot account for customizations to a client’s site.</w:t>
+          <w:color w:val="000000" w:themeColor="text1"/>
+        </w:rPr>
+        <w:t xml:space="preserve">NOTE: Please note that these instructions were designed from upgrading from a non-modified </w:t>
+      </w:r>
+      <w:r>
+        <w:rPr>
+          <w:noProof/>
+          <w:color w:val="000000" w:themeColor="text1"/>
+        </w:rPr>
+        <w:t xml:space="preserve">version 4.3 SFRA </w:t>
+      </w:r>
+      <w:r>
+        <w:rPr>
+          <w:noProof/>
+          <w:color w:val="000000" w:themeColor="text1"/>
+        </w:rPr>
+        <w:t xml:space="preserve">site to a non-modifed </w:t>
+      </w:r>
+      <w:r>
+        <w:rPr>
+          <w:noProof/>
+          <w:color w:val="000000" w:themeColor="text1"/>
+        </w:rPr>
+        <w:t xml:space="preserve">v5 Speedflex </w:t>
+      </w:r>
+      <w:r>
+        <w:rPr>
+          <w:noProof/>
+          <w:color w:val="000000" w:themeColor="text1"/>
+        </w:rPr>
+        <w:t>SFRA site. They cannot account for customizations to a client’s site.</w:t>
       </w:r>
     </w:p>
     <w:p>
       <w:pPr>
         <w:rPr>
-          <w:color w:val="auto"/>
+          <w:color w:val="000000" w:themeColor="text1"/>
         </w:rPr>
       </w:pPr>
     </w:p>
@@ -1499,49 +1648,52 @@
           <w:ilvl w:val="0"/>
           <w:numId w:val="1"/>
         </w:numPr>
-        <w:rPr>
-          <w:color w:val="auto"/>
-        </w:rPr>
-      </w:pPr>
-      <w:r>
-        <w:rPr>
-          <w:color w:val="auto"/>
+        <w:snapToGrid w:val="0"/>
+        <w:spacing w:after="120" w:line="240" w:lineRule="auto"/>
+        <w:contextualSpacing w:val="0"/>
+        <w:rPr>
+          <w:color w:val="000000" w:themeColor="text1"/>
+        </w:rPr>
+      </w:pPr>
+      <w:r>
+        <w:rPr>
+          <w:color w:val="000000" w:themeColor="text1"/>
         </w:rPr>
         <w:t xml:space="preserve">The </w:t>
       </w:r>
       <w:r>
         <w:rPr>
-          <w:color w:val="auto"/>
+          <w:color w:val="000000" w:themeColor="text1"/>
         </w:rPr>
         <w:t>SpeedFlex</w:t>
       </w:r>
       <w:r>
         <w:rPr>
-          <w:color w:val="auto"/>
+          <w:color w:val="000000" w:themeColor="text1"/>
         </w:rPr>
         <w:t xml:space="preserve"> core and/or SFRA cartridges will </w:t>
       </w:r>
       <w:r>
         <w:rPr>
-          <w:color w:val="auto"/>
+          <w:color w:val="000000" w:themeColor="text1"/>
         </w:rPr>
         <w:t>need to replace the current non-</w:t>
       </w:r>
       <w:r>
         <w:rPr>
-          <w:color w:val="auto"/>
+          <w:color w:val="000000" w:themeColor="text1"/>
         </w:rPr>
         <w:t xml:space="preserve"> SpeedFlex</w:t>
       </w:r>
       <w:r>
         <w:rPr>
-          <w:color w:val="auto"/>
+          <w:color w:val="000000" w:themeColor="text1"/>
         </w:rPr>
         <w:t xml:space="preserve"> cartridges in your code base</w:t>
       </w:r>
       <w:r>
         <w:rPr>
-          <w:color w:val="auto"/>
+          <w:color w:val="000000" w:themeColor="text1"/>
         </w:rPr>
         <w:t>.</w:t>
       </w:r>
@@ -1553,43 +1705,46 @@
           <w:ilvl w:val="0"/>
           <w:numId w:val="1"/>
         </w:numPr>
-        <w:rPr>
-          <w:color w:val="auto"/>
-        </w:rPr>
-      </w:pPr>
-      <w:r>
-        <w:rPr>
-          <w:color w:val="auto"/>
+        <w:snapToGrid w:val="0"/>
+        <w:spacing w:after="120" w:line="240" w:lineRule="auto"/>
+        <w:contextualSpacing w:val="0"/>
+        <w:rPr>
+          <w:color w:val="000000" w:themeColor="text1"/>
+        </w:rPr>
+      </w:pPr>
+      <w:r>
+        <w:rPr>
+          <w:color w:val="000000" w:themeColor="text1"/>
         </w:rPr>
         <w:t xml:space="preserve">The </w:t>
       </w:r>
       <w:r>
         <w:rPr>
-          <w:color w:val="auto"/>
+          <w:color w:val="000000" w:themeColor="text1"/>
         </w:rPr>
         <w:t>SpeedFlex</w:t>
       </w:r>
       <w:r>
         <w:rPr>
-          <w:color w:val="auto"/>
+          <w:color w:val="000000" w:themeColor="text1"/>
         </w:rPr>
         <w:t xml:space="preserve"> core and/or SFRA cartridges will also </w:t>
       </w:r>
       <w:r>
         <w:rPr>
-          <w:color w:val="auto"/>
+          <w:color w:val="000000" w:themeColor="text1"/>
         </w:rPr>
         <w:t>need to replace the current non-</w:t>
       </w:r>
       <w:r>
         <w:rPr>
-          <w:color w:val="auto"/>
+          <w:color w:val="000000" w:themeColor="text1"/>
         </w:rPr>
         <w:t xml:space="preserve"> SpeedFlex</w:t>
       </w:r>
       <w:r>
         <w:rPr>
-          <w:color w:val="auto"/>
+          <w:color w:val="000000" w:themeColor="text1"/>
         </w:rPr>
         <w:t xml:space="preserve"> cartridges in your sites “effective cartridge path”.</w:t>
       </w:r>
@@ -1601,75 +1756,42 @@
           <w:ilvl w:val="0"/>
           <w:numId w:val="1"/>
         </w:numPr>
-        <w:rPr>
-          <w:color w:val="auto"/>
-        </w:rPr>
-      </w:pPr>
-      <w:r>
-        <w:rPr>
-          <w:color w:val="auto"/>
-        </w:rPr>
-        <w:t>Import the latest meta data file “</w:t>
-      </w:r>
-      <w:r>
-        <w:rPr>
-          <w:color w:val="auto"/>
-        </w:rPr>
-        <w:t>TurnToMetadata_v5.xml</w:t>
-      </w:r>
-      <w:r>
-        <w:rPr>
-          <w:color w:val="auto"/>
+        <w:snapToGrid w:val="0"/>
+        <w:spacing w:after="120" w:line="240" w:lineRule="auto"/>
+        <w:contextualSpacing w:val="0"/>
+        <w:rPr>
+          <w:color w:val="000000" w:themeColor="text1"/>
+        </w:rPr>
+      </w:pPr>
+      <w:r>
+        <w:rPr>
+          <w:color w:val="000000" w:themeColor="text1"/>
+        </w:rPr>
+        <w:t>Import the latest meta data</w:t>
+      </w:r>
+      <w:r>
+        <w:rPr>
+          <w:color w:val="000000" w:themeColor="text1"/>
+        </w:rPr>
+        <w:t xml:space="preserve"> via the Site Import/Export</w:t>
+      </w:r>
+      <w:r>
+        <w:rPr>
+          <w:color w:val="000000" w:themeColor="text1"/>
+        </w:rPr>
+        <w:t xml:space="preserve"> file “</w:t>
+      </w:r>
+      <w:r>
+        <w:rPr>
+          <w:color w:val="000000" w:themeColor="text1"/>
+        </w:rPr>
+        <w:t>TurnTo_MetaData_Site_v5.zip</w:t>
+      </w:r>
+      <w:r>
+        <w:rPr>
+          <w:color w:val="000000" w:themeColor="text1"/>
         </w:rPr>
         <w:t>”.</w:t>
-      </w:r>
-    </w:p>
-    <w:p>
-      <w:pPr>
-        <w:pStyle w:val="ListParagraph"/>
-        <w:numPr>
-          <w:ilvl w:val="0"/>
-          <w:numId w:val="1"/>
-        </w:numPr>
-        <w:rPr>
-          <w:color w:val="auto"/>
-        </w:rPr>
-      </w:pPr>
-      <w:r>
-        <w:rPr>
-          <w:color w:val="auto"/>
-        </w:rPr>
-        <w:t>Import the latest schedules data file “</w:t>
-      </w:r>
-      <w:r>
-        <w:rPr>
-          <w:color w:val="auto"/>
-        </w:rPr>
-        <w:t>TurnToJobSchedules_v5.xml</w:t>
-      </w:r>
-      <w:r>
-        <w:rPr>
-          <w:color w:val="auto"/>
-        </w:rPr>
-        <w:t>”.</w:t>
-      </w:r>
-    </w:p>
-    <w:p>
-      <w:pPr>
-        <w:pStyle w:val="ListParagraph"/>
-        <w:numPr>
-          <w:ilvl w:val="0"/>
-          <w:numId w:val="1"/>
-        </w:numPr>
-        <w:rPr>
-          <w:color w:val="auto"/>
-        </w:rPr>
-      </w:pPr>
-      <w:r>
-        <w:rPr>
-          <w:color w:val="auto"/>
-        </w:rPr>
-        <w:t>The services file is identical to v4.3 so no need to import.</w:t>
       </w:r>
     </w:p>
     <w:p>
@@ -1680,35 +1802,83 @@
           <w:numId w:val="1"/>
         </w:numPr>
         <w:shd w:val="clear" w:color="auto" w:fill="FFFFFF"/>
+        <w:snapToGrid w:val="0"/>
+        <w:spacing w:after="120" w:line="240" w:lineRule="auto"/>
+        <w:contextualSpacing w:val="0"/>
         <w:rPr>
           <w:rFonts w:ascii="Helvetica" w:hAnsi="Helvetica"/>
-          <w:color w:val="auto"/>
+          <w:color w:val="000000" w:themeColor="text1"/>
           <w:szCs w:val="28"/>
         </w:rPr>
       </w:pPr>
       <w:r>
         <w:rPr>
           <w:rFonts w:ascii="Helvetica" w:hAnsi="Helvetica" w:cs="Arial"/>
-          <w:color w:val="auto"/>
+          <w:color w:val="000000" w:themeColor="text1"/>
           <w:szCs w:val="28"/>
         </w:rPr>
-        <w:t>Please verify there are no references to the</w:t>
+        <w:t>Please verify there are no references to the “default” locale. If there are references, please replace with a valid locale</w:t>
       </w:r>
       <w:r>
         <w:rPr>
           <w:rFonts w:ascii="Helvetica" w:hAnsi="Helvetica" w:cs="Arial"/>
-          <w:color w:val="auto"/>
+          <w:color w:val="000000" w:themeColor="text1"/>
           <w:szCs w:val="28"/>
         </w:rPr>
-        <w:t xml:space="preserve"> “default”</w:t>
+        <w:t xml:space="preserve"> </w:t>
       </w:r>
       <w:r>
         <w:rPr>
           <w:rFonts w:ascii="Helvetica" w:hAnsi="Helvetica" w:cs="Arial"/>
-          <w:color w:val="auto"/>
+          <w:color w:val="000000" w:themeColor="text1"/>
           <w:szCs w:val="28"/>
         </w:rPr>
-        <w:t xml:space="preserve"> locale. If there are references, please replace with a valid locale.</w:t>
+        <w:t>by</w:t>
+      </w:r>
+      <w:r>
+        <w:rPr>
+          <w:bCs/>
+          <w:color w:val="000000" w:themeColor="text1"/>
+        </w:rPr>
+        <w:t xml:space="preserve"> modify</w:t>
+      </w:r>
+      <w:r>
+        <w:rPr>
+          <w:bCs/>
+          <w:color w:val="000000" w:themeColor="text1"/>
+        </w:rPr>
+        <w:t>ing</w:t>
+      </w:r>
+      <w:r>
+        <w:rPr>
+          <w:bCs/>
+          <w:color w:val="000000" w:themeColor="text1"/>
+        </w:rPr>
+        <w:t xml:space="preserve"> the </w:t>
+      </w:r>
+      <w:r>
+        <w:rPr>
+          <w:bCs/>
+          <w:color w:val="000000" w:themeColor="text1"/>
+        </w:rPr>
+        <w:lastRenderedPageBreak/>
+        <w:t>function “</w:t>
+      </w:r>
+      <w:proofErr w:type="spellStart"/>
+      <w:r>
+        <w:rPr>
+          <w:bCs/>
+          <w:color w:val="000000" w:themeColor="text1"/>
+        </w:rPr>
+        <w:t>allowedLocales</w:t>
+      </w:r>
+      <w:proofErr w:type="spellEnd"/>
+      <w:r>
+        <w:rPr>
+          <w:bCs/>
+          <w:color w:val="000000" w:themeColor="text1"/>
+        </w:rPr>
+        <w:t>” in HelperUtil.js to use an actual locale code.  The TurnTo system does not understand what the ‘default’ locale code means so please write logic to check if the locale is ‘default’ and then replace with another locale that is accepted per TurnTo’s allowed locales.</w:t>
       </w:r>
     </w:p>
     <w:p>
@@ -1719,16 +1889,19 @@
           <w:numId w:val="1"/>
         </w:numPr>
         <w:shd w:val="clear" w:color="auto" w:fill="FFFFFF"/>
+        <w:snapToGrid w:val="0"/>
+        <w:spacing w:after="120" w:line="240" w:lineRule="auto"/>
+        <w:contextualSpacing w:val="0"/>
         <w:rPr>
           <w:rFonts w:ascii="Helvetica" w:hAnsi="Helvetica"/>
-          <w:color w:val="auto"/>
+          <w:color w:val="000000" w:themeColor="text1"/>
           <w:szCs w:val="28"/>
         </w:rPr>
       </w:pPr>
       <w:r>
         <w:rPr>
           <w:rFonts w:ascii="Helvetica" w:hAnsi="Helvetica"/>
-          <w:color w:val="auto"/>
+          <w:color w:val="000000" w:themeColor="text1"/>
           <w:szCs w:val="28"/>
         </w:rPr>
         <w:t>Remove any references to the mobile landing page in Business Manager</w:t>
@@ -1736,7 +1909,7 @@
       <w:r>
         <w:rPr>
           <w:rFonts w:ascii="Helvetica" w:hAnsi="Helvetica"/>
-          <w:color w:val="auto"/>
+          <w:color w:val="000000" w:themeColor="text1"/>
           <w:szCs w:val="28"/>
         </w:rPr>
         <w:t>,</w:t>
@@ -1744,7 +1917,7 @@
       <w:r>
         <w:rPr>
           <w:rFonts w:ascii="Helvetica" w:hAnsi="Helvetica"/>
-          <w:color w:val="auto"/>
+          <w:color w:val="000000" w:themeColor="text1"/>
           <w:szCs w:val="28"/>
         </w:rPr>
         <w:t xml:space="preserve"> which is through “Pipeline URLs” (Merchant Tools -&gt; SEO -&gt; URL Rules -&gt; Pipeline URLs)</w:t>
@@ -1752,11 +1925,13 @@
       <w:r>
         <w:rPr>
           <w:rFonts w:ascii="Helvetica" w:hAnsi="Helvetica"/>
-          <w:color w:val="auto"/>
+          <w:color w:val="000000" w:themeColor="text1"/>
           <w:szCs w:val="28"/>
         </w:rPr>
         <w:t>.</w:t>
       </w:r>
+      <w:bookmarkStart w:id="4" w:name="_GoBack"/>
+      <w:bookmarkEnd w:id="4"/>
     </w:p>
     <w:p>
       <w:pPr>
@@ -1766,191 +1941,163 @@
           <w:numId w:val="1"/>
         </w:numPr>
         <w:shd w:val="clear" w:color="auto" w:fill="FFFFFF"/>
+        <w:snapToGrid w:val="0"/>
+        <w:spacing w:after="120" w:line="240" w:lineRule="auto"/>
+        <w:contextualSpacing w:val="0"/>
+        <w:rPr>
+          <w:color w:val="000000" w:themeColor="text1"/>
+          <w:szCs w:val="28"/>
+        </w:rPr>
+      </w:pPr>
+      <w:r>
         <w:rPr>
           <w:rFonts w:ascii="Helvetica" w:hAnsi="Helvetica"/>
-          <w:color w:val="auto"/>
+          <w:color w:val="000000" w:themeColor="text1"/>
           <w:szCs w:val="28"/>
         </w:rPr>
-      </w:pPr>
-      <w:r>
-        <w:rPr>
-          <w:rFonts w:ascii="Helvetica" w:hAnsi="Helvetica"/>
-          <w:color w:val="auto"/>
+        <w:t xml:space="preserve">Domain names are no longer required, which means you won’t have </w:t>
+      </w:r>
+      <w:r>
+        <w:rPr>
+          <w:color w:val="000000" w:themeColor="text1"/>
           <w:szCs w:val="28"/>
         </w:rPr>
-        <w:t>Domain names are no longer required, which means you won’t have to change or do anything additional.</w:t>
+        <w:t>to change or do anything additional.</w:t>
       </w:r>
     </w:p>
     <w:p>
       <w:pPr>
-        <w:pStyle w:val="ListParagraph"/>
+        <w:pStyle w:val="CommentText"/>
         <w:numPr>
           <w:ilvl w:val="0"/>
           <w:numId w:val="1"/>
         </w:numPr>
-        <w:shd w:val="clear" w:color="auto" w:fill="FFFFFF"/>
-        <w:rPr>
-          <w:rFonts w:ascii="Helvetica" w:hAnsi="Helvetica"/>
-          <w:color w:val="auto"/>
+        <w:snapToGrid w:val="0"/>
+        <w:spacing w:after="120"/>
+        <w:rPr>
+          <w:rStyle w:val="CommentReference"/>
+          <w:color w:val="000000" w:themeColor="text1"/>
+          <w:sz w:val="28"/>
           <w:szCs w:val="28"/>
         </w:rPr>
       </w:pPr>
       <w:r>
         <w:rPr>
-          <w:rFonts w:ascii="Helvetica" w:hAnsi="Helvetica"/>
-          <w:color w:val="auto"/>
+          <w:rStyle w:val="CommentReference"/>
+          <w:color w:val="000000" w:themeColor="text1"/>
+          <w:sz w:val="28"/>
           <w:szCs w:val="28"/>
         </w:rPr>
-        <w:t>Enable/disable features through the TurnTo dash</w:t>
-      </w:r>
-      <w:r>
-        <w:rPr>
-          <w:rFonts w:ascii="Helvetica" w:hAnsi="Helvetica"/>
-          <w:color w:val="auto"/>
+        <w:t>Features are enabled / disabled through the widget toggle control panel, and placement is controlled via the installation code</w:t>
+      </w:r>
+      <w:r>
+        <w:rPr>
+          <w:rStyle w:val="CommentReference"/>
+          <w:color w:val="000000" w:themeColor="text1"/>
+          <w:sz w:val="28"/>
           <w:szCs w:val="28"/>
         </w:rPr>
-        <w:t xml:space="preserve"> </w:t>
-      </w:r>
-      <w:r>
-        <w:rPr>
-          <w:rFonts w:ascii="Helvetica" w:hAnsi="Helvetica"/>
-          <w:color w:val="auto"/>
-          <w:szCs w:val="28"/>
-        </w:rPr>
-        <w:t>board, feature enabling is no longer controlled via the installation code.</w:t>
+        <w:t>.</w:t>
       </w:r>
     </w:p>
     <w:p>
       <w:pPr>
-        <w:shd w:val="clear" w:color="auto" w:fill="FFFFFF"/>
-        <w:rPr>
-          <w:rFonts w:ascii="Helvetica" w:hAnsi="Helvetica"/>
-          <w:b/>
-          <w:color w:val="auto"/>
-          <w:szCs w:val="28"/>
-        </w:rPr>
-      </w:pPr>
-      <w:r>
-        <w:rPr>
-          <w:rFonts w:ascii="Helvetica" w:hAnsi="Helvetica"/>
-          <w:b/>
-          <w:color w:val="auto"/>
-          <w:szCs w:val="28"/>
-        </w:rPr>
-        <w:t xml:space="preserve">NOTE: Feature placement however is controlled via the installation code; see the corresponding </w:t>
-      </w:r>
-      <w:r>
-        <w:rPr>
-          <w:rFonts w:ascii="Helvetica" w:hAnsi="Helvetica" w:cs="Arial"/>
-          <w:b/>
-          <w:color w:val="000000"/>
-          <w:szCs w:val="28"/>
-        </w:rPr>
-        <w:t>SpeedFlex</w:t>
-      </w:r>
-      <w:r>
-        <w:rPr>
-          <w:rFonts w:ascii="Helvetica" w:hAnsi="Helvetica"/>
-          <w:b/>
-          <w:color w:val="auto"/>
-          <w:szCs w:val="28"/>
-        </w:rPr>
-        <w:t xml:space="preserve"> </w:t>
-      </w:r>
-      <w:r>
-        <w:rPr>
-          <w:rFonts w:ascii="Helvetica" w:hAnsi="Helvetica"/>
-          <w:b/>
-          <w:color w:val="auto"/>
-          <w:szCs w:val="28"/>
-        </w:rPr>
-        <w:t>implementation guides for legacy and SFRA for further details</w:t>
-      </w:r>
-    </w:p>
-    <w:p>
-      <w:pPr>
-        <w:pStyle w:val="NoSpacing"/>
-      </w:pPr>
-    </w:p>
-    <w:p>
-      <w:pPr>
-        <w:pStyle w:val="ListParagraph"/>
+        <w:pStyle w:val="CommentText"/>
         <w:numPr>
           <w:ilvl w:val="0"/>
           <w:numId w:val="1"/>
         </w:numPr>
-        <w:ind w:left="180" w:firstLine="0"/>
-      </w:pPr>
-      <w:r>
-        <w:rPr>
-          <w:color w:val="auto"/>
-        </w:rPr>
-        <w:t>Pages now have dynamic page IDs</w:t>
-      </w:r>
-      <w:r>
-        <w:rPr>
-          <w:color w:val="auto"/>
-        </w:rPr>
-        <w:t>,</w:t>
-      </w:r>
-      <w:r>
-        <w:rPr>
-          <w:color w:val="auto"/>
-        </w:rPr>
-        <w:t xml:space="preserve"> which control certain configurations through added attributes</w:t>
-      </w:r>
-      <w:r>
-        <w:rPr>
-          <w:color w:val="auto"/>
-        </w:rPr>
-        <w:t>.</w:t>
+        <w:snapToGrid w:val="0"/>
+        <w:spacing w:after="120"/>
+        <w:rPr>
+          <w:color w:val="000000" w:themeColor="text1"/>
+          <w:sz w:val="28"/>
+          <w:szCs w:val="28"/>
+        </w:rPr>
+      </w:pPr>
+      <w:r>
+        <w:rPr>
+          <w:color w:val="000000" w:themeColor="text1"/>
+          <w:sz w:val="28"/>
+          <w:szCs w:val="28"/>
+        </w:rPr>
+        <w:t>Pages now have dynamic page IDs, which control certain configurations through added attributes.</w:t>
       </w:r>
     </w:p>
     <w:p>
       <w:pPr>
-        <w:pStyle w:val="ListParagraph"/>
+        <w:pStyle w:val="CommentText"/>
         <w:numPr>
           <w:ilvl w:val="0"/>
           <w:numId w:val="1"/>
         </w:numPr>
-        <w:ind w:left="180" w:firstLine="0"/>
-        <w:rPr>
-          <w:color w:val="auto"/>
-        </w:rPr>
-      </w:pPr>
-      <w:r>
-        <w:rPr>
-          <w:color w:val="auto"/>
-        </w:rPr>
-        <w:t>Remove all references to single sign on</w:t>
-      </w:r>
-      <w:r>
-        <w:rPr>
-          <w:color w:val="auto"/>
-        </w:rPr>
-        <w:t>.</w:t>
+        <w:snapToGrid w:val="0"/>
+        <w:spacing w:after="120"/>
+        <w:rPr>
+          <w:color w:val="000000" w:themeColor="text1"/>
+          <w:sz w:val="28"/>
+          <w:szCs w:val="28"/>
+        </w:rPr>
+      </w:pPr>
+      <w:r>
+        <w:rPr>
+          <w:color w:val="000000" w:themeColor="text1"/>
+          <w:sz w:val="28"/>
+          <w:szCs w:val="28"/>
+        </w:rPr>
+        <w:t>Remove all references to single sign on.</w:t>
+      </w:r>
+      <w:r>
+        <w:rPr>
+          <w:color w:val="000000" w:themeColor="text1"/>
+          <w:sz w:val="28"/>
+          <w:szCs w:val="28"/>
+        </w:rPr>
+        <w:t xml:space="preserve"> (Single Sign On will be available in a future version)</w:t>
       </w:r>
     </w:p>
     <w:p>
       <w:pPr>
         <w:ind w:left="180"/>
         <w:rPr>
-          <w:color w:val="auto"/>
+          <w:color w:val="000000" w:themeColor="text1"/>
         </w:rPr>
       </w:pPr>
     </w:p>
     <w:p>
+      <w:pPr>
+        <w:rPr>
+          <w:color w:val="000000" w:themeColor="text1"/>
+        </w:rPr>
+      </w:pPr>
       <w:r>
         <w:rPr>
           <w:b/>
-        </w:rPr>
-        <w:t xml:space="preserve">NOTE: If you are having any trouble upgrading, please refer to the  legacy or SFRA </w:t>
+          <w:color w:val="000000" w:themeColor="text1"/>
+        </w:rPr>
+        <w:t xml:space="preserve">NOTE: If you are having any trouble upgrading, please refer to </w:t>
+      </w:r>
+      <w:proofErr w:type="gramStart"/>
+      <w:r>
+        <w:rPr>
+          <w:b/>
+          <w:color w:val="000000" w:themeColor="text1"/>
+        </w:rPr>
+        <w:t>the  legacy</w:t>
+      </w:r>
+      <w:proofErr w:type="gramEnd"/>
+      <w:r>
+        <w:rPr>
+          <w:b/>
+          <w:color w:val="000000" w:themeColor="text1"/>
+        </w:rPr>
+        <w:t xml:space="preserve"> or SFRA </w:t>
       </w:r>
       <w:r>
         <w:rPr>
           <w:rFonts w:ascii="Helvetica" w:hAnsi="Helvetica" w:cs="Arial"/>
           <w:b/>
-          <w:color w:val="000000"/>
+          <w:color w:val="000000" w:themeColor="text1"/>
           <w:szCs w:val="28"/>
         </w:rPr>
         <w:t>SpeedFlex</w:t>
@@ -1958,20 +2105,22 @@
       <w:r>
         <w:rPr>
           <w:b/>
+          <w:color w:val="000000" w:themeColor="text1"/>
         </w:rPr>
         <w:t xml:space="preserve"> </w:t>
       </w:r>
       <w:r>
         <w:rPr>
           <w:b/>
+          <w:color w:val="000000" w:themeColor="text1"/>
         </w:rPr>
         <w:t>implementation guides.</w:t>
       </w:r>
     </w:p>
     <w:sectPr>
-      <w:headerReference w:type="default" r:id="rId12"/>
-      <w:footerReference w:type="even" r:id="rId13"/>
-      <w:footerReference w:type="default" r:id="rId14"/>
+      <w:headerReference w:type="default" r:id="rId10"/>
+      <w:footerReference w:type="even" r:id="rId11"/>
+      <w:footerReference w:type="default" r:id="rId12"/>
       <w:pgSz w:w="12240" w:h="15840"/>
       <w:pgMar w:top="1440" w:right="1440" w:bottom="1440" w:left="1440" w:header="720" w:footer="720" w:gutter="0"/>
       <w:cols w:space="720"/>
@@ -1983,7 +2132,7 @@
 </file>
 
 <file path=word/endnotes.xml><?xml version="1.0" encoding="utf-8"?>
-<w:endnotes xmlns:wpc="http://schemas.microsoft.com/office/word/2010/wordprocessingCanvas" xmlns:mo="http://schemas.microsoft.com/office/mac/office/2008/main" xmlns:mc="http://schemas.openxmlformats.org/markup-compatibility/2006" xmlns:mv="urn:schemas-microsoft-com:mac:vml" xmlns:o="urn:schemas-microsoft-com:office:office" xmlns:r="http://schemas.openxmlformats.org/officeDocument/2006/relationships" xmlns:m="http://schemas.openxmlformats.org/officeDocument/2006/math" xmlns:v="urn:schemas-microsoft-com:vml" xmlns:wp14="http://schemas.microsoft.com/office/word/2010/wordprocessingDrawing" xmlns:wp="http://schemas.openxmlformats.org/drawingml/2006/wordprocessingDrawing" xmlns:w10="urn:schemas-microsoft-com:office:word" xmlns:w="http://schemas.openxmlformats.org/wordprocessingml/2006/main" xmlns:w14="http://schemas.microsoft.com/office/word/2010/wordml" xmlns:wpg="http://schemas.microsoft.com/office/word/2010/wordprocessingGroup" xmlns:wpi="http://schemas.microsoft.com/office/word/2010/wordprocessingInk" xmlns:wne="http://schemas.microsoft.com/office/word/2006/wordml" xmlns:wps="http://schemas.microsoft.com/office/word/2010/wordprocessingShape" mc:Ignorable="w14 wp14">
+<w:endnotes xmlns:wpc="http://schemas.microsoft.com/office/word/2010/wordprocessingCanvas" xmlns:cx="http://schemas.microsoft.com/office/drawing/2014/chartex" xmlns:cx1="http://schemas.microsoft.com/office/drawing/2015/9/8/chartex" xmlns:cx2="http://schemas.microsoft.com/office/drawing/2015/10/21/chartex" xmlns:cx3="http://schemas.microsoft.com/office/drawing/2016/5/9/chartex" xmlns:cx4="http://schemas.microsoft.com/office/drawing/2016/5/10/chartex" xmlns:cx5="http://schemas.microsoft.com/office/drawing/2016/5/11/chartex" xmlns:cx6="http://schemas.microsoft.com/office/drawing/2016/5/12/chartex" xmlns:cx7="http://schemas.microsoft.com/office/drawing/2016/5/13/chartex" xmlns:cx8="http://schemas.microsoft.com/office/drawing/2016/5/14/chartex" xmlns:mc="http://schemas.openxmlformats.org/markup-compatibility/2006" xmlns:aink="http://schemas.microsoft.com/office/drawing/2016/ink" xmlns:am3d="http://schemas.microsoft.com/office/drawing/2017/model3d" xmlns:o="urn:schemas-microsoft-com:office:office" xmlns:r="http://schemas.openxmlformats.org/officeDocument/2006/relationships" xmlns:m="http://schemas.openxmlformats.org/officeDocument/2006/math" xmlns:v="urn:schemas-microsoft-com:vml" xmlns:wp14="http://schemas.microsoft.com/office/word/2010/wordprocessingDrawing" xmlns:wp="http://schemas.openxmlformats.org/drawingml/2006/wordprocessingDrawing" xmlns:w10="urn:schemas-microsoft-com:office:word" xmlns:w="http://schemas.openxmlformats.org/wordprocessingml/2006/main" xmlns:w14="http://schemas.microsoft.com/office/word/2010/wordml" xmlns:w15="http://schemas.microsoft.com/office/word/2012/wordml" xmlns:w16cid="http://schemas.microsoft.com/office/word/2016/wordml/cid" xmlns:w16se="http://schemas.microsoft.com/office/word/2015/wordml/symex" xmlns:wpg="http://schemas.microsoft.com/office/word/2010/wordprocessingGroup" xmlns:wpi="http://schemas.microsoft.com/office/word/2010/wordprocessingInk" xmlns:wne="http://schemas.microsoft.com/office/word/2006/wordml" xmlns:wps="http://schemas.microsoft.com/office/word/2010/wordprocessingShape" mc:Ignorable="w14 w15 w16se w16cid wp14">
   <w:endnote w:type="separator" w:id="-1">
     <w:p>
       <w:r>
@@ -2002,7 +2151,7 @@
 </file>
 
 <file path=word/footer1.xml><?xml version="1.0" encoding="utf-8"?>
-<w:ftr xmlns:wpc="http://schemas.microsoft.com/office/word/2010/wordprocessingCanvas" xmlns:mo="http://schemas.microsoft.com/office/mac/office/2008/main" xmlns:mc="http://schemas.openxmlformats.org/markup-compatibility/2006" xmlns:mv="urn:schemas-microsoft-com:mac:vml" xmlns:o="urn:schemas-microsoft-com:office:office" xmlns:r="http://schemas.openxmlformats.org/officeDocument/2006/relationships" xmlns:m="http://schemas.openxmlformats.org/officeDocument/2006/math" xmlns:v="urn:schemas-microsoft-com:vml" xmlns:wp14="http://schemas.microsoft.com/office/word/2010/wordprocessingDrawing" xmlns:wp="http://schemas.openxmlformats.org/drawingml/2006/wordprocessingDrawing" xmlns:w10="urn:schemas-microsoft-com:office:word" xmlns:w="http://schemas.openxmlformats.org/wordprocessingml/2006/main" xmlns:w14="http://schemas.microsoft.com/office/word/2010/wordml" xmlns:wpg="http://schemas.microsoft.com/office/word/2010/wordprocessingGroup" xmlns:wpi="http://schemas.microsoft.com/office/word/2010/wordprocessingInk" xmlns:wne="http://schemas.microsoft.com/office/word/2006/wordml" xmlns:wps="http://schemas.microsoft.com/office/word/2010/wordprocessingShape" mc:Ignorable="w14 wp14">
+<w:ftr xmlns:wpc="http://schemas.microsoft.com/office/word/2010/wordprocessingCanvas" xmlns:cx="http://schemas.microsoft.com/office/drawing/2014/chartex" xmlns:cx1="http://schemas.microsoft.com/office/drawing/2015/9/8/chartex" xmlns:cx2="http://schemas.microsoft.com/office/drawing/2015/10/21/chartex" xmlns:cx3="http://schemas.microsoft.com/office/drawing/2016/5/9/chartex" xmlns:cx4="http://schemas.microsoft.com/office/drawing/2016/5/10/chartex" xmlns:cx5="http://schemas.microsoft.com/office/drawing/2016/5/11/chartex" xmlns:cx6="http://schemas.microsoft.com/office/drawing/2016/5/12/chartex" xmlns:cx7="http://schemas.microsoft.com/office/drawing/2016/5/13/chartex" xmlns:cx8="http://schemas.microsoft.com/office/drawing/2016/5/14/chartex" xmlns:mc="http://schemas.openxmlformats.org/markup-compatibility/2006" xmlns:aink="http://schemas.microsoft.com/office/drawing/2016/ink" xmlns:am3d="http://schemas.microsoft.com/office/drawing/2017/model3d" xmlns:o="urn:schemas-microsoft-com:office:office" xmlns:r="http://schemas.openxmlformats.org/officeDocument/2006/relationships" xmlns:m="http://schemas.openxmlformats.org/officeDocument/2006/math" xmlns:v="urn:schemas-microsoft-com:vml" xmlns:wp14="http://schemas.microsoft.com/office/word/2010/wordprocessingDrawing" xmlns:wp="http://schemas.openxmlformats.org/drawingml/2006/wordprocessingDrawing" xmlns:w10="urn:schemas-microsoft-com:office:word" xmlns:w="http://schemas.openxmlformats.org/wordprocessingml/2006/main" xmlns:w14="http://schemas.microsoft.com/office/word/2010/wordml" xmlns:w15="http://schemas.microsoft.com/office/word/2012/wordml" xmlns:w16cid="http://schemas.microsoft.com/office/word/2016/wordml/cid" xmlns:w16se="http://schemas.microsoft.com/office/word/2015/wordml/symex" xmlns:wpg="http://schemas.microsoft.com/office/word/2010/wordprocessingGroup" xmlns:wpi="http://schemas.microsoft.com/office/word/2010/wordprocessingInk" xmlns:wne="http://schemas.microsoft.com/office/word/2006/wordml" xmlns:wps="http://schemas.microsoft.com/office/word/2010/wordprocessingShape" mc:Ignorable="w14 w15 w16se w16cid wp14">
   <w:p>
     <w:pPr>
       <w:pStyle w:val="Footer"/>
@@ -2040,7 +2189,7 @@
 </file>
 
 <file path=word/footer2.xml><?xml version="1.0" encoding="utf-8"?>
-<w:ftr xmlns:wpc="http://schemas.microsoft.com/office/word/2010/wordprocessingCanvas" xmlns:mo="http://schemas.microsoft.com/office/mac/office/2008/main" xmlns:mc="http://schemas.openxmlformats.org/markup-compatibility/2006" xmlns:mv="urn:schemas-microsoft-com:mac:vml" xmlns:o="urn:schemas-microsoft-com:office:office" xmlns:r="http://schemas.openxmlformats.org/officeDocument/2006/relationships" xmlns:m="http://schemas.openxmlformats.org/officeDocument/2006/math" xmlns:v="urn:schemas-microsoft-com:vml" xmlns:wp14="http://schemas.microsoft.com/office/word/2010/wordprocessingDrawing" xmlns:wp="http://schemas.openxmlformats.org/drawingml/2006/wordprocessingDrawing" xmlns:w10="urn:schemas-microsoft-com:office:word" xmlns:w="http://schemas.openxmlformats.org/wordprocessingml/2006/main" xmlns:w14="http://schemas.microsoft.com/office/word/2010/wordml" xmlns:wpg="http://schemas.microsoft.com/office/word/2010/wordprocessingGroup" xmlns:wpi="http://schemas.microsoft.com/office/word/2010/wordprocessingInk" xmlns:wne="http://schemas.microsoft.com/office/word/2006/wordml" xmlns:wps="http://schemas.microsoft.com/office/word/2010/wordprocessingShape" mc:Ignorable="w14 wp14">
+<w:ftr xmlns:wpc="http://schemas.microsoft.com/office/word/2010/wordprocessingCanvas" xmlns:cx="http://schemas.microsoft.com/office/drawing/2014/chartex" xmlns:cx1="http://schemas.microsoft.com/office/drawing/2015/9/8/chartex" xmlns:cx2="http://schemas.microsoft.com/office/drawing/2015/10/21/chartex" xmlns:cx3="http://schemas.microsoft.com/office/drawing/2016/5/9/chartex" xmlns:cx4="http://schemas.microsoft.com/office/drawing/2016/5/10/chartex" xmlns:cx5="http://schemas.microsoft.com/office/drawing/2016/5/11/chartex" xmlns:cx6="http://schemas.microsoft.com/office/drawing/2016/5/12/chartex" xmlns:cx7="http://schemas.microsoft.com/office/drawing/2016/5/13/chartex" xmlns:cx8="http://schemas.microsoft.com/office/drawing/2016/5/14/chartex" xmlns:mc="http://schemas.openxmlformats.org/markup-compatibility/2006" xmlns:aink="http://schemas.microsoft.com/office/drawing/2016/ink" xmlns:am3d="http://schemas.microsoft.com/office/drawing/2017/model3d" xmlns:o="urn:schemas-microsoft-com:office:office" xmlns:r="http://schemas.openxmlformats.org/officeDocument/2006/relationships" xmlns:m="http://schemas.openxmlformats.org/officeDocument/2006/math" xmlns:v="urn:schemas-microsoft-com:vml" xmlns:wp14="http://schemas.microsoft.com/office/word/2010/wordprocessingDrawing" xmlns:wp="http://schemas.openxmlformats.org/drawingml/2006/wordprocessingDrawing" xmlns:w10="urn:schemas-microsoft-com:office:word" xmlns:w="http://schemas.openxmlformats.org/wordprocessingml/2006/main" xmlns:w14="http://schemas.microsoft.com/office/word/2010/wordml" xmlns:w15="http://schemas.microsoft.com/office/word/2012/wordml" xmlns:w16cid="http://schemas.microsoft.com/office/word/2016/wordml/cid" xmlns:w16se="http://schemas.microsoft.com/office/word/2015/wordml/symex" xmlns:wpg="http://schemas.microsoft.com/office/word/2010/wordprocessingGroup" xmlns:wpi="http://schemas.microsoft.com/office/word/2010/wordprocessingInk" xmlns:wne="http://schemas.microsoft.com/office/word/2006/wordml" xmlns:wps="http://schemas.microsoft.com/office/word/2010/wordprocessingShape" mc:Ignorable="w14 w15 w16se w16cid wp14">
   <w:p>
     <w:pPr>
       <w:pStyle w:val="Footer"/>
@@ -2085,13 +2234,25 @@
     <w:pPr>
       <w:pStyle w:val="Footer"/>
       <w:ind w:right="360"/>
+      <w:jc w:val="center"/>
+      <w:rPr>
+        <w:i/>
+        <w:iCs/>
+      </w:rPr>
     </w:pPr>
+    <w:r>
+      <w:rPr>
+        <w:i/>
+        <w:iCs/>
+      </w:rPr>
+      <w:t>Last revised Oct 8, 2019</w:t>
+    </w:r>
   </w:p>
 </w:ftr>
 </file>
 
 <file path=word/footnotes.xml><?xml version="1.0" encoding="utf-8"?>
-<w:footnotes xmlns:wpc="http://schemas.microsoft.com/office/word/2010/wordprocessingCanvas" xmlns:mo="http://schemas.microsoft.com/office/mac/office/2008/main" xmlns:mc="http://schemas.openxmlformats.org/markup-compatibility/2006" xmlns:mv="urn:schemas-microsoft-com:mac:vml" xmlns:o="urn:schemas-microsoft-com:office:office" xmlns:r="http://schemas.openxmlformats.org/officeDocument/2006/relationships" xmlns:m="http://schemas.openxmlformats.org/officeDocument/2006/math" xmlns:v="urn:schemas-microsoft-com:vml" xmlns:wp14="http://schemas.microsoft.com/office/word/2010/wordprocessingDrawing" xmlns:wp="http://schemas.openxmlformats.org/drawingml/2006/wordprocessingDrawing" xmlns:w10="urn:schemas-microsoft-com:office:word" xmlns:w="http://schemas.openxmlformats.org/wordprocessingml/2006/main" xmlns:w14="http://schemas.microsoft.com/office/word/2010/wordml" xmlns:wpg="http://schemas.microsoft.com/office/word/2010/wordprocessingGroup" xmlns:wpi="http://schemas.microsoft.com/office/word/2010/wordprocessingInk" xmlns:wne="http://schemas.microsoft.com/office/word/2006/wordml" xmlns:wps="http://schemas.microsoft.com/office/word/2010/wordprocessingShape" mc:Ignorable="w14 wp14">
+<w:footnotes xmlns:wpc="http://schemas.microsoft.com/office/word/2010/wordprocessingCanvas" xmlns:cx="http://schemas.microsoft.com/office/drawing/2014/chartex" xmlns:cx1="http://schemas.microsoft.com/office/drawing/2015/9/8/chartex" xmlns:cx2="http://schemas.microsoft.com/office/drawing/2015/10/21/chartex" xmlns:cx3="http://schemas.microsoft.com/office/drawing/2016/5/9/chartex" xmlns:cx4="http://schemas.microsoft.com/office/drawing/2016/5/10/chartex" xmlns:cx5="http://schemas.microsoft.com/office/drawing/2016/5/11/chartex" xmlns:cx6="http://schemas.microsoft.com/office/drawing/2016/5/12/chartex" xmlns:cx7="http://schemas.microsoft.com/office/drawing/2016/5/13/chartex" xmlns:cx8="http://schemas.microsoft.com/office/drawing/2016/5/14/chartex" xmlns:mc="http://schemas.openxmlformats.org/markup-compatibility/2006" xmlns:aink="http://schemas.microsoft.com/office/drawing/2016/ink" xmlns:am3d="http://schemas.microsoft.com/office/drawing/2017/model3d" xmlns:o="urn:schemas-microsoft-com:office:office" xmlns:r="http://schemas.openxmlformats.org/officeDocument/2006/relationships" xmlns:m="http://schemas.openxmlformats.org/officeDocument/2006/math" xmlns:v="urn:schemas-microsoft-com:vml" xmlns:wp14="http://schemas.microsoft.com/office/word/2010/wordprocessingDrawing" xmlns:wp="http://schemas.openxmlformats.org/drawingml/2006/wordprocessingDrawing" xmlns:w10="urn:schemas-microsoft-com:office:word" xmlns:w="http://schemas.openxmlformats.org/wordprocessingml/2006/main" xmlns:w14="http://schemas.microsoft.com/office/word/2010/wordml" xmlns:w15="http://schemas.microsoft.com/office/word/2012/wordml" xmlns:w16cid="http://schemas.microsoft.com/office/word/2016/wordml/cid" xmlns:w16se="http://schemas.microsoft.com/office/word/2015/wordml/symex" xmlns:wpg="http://schemas.microsoft.com/office/word/2010/wordprocessingGroup" xmlns:wpi="http://schemas.microsoft.com/office/word/2010/wordprocessingInk" xmlns:wne="http://schemas.microsoft.com/office/word/2006/wordml" xmlns:wps="http://schemas.microsoft.com/office/word/2010/wordprocessingShape" mc:Ignorable="w14 w15 w16se w16cid wp14">
   <w:footnote w:type="separator" w:id="-1">
     <w:p>
       <w:r>
@@ -2110,7 +2271,7 @@
 </file>
 
 <file path=word/header1.xml><?xml version="1.0" encoding="utf-8"?>
-<w:hdr xmlns:wpc="http://schemas.microsoft.com/office/word/2010/wordprocessingCanvas" xmlns:mo="http://schemas.microsoft.com/office/mac/office/2008/main" xmlns:mc="http://schemas.openxmlformats.org/markup-compatibility/2006" xmlns:mv="urn:schemas-microsoft-com:mac:vml" xmlns:o="urn:schemas-microsoft-com:office:office" xmlns:r="http://schemas.openxmlformats.org/officeDocument/2006/relationships" xmlns:m="http://schemas.openxmlformats.org/officeDocument/2006/math" xmlns:v="urn:schemas-microsoft-com:vml" xmlns:wp14="http://schemas.microsoft.com/office/word/2010/wordprocessingDrawing" xmlns:wp="http://schemas.openxmlformats.org/drawingml/2006/wordprocessingDrawing" xmlns:w10="urn:schemas-microsoft-com:office:word" xmlns:w="http://schemas.openxmlformats.org/wordprocessingml/2006/main" xmlns:w14="http://schemas.microsoft.com/office/word/2010/wordml" xmlns:wpg="http://schemas.microsoft.com/office/word/2010/wordprocessingGroup" xmlns:wpi="http://schemas.microsoft.com/office/word/2010/wordprocessingInk" xmlns:wne="http://schemas.microsoft.com/office/word/2006/wordml" xmlns:wps="http://schemas.microsoft.com/office/word/2010/wordprocessingShape" mc:Ignorable="w14 wp14">
+<w:hdr xmlns:wpc="http://schemas.microsoft.com/office/word/2010/wordprocessingCanvas" xmlns:cx="http://schemas.microsoft.com/office/drawing/2014/chartex" xmlns:cx1="http://schemas.microsoft.com/office/drawing/2015/9/8/chartex" xmlns:cx2="http://schemas.microsoft.com/office/drawing/2015/10/21/chartex" xmlns:cx3="http://schemas.microsoft.com/office/drawing/2016/5/9/chartex" xmlns:cx4="http://schemas.microsoft.com/office/drawing/2016/5/10/chartex" xmlns:cx5="http://schemas.microsoft.com/office/drawing/2016/5/11/chartex" xmlns:cx6="http://schemas.microsoft.com/office/drawing/2016/5/12/chartex" xmlns:cx7="http://schemas.microsoft.com/office/drawing/2016/5/13/chartex" xmlns:cx8="http://schemas.microsoft.com/office/drawing/2016/5/14/chartex" xmlns:mc="http://schemas.openxmlformats.org/markup-compatibility/2006" xmlns:aink="http://schemas.microsoft.com/office/drawing/2016/ink" xmlns:am3d="http://schemas.microsoft.com/office/drawing/2017/model3d" xmlns:o="urn:schemas-microsoft-com:office:office" xmlns:r="http://schemas.openxmlformats.org/officeDocument/2006/relationships" xmlns:m="http://schemas.openxmlformats.org/officeDocument/2006/math" xmlns:v="urn:schemas-microsoft-com:vml" xmlns:wp14="http://schemas.microsoft.com/office/word/2010/wordprocessingDrawing" xmlns:wp="http://schemas.openxmlformats.org/drawingml/2006/wordprocessingDrawing" xmlns:w10="urn:schemas-microsoft-com:office:word" xmlns:w="http://schemas.openxmlformats.org/wordprocessingml/2006/main" xmlns:w14="http://schemas.microsoft.com/office/word/2010/wordml" xmlns:w15="http://schemas.microsoft.com/office/word/2012/wordml" xmlns:w16cid="http://schemas.microsoft.com/office/word/2016/wordml/cid" xmlns:w16se="http://schemas.microsoft.com/office/word/2015/wordml/symex" xmlns:wpg="http://schemas.microsoft.com/office/word/2010/wordprocessingGroup" xmlns:wpi="http://schemas.microsoft.com/office/word/2010/wordprocessingInk" xmlns:wne="http://schemas.microsoft.com/office/word/2006/wordml" xmlns:wps="http://schemas.microsoft.com/office/word/2010/wordprocessingShape" mc:Ignorable="w14 w15 w16se w16cid wp14">
   <w:p>
     <w:pPr>
       <w:pStyle w:val="Header"/>
@@ -2157,7 +2318,7 @@
                       </a:xfrm>
                       <a:extLst>
                         <a:ext uri="{0CCBE362-F206-4b92-989A-16890622DB6E}">
-                          <ma14:wrappingTextBoxFlag xmlns:ma14="http://schemas.microsoft.com/office/mac/drawingml/2011/main"/>
+                          <ma14:wrappingTextBoxFlag xmlns:ma14="http://schemas.microsoft.com/office/mac/drawingml/2011/main" xmlns:w="http://schemas.openxmlformats.org/wordprocessingml/2006/main" xmlns:w10="urn:schemas-microsoft-com:office:word" xmlns:v="urn:schemas-microsoft-com:vml" xmlns:o="urn:schemas-microsoft-com:office:office" xmlns:mv="urn:schemas-microsoft-com:mac:vml" xmlns:mo="http://schemas.microsoft.com/office/mac/office/2008/main" xmlns=""/>
                         </a:ext>
                       </a:extLst>
                     </wpg:grpSpPr>
@@ -2253,14 +2414,14 @@
                           </a:ln>
                           <a:extLst>
                             <a:ext uri="{909E8E84-426E-40dd-AFC4-6F175D3DCCD1}">
-                              <a14:hiddenFill xmlns:a14="http://schemas.microsoft.com/office/drawing/2010/main">
+                              <a14:hiddenFill xmlns:a14="http://schemas.microsoft.com/office/drawing/2010/main" xmlns:w="http://schemas.openxmlformats.org/wordprocessingml/2006/main" xmlns:w10="urn:schemas-microsoft-com:office:word" xmlns:v="urn:schemas-microsoft-com:vml" xmlns:o="urn:schemas-microsoft-com:office:office" xmlns:mv="urn:schemas-microsoft-com:mac:vml" xmlns:mo="http://schemas.microsoft.com/office/mac/office/2008/main" xmlns="">
                                 <a:solidFill>
                                   <a:srgbClr val="000000"/>
                                 </a:solidFill>
                               </a14:hiddenFill>
                             </a:ext>
                             <a:ext uri="{91240B29-F687-4f45-9708-019B960494DF}">
-                              <a14:hiddenLine xmlns:a14="http://schemas.microsoft.com/office/drawing/2010/main" w="9525">
+                              <a14:hiddenLine xmlns:a14="http://schemas.microsoft.com/office/drawing/2010/main" xmlns:w="http://schemas.openxmlformats.org/wordprocessingml/2006/main" xmlns:w10="urn:schemas-microsoft-com:office:word" xmlns:v="urn:schemas-microsoft-com:vml" xmlns:o="urn:schemas-microsoft-com:office:office" xmlns:mv="urn:schemas-microsoft-com:mac:vml" xmlns:mo="http://schemas.microsoft.com/office/mac/office/2008/main" xmlns="" w="9525">
                                 <a:solidFill>
                                   <a:srgbClr val="000000"/>
                                 </a:solidFill>
@@ -2306,7 +2467,7 @@
                           <a:noFill/>
                           <a:extLst>
                             <a:ext uri="{909E8E84-426E-40dd-AFC4-6F175D3DCCD1}">
-                              <a14:hiddenFill xmlns:a14="http://schemas.microsoft.com/office/drawing/2010/main">
+                              <a14:hiddenFill xmlns:a14="http://schemas.microsoft.com/office/drawing/2010/main" xmlns:w="http://schemas.openxmlformats.org/wordprocessingml/2006/main" xmlns:w10="urn:schemas-microsoft-com:office:word" xmlns:v="urn:schemas-microsoft-com:vml" xmlns:o="urn:schemas-microsoft-com:office:office" xmlns:mv="urn:schemas-microsoft-com:mac:vml" xmlns:mo="http://schemas.microsoft.com/office/mac/office/2008/main" xmlns="">
                                 <a:solidFill>
                                   <a:srgbClr val="FFFFFF"/>
                                 </a:solidFill>
@@ -2328,7 +2489,7 @@
             </wp:anchor>
           </w:drawing>
         </mc:Choice>
-        <mc:Fallback xmlns:w16se="http://schemas.microsoft.com/office/word/2015/wordml/symex" xmlns:w16cid="http://schemas.microsoft.com/office/word/2016/wordml/cid" xmlns:w15="http://schemas.microsoft.com/office/word/2012/wordml" xmlns:am3d="http://schemas.microsoft.com/office/drawing/2017/model3d" xmlns:aink="http://schemas.microsoft.com/office/drawing/2016/ink" xmlns:cx8="http://schemas.microsoft.com/office/drawing/2016/5/14/chartex" xmlns:cx7="http://schemas.microsoft.com/office/drawing/2016/5/13/chartex" xmlns:cx6="http://schemas.microsoft.com/office/drawing/2016/5/12/chartex" xmlns:cx5="http://schemas.microsoft.com/office/drawing/2016/5/11/chartex" xmlns:cx4="http://schemas.microsoft.com/office/drawing/2016/5/10/chartex" xmlns:cx3="http://schemas.microsoft.com/office/drawing/2016/5/9/chartex" xmlns:cx2="http://schemas.microsoft.com/office/drawing/2015/10/21/chartex" xmlns:cx1="http://schemas.microsoft.com/office/drawing/2015/9/8/chartex" xmlns:cx="http://schemas.microsoft.com/office/drawing/2014/chartex">
+        <mc:Fallback xmlns:mv="urn:schemas-microsoft-com:mac:vml" xmlns:mo="http://schemas.microsoft.com/office/mac/office/2008/main">
           <w:pict>
             <v:group w14:anchorId="54728EEE" id="Group 4" o:spid="_x0000_s1026" style="position:absolute;margin-left:22.3pt;margin-top:20.9pt;width:26.65pt;height:26.65pt;z-index:-251657216;mso-position-horizontal-relative:page;mso-position-vertical-relative:page" coordorigin="301,333" coordsize="660,660" o:gfxdata="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">
               <v:group id="Group 5" o:spid="_x0000_s1027" style="position:absolute;left:301;top:333;width:660;height:660" coordorigin="301,333" coordsize="660,660" o:gfxdata="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">
@@ -2369,8 +2530,8 @@
 </file>
 
 <file path=word/numbering.xml><?xml version="1.0" encoding="utf-8"?>
-<w:numbering xmlns:wpc="http://schemas.microsoft.com/office/word/2010/wordprocessingCanvas" xmlns:mo="http://schemas.microsoft.com/office/mac/office/2008/main" xmlns:mc="http://schemas.openxmlformats.org/markup-compatibility/2006" xmlns:mv="urn:schemas-microsoft-com:mac:vml" xmlns:o="urn:schemas-microsoft-com:office:office" xmlns:r="http://schemas.openxmlformats.org/officeDocument/2006/relationships" xmlns:m="http://schemas.openxmlformats.org/officeDocument/2006/math" xmlns:v="urn:schemas-microsoft-com:vml" xmlns:wp14="http://schemas.microsoft.com/office/word/2010/wordprocessingDrawing" xmlns:wp="http://schemas.openxmlformats.org/drawingml/2006/wordprocessingDrawing" xmlns:w10="urn:schemas-microsoft-com:office:word" xmlns:w="http://schemas.openxmlformats.org/wordprocessingml/2006/main" xmlns:w14="http://schemas.microsoft.com/office/word/2010/wordml" xmlns:wpg="http://schemas.microsoft.com/office/word/2010/wordprocessingGroup" xmlns:wpi="http://schemas.microsoft.com/office/word/2010/wordprocessingInk" xmlns:wne="http://schemas.microsoft.com/office/word/2006/wordml" xmlns:wps="http://schemas.microsoft.com/office/word/2010/wordprocessingShape" mc:Ignorable="w14 wp14">
-  <w:abstractNum w:abstractNumId="0">
+<w:numbering xmlns:wpc="http://schemas.microsoft.com/office/word/2010/wordprocessingCanvas" xmlns:cx="http://schemas.microsoft.com/office/drawing/2014/chartex" xmlns:cx1="http://schemas.microsoft.com/office/drawing/2015/9/8/chartex" xmlns:cx2="http://schemas.microsoft.com/office/drawing/2015/10/21/chartex" xmlns:cx3="http://schemas.microsoft.com/office/drawing/2016/5/9/chartex" xmlns:cx4="http://schemas.microsoft.com/office/drawing/2016/5/10/chartex" xmlns:cx5="http://schemas.microsoft.com/office/drawing/2016/5/11/chartex" xmlns:cx6="http://schemas.microsoft.com/office/drawing/2016/5/12/chartex" xmlns:cx7="http://schemas.microsoft.com/office/drawing/2016/5/13/chartex" xmlns:cx8="http://schemas.microsoft.com/office/drawing/2016/5/14/chartex" xmlns:mc="http://schemas.openxmlformats.org/markup-compatibility/2006" xmlns:aink="http://schemas.microsoft.com/office/drawing/2016/ink" xmlns:am3d="http://schemas.microsoft.com/office/drawing/2017/model3d" xmlns:o="urn:schemas-microsoft-com:office:office" xmlns:r="http://schemas.openxmlformats.org/officeDocument/2006/relationships" xmlns:m="http://schemas.openxmlformats.org/officeDocument/2006/math" xmlns:v="urn:schemas-microsoft-com:vml" xmlns:wp14="http://schemas.microsoft.com/office/word/2010/wordprocessingDrawing" xmlns:wp="http://schemas.openxmlformats.org/drawingml/2006/wordprocessingDrawing" xmlns:w10="urn:schemas-microsoft-com:office:word" xmlns:w="http://schemas.openxmlformats.org/wordprocessingml/2006/main" xmlns:w14="http://schemas.microsoft.com/office/word/2010/wordml" xmlns:w15="http://schemas.microsoft.com/office/word/2012/wordml" xmlns:w16cid="http://schemas.microsoft.com/office/word/2016/wordml/cid" xmlns:w16se="http://schemas.microsoft.com/office/word/2015/wordml/symex" xmlns:wpg="http://schemas.microsoft.com/office/word/2010/wordprocessingGroup" xmlns:wpi="http://schemas.microsoft.com/office/word/2010/wordprocessingInk" xmlns:wne="http://schemas.microsoft.com/office/word/2006/wordml" xmlns:wps="http://schemas.microsoft.com/office/word/2010/wordprocessingShape" mc:Ignorable="w14 w15 w16se w16cid wp14">
+  <w:abstractNum w:abstractNumId="0" w15:restartNumberingAfterBreak="0">
     <w:nsid w:val="03DD54E9"/>
     <w:multiLevelType w:val="hybridMultilevel"/>
     <w:tmpl w:val="521EE396"/>
@@ -2456,7 +2617,7 @@
       </w:pPr>
     </w:lvl>
   </w:abstractNum>
-  <w:abstractNum w:abstractNumId="1">
+  <w:abstractNum w:abstractNumId="1" w15:restartNumberingAfterBreak="0">
     <w:nsid w:val="05500E0A"/>
     <w:multiLevelType w:val="hybridMultilevel"/>
     <w:tmpl w:val="AB30DC56"/>
@@ -2542,7 +2703,7 @@
       </w:pPr>
     </w:lvl>
   </w:abstractNum>
-  <w:abstractNum w:abstractNumId="2">
+  <w:abstractNum w:abstractNumId="2" w15:restartNumberingAfterBreak="0">
     <w:nsid w:val="075A3574"/>
     <w:multiLevelType w:val="hybridMultilevel"/>
     <w:tmpl w:val="0394A458"/>
@@ -2628,7 +2789,7 @@
       </w:pPr>
     </w:lvl>
   </w:abstractNum>
-  <w:abstractNum w:abstractNumId="3">
+  <w:abstractNum w:abstractNumId="3" w15:restartNumberingAfterBreak="0">
     <w:nsid w:val="0DAF3273"/>
     <w:multiLevelType w:val="hybridMultilevel"/>
     <w:tmpl w:val="54C468BC"/>
@@ -2714,7 +2875,7 @@
       </w:pPr>
     </w:lvl>
   </w:abstractNum>
-  <w:abstractNum w:abstractNumId="4">
+  <w:abstractNum w:abstractNumId="4" w15:restartNumberingAfterBreak="0">
     <w:nsid w:val="100415B9"/>
     <w:multiLevelType w:val="hybridMultilevel"/>
     <w:tmpl w:val="0CD0D30E"/>
@@ -2800,7 +2961,7 @@
       </w:pPr>
     </w:lvl>
   </w:abstractNum>
-  <w:abstractNum w:abstractNumId="5">
+  <w:abstractNum w:abstractNumId="5" w15:restartNumberingAfterBreak="0">
     <w:nsid w:val="1008406F"/>
     <w:multiLevelType w:val="hybridMultilevel"/>
     <w:tmpl w:val="3F7032F4"/>
@@ -2886,7 +3047,7 @@
       </w:pPr>
     </w:lvl>
   </w:abstractNum>
-  <w:abstractNum w:abstractNumId="6">
+  <w:abstractNum w:abstractNumId="6" w15:restartNumberingAfterBreak="0">
     <w:nsid w:val="101A5E72"/>
     <w:multiLevelType w:val="hybridMultilevel"/>
     <w:tmpl w:val="907A1500"/>
@@ -2972,7 +3133,7 @@
       </w:pPr>
     </w:lvl>
   </w:abstractNum>
-  <w:abstractNum w:abstractNumId="7">
+  <w:abstractNum w:abstractNumId="7" w15:restartNumberingAfterBreak="0">
     <w:nsid w:val="13264B62"/>
     <w:multiLevelType w:val="hybridMultilevel"/>
     <w:tmpl w:val="83480482"/>
@@ -3058,7 +3219,7 @@
       </w:pPr>
     </w:lvl>
   </w:abstractNum>
-  <w:abstractNum w:abstractNumId="8">
+  <w:abstractNum w:abstractNumId="8" w15:restartNumberingAfterBreak="0">
     <w:nsid w:val="1A4F1030"/>
     <w:multiLevelType w:val="hybridMultilevel"/>
     <w:tmpl w:val="50CC30C2"/>
@@ -3171,7 +3332,7 @@
       </w:rPr>
     </w:lvl>
   </w:abstractNum>
-  <w:abstractNum w:abstractNumId="9">
+  <w:abstractNum w:abstractNumId="9" w15:restartNumberingAfterBreak="0">
     <w:nsid w:val="1BED1491"/>
     <w:multiLevelType w:val="hybridMultilevel"/>
     <w:tmpl w:val="6C3466FA"/>
@@ -3284,7 +3445,7 @@
       </w:rPr>
     </w:lvl>
   </w:abstractNum>
-  <w:abstractNum w:abstractNumId="10">
+  <w:abstractNum w:abstractNumId="10" w15:restartNumberingAfterBreak="0">
     <w:nsid w:val="1DAA4105"/>
     <w:multiLevelType w:val="hybridMultilevel"/>
     <w:tmpl w:val="47F63ED8"/>
@@ -3397,7 +3558,7 @@
       </w:rPr>
     </w:lvl>
   </w:abstractNum>
-  <w:abstractNum w:abstractNumId="11">
+  <w:abstractNum w:abstractNumId="11" w15:restartNumberingAfterBreak="0">
     <w:nsid w:val="20800517"/>
     <w:multiLevelType w:val="hybridMultilevel"/>
     <w:tmpl w:val="9D30BDF6"/>
@@ -3486,7 +3647,7 @@
       </w:pPr>
     </w:lvl>
   </w:abstractNum>
-  <w:abstractNum w:abstractNumId="12">
+  <w:abstractNum w:abstractNumId="12" w15:restartNumberingAfterBreak="0">
     <w:nsid w:val="23B64666"/>
     <w:multiLevelType w:val="hybridMultilevel"/>
     <w:tmpl w:val="EA4C2C0E"/>
@@ -3572,7 +3733,7 @@
       </w:pPr>
     </w:lvl>
   </w:abstractNum>
-  <w:abstractNum w:abstractNumId="13">
+  <w:abstractNum w:abstractNumId="13" w15:restartNumberingAfterBreak="0">
     <w:nsid w:val="2689188F"/>
     <w:multiLevelType w:val="multilevel"/>
     <w:tmpl w:val="4CBA0774"/>
@@ -3693,7 +3854,7 @@
       </w:rPr>
     </w:lvl>
   </w:abstractNum>
-  <w:abstractNum w:abstractNumId="14">
+  <w:abstractNum w:abstractNumId="14" w15:restartNumberingAfterBreak="0">
     <w:nsid w:val="2A1A714A"/>
     <w:multiLevelType w:val="hybridMultilevel"/>
     <w:tmpl w:val="F258B364"/>
@@ -3779,7 +3940,7 @@
       </w:pPr>
     </w:lvl>
   </w:abstractNum>
-  <w:abstractNum w:abstractNumId="15">
+  <w:abstractNum w:abstractNumId="15" w15:restartNumberingAfterBreak="0">
     <w:nsid w:val="2A2D2A57"/>
     <w:multiLevelType w:val="hybridMultilevel"/>
     <w:tmpl w:val="2DE28106"/>
@@ -3865,7 +4026,7 @@
       </w:pPr>
     </w:lvl>
   </w:abstractNum>
-  <w:abstractNum w:abstractNumId="16">
+  <w:abstractNum w:abstractNumId="16" w15:restartNumberingAfterBreak="0">
     <w:nsid w:val="2A7912FE"/>
     <w:multiLevelType w:val="hybridMultilevel"/>
     <w:tmpl w:val="8F74DF12"/>
@@ -3951,7 +4112,7 @@
       </w:pPr>
     </w:lvl>
   </w:abstractNum>
-  <w:abstractNum w:abstractNumId="17">
+  <w:abstractNum w:abstractNumId="17" w15:restartNumberingAfterBreak="0">
     <w:nsid w:val="2E547EF1"/>
     <w:multiLevelType w:val="hybridMultilevel"/>
     <w:tmpl w:val="9206626E"/>
@@ -4037,7 +4198,7 @@
       </w:pPr>
     </w:lvl>
   </w:abstractNum>
-  <w:abstractNum w:abstractNumId="18">
+  <w:abstractNum w:abstractNumId="18" w15:restartNumberingAfterBreak="0">
     <w:nsid w:val="2F476978"/>
     <w:multiLevelType w:val="hybridMultilevel"/>
     <w:tmpl w:val="BCE2AD62"/>
@@ -4123,7 +4284,7 @@
       </w:pPr>
     </w:lvl>
   </w:abstractNum>
-  <w:abstractNum w:abstractNumId="19">
+  <w:abstractNum w:abstractNumId="19" w15:restartNumberingAfterBreak="0">
     <w:nsid w:val="2FDC4C6A"/>
     <w:multiLevelType w:val="hybridMultilevel"/>
     <w:tmpl w:val="74EC0D30"/>
@@ -4209,7 +4370,7 @@
       </w:pPr>
     </w:lvl>
   </w:abstractNum>
-  <w:abstractNum w:abstractNumId="20">
+  <w:abstractNum w:abstractNumId="20" w15:restartNumberingAfterBreak="0">
     <w:nsid w:val="319C6910"/>
     <w:multiLevelType w:val="multilevel"/>
     <w:tmpl w:val="4CBA0774"/>
@@ -4330,7 +4491,7 @@
       </w:rPr>
     </w:lvl>
   </w:abstractNum>
-  <w:abstractNum w:abstractNumId="21">
+  <w:abstractNum w:abstractNumId="21" w15:restartNumberingAfterBreak="0">
     <w:nsid w:val="38EA2EED"/>
     <w:multiLevelType w:val="hybridMultilevel"/>
     <w:tmpl w:val="D9E82CEA"/>
@@ -4416,7 +4577,7 @@
       </w:pPr>
     </w:lvl>
   </w:abstractNum>
-  <w:abstractNum w:abstractNumId="22">
+  <w:abstractNum w:abstractNumId="22" w15:restartNumberingAfterBreak="0">
     <w:nsid w:val="3A841115"/>
     <w:multiLevelType w:val="hybridMultilevel"/>
     <w:tmpl w:val="148471D4"/>
@@ -4502,7 +4663,7 @@
       </w:pPr>
     </w:lvl>
   </w:abstractNum>
-  <w:abstractNum w:abstractNumId="23">
+  <w:abstractNum w:abstractNumId="23" w15:restartNumberingAfterBreak="0">
     <w:nsid w:val="3DA4775B"/>
     <w:multiLevelType w:val="hybridMultilevel"/>
     <w:tmpl w:val="806C3C04"/>
@@ -4588,7 +4749,7 @@
       </w:pPr>
     </w:lvl>
   </w:abstractNum>
-  <w:abstractNum w:abstractNumId="24">
+  <w:abstractNum w:abstractNumId="24" w15:restartNumberingAfterBreak="0">
     <w:nsid w:val="3EAF0792"/>
     <w:multiLevelType w:val="hybridMultilevel"/>
     <w:tmpl w:val="7D163984"/>
@@ -4701,7 +4862,7 @@
       </w:rPr>
     </w:lvl>
   </w:abstractNum>
-  <w:abstractNum w:abstractNumId="25">
+  <w:abstractNum w:abstractNumId="25" w15:restartNumberingAfterBreak="0">
     <w:nsid w:val="3FAE3369"/>
     <w:multiLevelType w:val="hybridMultilevel"/>
     <w:tmpl w:val="19D2CBD4"/>
@@ -4814,7 +4975,7 @@
       </w:rPr>
     </w:lvl>
   </w:abstractNum>
-  <w:abstractNum w:abstractNumId="26">
+  <w:abstractNum w:abstractNumId="26" w15:restartNumberingAfterBreak="0">
     <w:nsid w:val="4538434E"/>
     <w:multiLevelType w:val="hybridMultilevel"/>
     <w:tmpl w:val="76645326"/>
@@ -4900,7 +5061,7 @@
       </w:pPr>
     </w:lvl>
   </w:abstractNum>
-  <w:abstractNum w:abstractNumId="27">
+  <w:abstractNum w:abstractNumId="27" w15:restartNumberingAfterBreak="0">
     <w:nsid w:val="45FB745A"/>
     <w:multiLevelType w:val="hybridMultilevel"/>
     <w:tmpl w:val="E2F6998E"/>
@@ -4986,7 +5147,7 @@
       </w:pPr>
     </w:lvl>
   </w:abstractNum>
-  <w:abstractNum w:abstractNumId="28">
+  <w:abstractNum w:abstractNumId="28" w15:restartNumberingAfterBreak="0">
     <w:nsid w:val="46F27D83"/>
     <w:multiLevelType w:val="hybridMultilevel"/>
     <w:tmpl w:val="10D40F74"/>
@@ -5072,7 +5233,7 @@
       </w:pPr>
     </w:lvl>
   </w:abstractNum>
-  <w:abstractNum w:abstractNumId="29">
+  <w:abstractNum w:abstractNumId="29" w15:restartNumberingAfterBreak="0">
     <w:nsid w:val="4C1059F4"/>
     <w:multiLevelType w:val="hybridMultilevel"/>
     <w:tmpl w:val="151A06E8"/>
@@ -5158,7 +5319,7 @@
       </w:pPr>
     </w:lvl>
   </w:abstractNum>
-  <w:abstractNum w:abstractNumId="30">
+  <w:abstractNum w:abstractNumId="30" w15:restartNumberingAfterBreak="0">
     <w:nsid w:val="564311BB"/>
     <w:multiLevelType w:val="hybridMultilevel"/>
     <w:tmpl w:val="A94C34D6"/>
@@ -5244,7 +5405,7 @@
       </w:pPr>
     </w:lvl>
   </w:abstractNum>
-  <w:abstractNum w:abstractNumId="31">
+  <w:abstractNum w:abstractNumId="31" w15:restartNumberingAfterBreak="0">
     <w:nsid w:val="572A3596"/>
     <w:multiLevelType w:val="hybridMultilevel"/>
     <w:tmpl w:val="B4744A44"/>
@@ -5330,7 +5491,7 @@
       </w:pPr>
     </w:lvl>
   </w:abstractNum>
-  <w:abstractNum w:abstractNumId="32">
+  <w:abstractNum w:abstractNumId="32" w15:restartNumberingAfterBreak="0">
     <w:nsid w:val="5C296BC8"/>
     <w:multiLevelType w:val="hybridMultilevel"/>
     <w:tmpl w:val="2F40F5A0"/>
@@ -5416,7 +5577,7 @@
       </w:pPr>
     </w:lvl>
   </w:abstractNum>
-  <w:abstractNum w:abstractNumId="33">
+  <w:abstractNum w:abstractNumId="33" w15:restartNumberingAfterBreak="0">
     <w:nsid w:val="5E0E0AD9"/>
     <w:multiLevelType w:val="hybridMultilevel"/>
     <w:tmpl w:val="C9344AEE"/>
@@ -5502,7 +5663,7 @@
       </w:pPr>
     </w:lvl>
   </w:abstractNum>
-  <w:abstractNum w:abstractNumId="34">
+  <w:abstractNum w:abstractNumId="34" w15:restartNumberingAfterBreak="0">
     <w:nsid w:val="602B105E"/>
     <w:multiLevelType w:val="hybridMultilevel"/>
     <w:tmpl w:val="12A0D546"/>
@@ -5588,7 +5749,7 @@
       </w:pPr>
     </w:lvl>
   </w:abstractNum>
-  <w:abstractNum w:abstractNumId="35">
+  <w:abstractNum w:abstractNumId="35" w15:restartNumberingAfterBreak="0">
     <w:nsid w:val="64060F27"/>
     <w:multiLevelType w:val="hybridMultilevel"/>
     <w:tmpl w:val="10D40F74"/>
@@ -5674,7 +5835,7 @@
       </w:pPr>
     </w:lvl>
   </w:abstractNum>
-  <w:abstractNum w:abstractNumId="36">
+  <w:abstractNum w:abstractNumId="36" w15:restartNumberingAfterBreak="0">
     <w:nsid w:val="656A6D1A"/>
     <w:multiLevelType w:val="multilevel"/>
     <w:tmpl w:val="4CBA0774"/>
@@ -5795,7 +5956,7 @@
       </w:rPr>
     </w:lvl>
   </w:abstractNum>
-  <w:abstractNum w:abstractNumId="37">
+  <w:abstractNum w:abstractNumId="37" w15:restartNumberingAfterBreak="0">
     <w:nsid w:val="65CE4A7A"/>
     <w:multiLevelType w:val="hybridMultilevel"/>
     <w:tmpl w:val="59D0D1B6"/>
@@ -5881,7 +6042,7 @@
       </w:pPr>
     </w:lvl>
   </w:abstractNum>
-  <w:abstractNum w:abstractNumId="38">
+  <w:abstractNum w:abstractNumId="38" w15:restartNumberingAfterBreak="0">
     <w:nsid w:val="66970A09"/>
     <w:multiLevelType w:val="hybridMultilevel"/>
     <w:tmpl w:val="158A93CA"/>
@@ -5967,7 +6128,7 @@
       </w:pPr>
     </w:lvl>
   </w:abstractNum>
-  <w:abstractNum w:abstractNumId="39">
+  <w:abstractNum w:abstractNumId="39" w15:restartNumberingAfterBreak="0">
     <w:nsid w:val="6E4C2BAB"/>
     <w:multiLevelType w:val="hybridMultilevel"/>
     <w:tmpl w:val="A94C34D6"/>
@@ -6053,7 +6214,7 @@
       </w:pPr>
     </w:lvl>
   </w:abstractNum>
-  <w:abstractNum w:abstractNumId="40">
+  <w:abstractNum w:abstractNumId="40" w15:restartNumberingAfterBreak="0">
     <w:nsid w:val="70541334"/>
     <w:multiLevelType w:val="hybridMultilevel"/>
     <w:tmpl w:val="C2023F02"/>
@@ -6166,7 +6327,7 @@
       </w:rPr>
     </w:lvl>
   </w:abstractNum>
-  <w:abstractNum w:abstractNumId="41">
+  <w:abstractNum w:abstractNumId="41" w15:restartNumberingAfterBreak="0">
     <w:nsid w:val="74604730"/>
     <w:multiLevelType w:val="hybridMultilevel"/>
     <w:tmpl w:val="8D5099EA"/>
@@ -6252,7 +6413,7 @@
       </w:pPr>
     </w:lvl>
   </w:abstractNum>
-  <w:abstractNum w:abstractNumId="42">
+  <w:abstractNum w:abstractNumId="42" w15:restartNumberingAfterBreak="0">
     <w:nsid w:val="74AD5A0A"/>
     <w:multiLevelType w:val="hybridMultilevel"/>
     <w:tmpl w:val="A93A87E6"/>
@@ -6338,7 +6499,7 @@
       </w:pPr>
     </w:lvl>
   </w:abstractNum>
-  <w:abstractNum w:abstractNumId="43">
+  <w:abstractNum w:abstractNumId="43" w15:restartNumberingAfterBreak="0">
     <w:nsid w:val="79A27B87"/>
     <w:multiLevelType w:val="hybridMultilevel"/>
     <w:tmpl w:val="B4744A44"/>
@@ -6424,7 +6585,7 @@
       </w:pPr>
     </w:lvl>
   </w:abstractNum>
-  <w:abstractNum w:abstractNumId="44">
+  <w:abstractNum w:abstractNumId="44" w15:restartNumberingAfterBreak="0">
     <w:nsid w:val="79F86F10"/>
     <w:multiLevelType w:val="hybridMultilevel"/>
     <w:tmpl w:val="F78089E0"/>
@@ -6510,7 +6671,7 @@
       </w:pPr>
     </w:lvl>
   </w:abstractNum>
-  <w:abstractNum w:abstractNumId="45">
+  <w:abstractNum w:abstractNumId="45" w15:restartNumberingAfterBreak="0">
     <w:nsid w:val="7B5C57B2"/>
     <w:multiLevelType w:val="multilevel"/>
     <w:tmpl w:val="4CBA0774"/>
@@ -6631,7 +6792,7 @@
       </w:rPr>
     </w:lvl>
   </w:abstractNum>
-  <w:abstractNum w:abstractNumId="46">
+  <w:abstractNum w:abstractNumId="46" w15:restartNumberingAfterBreak="0">
     <w:nsid w:val="7B775809"/>
     <w:multiLevelType w:val="hybridMultilevel"/>
     <w:tmpl w:val="448057FA"/>
@@ -6717,7 +6878,7 @@
       </w:pPr>
     </w:lvl>
   </w:abstractNum>
-  <w:abstractNum w:abstractNumId="47">
+  <w:abstractNum w:abstractNumId="47" w15:restartNumberingAfterBreak="0">
     <w:nsid w:val="7D172845"/>
     <w:multiLevelType w:val="multilevel"/>
     <w:tmpl w:val="DDBAAF9A"/>
@@ -6983,16 +7144,8 @@
 </w:numbering>
 </file>
 
-<file path=word/people.xml><?xml version="1.0" encoding="utf-8"?>
-<w15:people xmlns:wpc="http://schemas.microsoft.com/office/word/2010/wordprocessingCanvas" xmlns:cx="http://schemas.microsoft.com/office/drawing/2014/chartex" xmlns:cx1="http://schemas.microsoft.com/office/drawing/2015/9/8/chartex" xmlns:cx2="http://schemas.microsoft.com/office/drawing/2015/10/21/chartex" xmlns:cx3="http://schemas.microsoft.com/office/drawing/2016/5/9/chartex" xmlns:cx4="http://schemas.microsoft.com/office/drawing/2016/5/10/chartex" xmlns:cx5="http://schemas.microsoft.com/office/drawing/2016/5/11/chartex" xmlns:cx6="http://schemas.microsoft.com/office/drawing/2016/5/12/chartex" xmlns:cx7="http://schemas.microsoft.com/office/drawing/2016/5/13/chartex" xmlns:cx8="http://schemas.microsoft.com/office/drawing/2016/5/14/chartex" xmlns:mc="http://schemas.openxmlformats.org/markup-compatibility/2006" xmlns:aink="http://schemas.microsoft.com/office/drawing/2016/ink" xmlns:am3d="http://schemas.microsoft.com/office/drawing/2017/model3d" xmlns:o="urn:schemas-microsoft-com:office:office" xmlns:r="http://schemas.openxmlformats.org/officeDocument/2006/relationships" xmlns:m="http://schemas.openxmlformats.org/officeDocument/2006/math" xmlns:v="urn:schemas-microsoft-com:vml" xmlns:wp14="http://schemas.microsoft.com/office/word/2010/wordprocessingDrawing" xmlns:wp="http://schemas.openxmlformats.org/drawingml/2006/wordprocessingDrawing" xmlns:w10="urn:schemas-microsoft-com:office:word" xmlns:w="http://schemas.openxmlformats.org/wordprocessingml/2006/main" xmlns:w14="http://schemas.microsoft.com/office/word/2010/wordml" xmlns:w15="http://schemas.microsoft.com/office/word/2012/wordml" xmlns:w16cid="http://schemas.microsoft.com/office/word/2016/wordml/cid" xmlns:w16se="http://schemas.microsoft.com/office/word/2015/wordml/symex" xmlns:wpg="http://schemas.microsoft.com/office/word/2010/wordprocessingGroup" xmlns:wpi="http://schemas.microsoft.com/office/word/2010/wordprocessingInk" xmlns:wne="http://schemas.microsoft.com/office/word/2006/wordml" xmlns:wps="http://schemas.microsoft.com/office/word/2010/wordprocessingShape" mc:Ignorable="w14 w15 w16se w16cid wp14">
-  <w15:person w15:author="Alexander Santos">
-    <w15:presenceInfo w15:providerId="None" w15:userId="Alexander Santos"/>
-  </w15:person>
-</w15:people>
-</file>
-
 <file path=word/styles.xml><?xml version="1.0" encoding="utf-8"?>
-<w:styles xmlns:mc="http://schemas.openxmlformats.org/markup-compatibility/2006" xmlns:r="http://schemas.openxmlformats.org/officeDocument/2006/relationships" xmlns:w="http://schemas.openxmlformats.org/wordprocessingml/2006/main" xmlns:w14="http://schemas.microsoft.com/office/word/2010/wordml" mc:Ignorable="w14">
+<w:styles xmlns:mc="http://schemas.openxmlformats.org/markup-compatibility/2006" xmlns:r="http://schemas.openxmlformats.org/officeDocument/2006/relationships" xmlns:w="http://schemas.openxmlformats.org/wordprocessingml/2006/main" xmlns:w14="http://schemas.microsoft.com/office/word/2010/wordml" xmlns:w15="http://schemas.microsoft.com/office/word/2012/wordml" xmlns:w16cid="http://schemas.microsoft.com/office/word/2016/wordml/cid" xmlns:w16se="http://schemas.microsoft.com/office/word/2015/wordml/symex" mc:Ignorable="w14 w15 w16se w16cid">
   <w:docDefaults>
     <w:rPrDefault>
       <w:rPr>
@@ -7008,153 +7161,375 @@
       </w:pPr>
     </w:pPrDefault>
   </w:docDefaults>
-  <w:latentStyles w:defLockedState="0" w:defUIPriority="99" w:defSemiHidden="1" w:defUnhideWhenUsed="1" w:defQFormat="0" w:count="276">
-    <w:lsdException w:name="Normal" w:semiHidden="0" w:uiPriority="0" w:unhideWhenUsed="0" w:qFormat="1"/>
-    <w:lsdException w:name="heading 1" w:semiHidden="0" w:uiPriority="9" w:unhideWhenUsed="0" w:qFormat="1"/>
-    <w:lsdException w:name="heading 2" w:uiPriority="9" w:qFormat="1"/>
-    <w:lsdException w:name="heading 3" w:uiPriority="9" w:qFormat="1"/>
-    <w:lsdException w:name="heading 4" w:uiPriority="9" w:qFormat="1"/>
-    <w:lsdException w:name="heading 5" w:uiPriority="9" w:qFormat="1"/>
-    <w:lsdException w:name="heading 6" w:uiPriority="9" w:qFormat="1"/>
-    <w:lsdException w:name="heading 7" w:uiPriority="9" w:qFormat="1"/>
-    <w:lsdException w:name="heading 8" w:uiPriority="9" w:qFormat="1"/>
-    <w:lsdException w:name="heading 9" w:uiPriority="9" w:qFormat="1"/>
-    <w:lsdException w:name="toc 1" w:uiPriority="39"/>
-    <w:lsdException w:name="toc 2" w:uiPriority="39"/>
-    <w:lsdException w:name="toc 3" w:uiPriority="39"/>
-    <w:lsdException w:name="toc 4" w:uiPriority="39"/>
-    <w:lsdException w:name="toc 5" w:uiPriority="39"/>
-    <w:lsdException w:name="toc 6" w:uiPriority="39"/>
-    <w:lsdException w:name="toc 7" w:uiPriority="39"/>
-    <w:lsdException w:name="toc 8" w:uiPriority="39"/>
-    <w:lsdException w:name="toc 9" w:uiPriority="39"/>
-    <w:lsdException w:name="caption" w:uiPriority="35" w:qFormat="1"/>
-    <w:lsdException w:name="Title" w:semiHidden="0" w:uiPriority="10" w:unhideWhenUsed="0" w:qFormat="1"/>
-    <w:lsdException w:name="Default Paragraph Font" w:uiPriority="1"/>
-    <w:lsdException w:name="Subtitle" w:semiHidden="0" w:uiPriority="11" w:unhideWhenUsed="0" w:qFormat="1"/>
-    <w:lsdException w:name="Strong" w:semiHidden="0" w:uiPriority="22" w:unhideWhenUsed="0" w:qFormat="1"/>
-    <w:lsdException w:name="Emphasis" w:semiHidden="0" w:uiPriority="20" w:unhideWhenUsed="0" w:qFormat="1"/>
-    <w:lsdException w:name="Table Grid" w:semiHidden="0" w:uiPriority="39" w:unhideWhenUsed="0"/>
-    <w:lsdException w:name="Note Level 1" w:semiHidden="0" w:unhideWhenUsed="0"/>
-    <w:lsdException w:name="Note Level 2" w:semiHidden="0" w:unhideWhenUsed="0"/>
-    <w:lsdException w:name="Note Level 3" w:semiHidden="0" w:unhideWhenUsed="0"/>
-    <w:lsdException w:name="Note Level 4" w:semiHidden="0" w:unhideWhenUsed="0"/>
-    <w:lsdException w:name="Note Level 5" w:semiHidden="0" w:unhideWhenUsed="0"/>
-    <w:lsdException w:name="Note Level 6" w:semiHidden="0" w:unhideWhenUsed="0"/>
-    <w:lsdException w:name="Note Level 7" w:semiHidden="0" w:unhideWhenUsed="0"/>
-    <w:lsdException w:name="Note Level 8" w:semiHidden="0" w:unhideWhenUsed="0"/>
-    <w:lsdException w:name="Note Level 9" w:semiHidden="0" w:unhideWhenUsed="0"/>
-    <w:lsdException w:name="Placeholder Text" w:unhideWhenUsed="0"/>
-    <w:lsdException w:name="No Spacing" w:semiHidden="0" w:uiPriority="1" w:unhideWhenUsed="0" w:qFormat="1"/>
-    <w:lsdException w:name="Light Shading" w:semiHidden="0" w:uiPriority="60" w:unhideWhenUsed="0"/>
-    <w:lsdException w:name="Light List" w:semiHidden="0" w:uiPriority="61" w:unhideWhenUsed="0"/>
-    <w:lsdException w:name="Light Grid" w:semiHidden="0" w:uiPriority="62" w:unhideWhenUsed="0"/>
-    <w:lsdException w:name="Medium Shading 1" w:semiHidden="0" w:uiPriority="63" w:unhideWhenUsed="0"/>
-    <w:lsdException w:name="Medium Shading 2" w:semiHidden="0" w:uiPriority="64" w:unhideWhenUsed="0"/>
-    <w:lsdException w:name="Medium List 1" w:semiHidden="0" w:uiPriority="65" w:unhideWhenUsed="0"/>
-    <w:lsdException w:name="Medium List 2" w:semiHidden="0" w:uiPriority="66" w:unhideWhenUsed="0"/>
-    <w:lsdException w:name="Medium Grid 1" w:semiHidden="0" w:uiPriority="67" w:unhideWhenUsed="0"/>
-    <w:lsdException w:name="Medium Grid 2" w:semiHidden="0" w:uiPriority="68" w:unhideWhenUsed="0"/>
-    <w:lsdException w:name="Medium Grid 3" w:semiHidden="0" w:uiPriority="69" w:unhideWhenUsed="0"/>
-    <w:lsdException w:name="Dark List" w:semiHidden="0" w:uiPriority="70" w:unhideWhenUsed="0"/>
-    <w:lsdException w:name="Colorful Shading" w:semiHidden="0" w:uiPriority="71" w:unhideWhenUsed="0"/>
-    <w:lsdException w:name="Colorful List" w:semiHidden="0" w:uiPriority="72" w:unhideWhenUsed="0"/>
-    <w:lsdException w:name="Colorful Grid" w:semiHidden="0" w:uiPriority="73" w:unhideWhenUsed="0"/>
-    <w:lsdException w:name="Light Shading Accent 1" w:semiHidden="0" w:uiPriority="60" w:unhideWhenUsed="0"/>
-    <w:lsdException w:name="Light List Accent 1" w:semiHidden="0" w:uiPriority="61" w:unhideWhenUsed="0"/>
-    <w:lsdException w:name="Light Grid Accent 1" w:semiHidden="0" w:uiPriority="62" w:unhideWhenUsed="0"/>
-    <w:lsdException w:name="Medium Shading 1 Accent 1" w:semiHidden="0" w:uiPriority="63" w:unhideWhenUsed="0"/>
-    <w:lsdException w:name="Medium Shading 2 Accent 1" w:semiHidden="0" w:uiPriority="64" w:unhideWhenUsed="0"/>
-    <w:lsdException w:name="Medium List 1 Accent 1" w:semiHidden="0" w:uiPriority="65" w:unhideWhenUsed="0"/>
-    <w:lsdException w:name="Revision" w:unhideWhenUsed="0"/>
-    <w:lsdException w:name="List Paragraph" w:semiHidden="0" w:uiPriority="34" w:unhideWhenUsed="0" w:qFormat="1"/>
-    <w:lsdException w:name="Quote" w:semiHidden="0" w:uiPriority="29" w:unhideWhenUsed="0" w:qFormat="1"/>
-    <w:lsdException w:name="Intense Quote" w:semiHidden="0" w:uiPriority="30" w:unhideWhenUsed="0" w:qFormat="1"/>
-    <w:lsdException w:name="Medium List 2 Accent 1" w:semiHidden="0" w:uiPriority="66" w:unhideWhenUsed="0"/>
-    <w:lsdException w:name="Medium Grid 1 Accent 1" w:semiHidden="0" w:uiPriority="67" w:unhideWhenUsed="0"/>
-    <w:lsdException w:name="Medium Grid 2 Accent 1" w:semiHidden="0" w:uiPriority="68" w:unhideWhenUsed="0"/>
-    <w:lsdException w:name="Medium Grid 3 Accent 1" w:semiHidden="0" w:uiPriority="69" w:unhideWhenUsed="0"/>
-    <w:lsdException w:name="Dark List Accent 1" w:semiHidden="0" w:uiPriority="70" w:unhideWhenUsed="0"/>
-    <w:lsdException w:name="Colorful Shading Accent 1" w:semiHidden="0" w:uiPriority="71" w:unhideWhenUsed="0"/>
-    <w:lsdException w:name="Colorful List Accent 1" w:semiHidden="0" w:uiPriority="72" w:unhideWhenUsed="0"/>
-    <w:lsdException w:name="Colorful Grid Accent 1" w:semiHidden="0" w:uiPriority="73" w:unhideWhenUsed="0"/>
-    <w:lsdException w:name="Light Shading Accent 2" w:semiHidden="0" w:uiPriority="60" w:unhideWhenUsed="0"/>
-    <w:lsdException w:name="Light List Accent 2" w:semiHidden="0" w:uiPriority="61" w:unhideWhenUsed="0"/>
-    <w:lsdException w:name="Light Grid Accent 2" w:semiHidden="0" w:uiPriority="62" w:unhideWhenUsed="0"/>
-    <w:lsdException w:name="Medium Shading 1 Accent 2" w:semiHidden="0" w:uiPriority="63" w:unhideWhenUsed="0"/>
-    <w:lsdException w:name="Medium Shading 2 Accent 2" w:semiHidden="0" w:uiPriority="64" w:unhideWhenUsed="0"/>
-    <w:lsdException w:name="Medium List 1 Accent 2" w:semiHidden="0" w:uiPriority="65" w:unhideWhenUsed="0"/>
-    <w:lsdException w:name="Medium List 2 Accent 2" w:semiHidden="0" w:uiPriority="66" w:unhideWhenUsed="0"/>
-    <w:lsdException w:name="Medium Grid 1 Accent 2" w:semiHidden="0" w:uiPriority="67" w:unhideWhenUsed="0"/>
-    <w:lsdException w:name="Medium Grid 2 Accent 2" w:semiHidden="0" w:uiPriority="68" w:unhideWhenUsed="0"/>
-    <w:lsdException w:name="Medium Grid 3 Accent 2" w:semiHidden="0" w:uiPriority="69" w:unhideWhenUsed="0"/>
-    <w:lsdException w:name="Dark List Accent 2" w:semiHidden="0" w:uiPriority="70" w:unhideWhenUsed="0"/>
-    <w:lsdException w:name="Colorful Shading Accent 2" w:semiHidden="0" w:uiPriority="71" w:unhideWhenUsed="0"/>
-    <w:lsdException w:name="Colorful List Accent 2" w:semiHidden="0" w:uiPriority="72" w:unhideWhenUsed="0"/>
-    <w:lsdException w:name="Colorful Grid Accent 2" w:semiHidden="0" w:uiPriority="73" w:unhideWhenUsed="0"/>
-    <w:lsdException w:name="Light Shading Accent 3" w:semiHidden="0" w:uiPriority="60" w:unhideWhenUsed="0"/>
-    <w:lsdException w:name="Light List Accent 3" w:semiHidden="0" w:uiPriority="61" w:unhideWhenUsed="0"/>
-    <w:lsdException w:name="Light Grid Accent 3" w:semiHidden="0" w:uiPriority="62" w:unhideWhenUsed="0"/>
-    <w:lsdException w:name="Medium Shading 1 Accent 3" w:semiHidden="0" w:uiPriority="63" w:unhideWhenUsed="0"/>
-    <w:lsdException w:name="Medium Shading 2 Accent 3" w:semiHidden="0" w:uiPriority="64" w:unhideWhenUsed="0"/>
-    <w:lsdException w:name="Medium List 1 Accent 3" w:semiHidden="0" w:uiPriority="65" w:unhideWhenUsed="0"/>
-    <w:lsdException w:name="Medium List 2 Accent 3" w:semiHidden="0" w:uiPriority="66" w:unhideWhenUsed="0"/>
-    <w:lsdException w:name="Medium Grid 1 Accent 3" w:semiHidden="0" w:uiPriority="67" w:unhideWhenUsed="0"/>
-    <w:lsdException w:name="Medium Grid 2 Accent 3" w:semiHidden="0" w:uiPriority="68" w:unhideWhenUsed="0"/>
-    <w:lsdException w:name="Medium Grid 3 Accent 3" w:semiHidden="0" w:uiPriority="69" w:unhideWhenUsed="0"/>
-    <w:lsdException w:name="Dark List Accent 3" w:semiHidden="0" w:uiPriority="70" w:unhideWhenUsed="0"/>
-    <w:lsdException w:name="Colorful Shading Accent 3" w:semiHidden="0" w:uiPriority="71" w:unhideWhenUsed="0"/>
-    <w:lsdException w:name="Colorful List Accent 3" w:semiHidden="0" w:uiPriority="72" w:unhideWhenUsed="0"/>
-    <w:lsdException w:name="Colorful Grid Accent 3" w:semiHidden="0" w:uiPriority="73" w:unhideWhenUsed="0"/>
-    <w:lsdException w:name="Light Shading Accent 4" w:semiHidden="0" w:uiPriority="60" w:unhideWhenUsed="0"/>
-    <w:lsdException w:name="Light List Accent 4" w:semiHidden="0" w:uiPriority="61" w:unhideWhenUsed="0"/>
-    <w:lsdException w:name="Light Grid Accent 4" w:semiHidden="0" w:uiPriority="62" w:unhideWhenUsed="0"/>
-    <w:lsdException w:name="Medium Shading 1 Accent 4" w:semiHidden="0" w:uiPriority="63" w:unhideWhenUsed="0"/>
-    <w:lsdException w:name="Medium Shading 2 Accent 4" w:semiHidden="0" w:uiPriority="64" w:unhideWhenUsed="0"/>
-    <w:lsdException w:name="Medium List 1 Accent 4" w:semiHidden="0" w:uiPriority="65" w:unhideWhenUsed="0"/>
-    <w:lsdException w:name="Medium List 2 Accent 4" w:semiHidden="0" w:uiPriority="66" w:unhideWhenUsed="0"/>
-    <w:lsdException w:name="Medium Grid 1 Accent 4" w:semiHidden="0" w:uiPriority="67" w:unhideWhenUsed="0"/>
-    <w:lsdException w:name="Medium Grid 2 Accent 4" w:semiHidden="0" w:uiPriority="68" w:unhideWhenUsed="0"/>
-    <w:lsdException w:name="Medium Grid 3 Accent 4" w:semiHidden="0" w:uiPriority="69" w:unhideWhenUsed="0"/>
-    <w:lsdException w:name="Dark List Accent 4" w:semiHidden="0" w:uiPriority="70" w:unhideWhenUsed="0"/>
-    <w:lsdException w:name="Colorful Shading Accent 4" w:semiHidden="0" w:uiPriority="71" w:unhideWhenUsed="0"/>
-    <w:lsdException w:name="Colorful List Accent 4" w:semiHidden="0" w:uiPriority="72" w:unhideWhenUsed="0"/>
-    <w:lsdException w:name="Colorful Grid Accent 4" w:semiHidden="0" w:uiPriority="73" w:unhideWhenUsed="0"/>
-    <w:lsdException w:name="Light Shading Accent 5" w:semiHidden="0" w:uiPriority="60" w:unhideWhenUsed="0"/>
-    <w:lsdException w:name="Light List Accent 5" w:semiHidden="0" w:uiPriority="61" w:unhideWhenUsed="0"/>
-    <w:lsdException w:name="Light Grid Accent 5" w:semiHidden="0" w:uiPriority="62" w:unhideWhenUsed="0"/>
-    <w:lsdException w:name="Medium Shading 1 Accent 5" w:semiHidden="0" w:uiPriority="63" w:unhideWhenUsed="0"/>
-    <w:lsdException w:name="Medium Shading 2 Accent 5" w:semiHidden="0" w:uiPriority="64" w:unhideWhenUsed="0"/>
-    <w:lsdException w:name="Medium List 1 Accent 5" w:semiHidden="0" w:uiPriority="65" w:unhideWhenUsed="0"/>
-    <w:lsdException w:name="Medium List 2 Accent 5" w:semiHidden="0" w:uiPriority="66" w:unhideWhenUsed="0"/>
-    <w:lsdException w:name="Medium Grid 1 Accent 5" w:semiHidden="0" w:uiPriority="67" w:unhideWhenUsed="0"/>
-    <w:lsdException w:name="Medium Grid 2 Accent 5" w:semiHidden="0" w:uiPriority="68" w:unhideWhenUsed="0"/>
-    <w:lsdException w:name="Medium Grid 3 Accent 5" w:semiHidden="0" w:uiPriority="69" w:unhideWhenUsed="0"/>
-    <w:lsdException w:name="Dark List Accent 5" w:semiHidden="0" w:uiPriority="70" w:unhideWhenUsed="0"/>
-    <w:lsdException w:name="Colorful Shading Accent 5" w:semiHidden="0" w:uiPriority="71" w:unhideWhenUsed="0"/>
-    <w:lsdException w:name="Colorful List Accent 5" w:semiHidden="0" w:uiPriority="72" w:unhideWhenUsed="0"/>
-    <w:lsdException w:name="Colorful Grid Accent 5" w:semiHidden="0" w:uiPriority="73" w:unhideWhenUsed="0"/>
-    <w:lsdException w:name="Light Shading Accent 6" w:semiHidden="0" w:uiPriority="60" w:unhideWhenUsed="0"/>
-    <w:lsdException w:name="Light List Accent 6" w:semiHidden="0" w:uiPriority="61" w:unhideWhenUsed="0"/>
-    <w:lsdException w:name="Light Grid Accent 6" w:semiHidden="0" w:uiPriority="62" w:unhideWhenUsed="0"/>
-    <w:lsdException w:name="Medium Shading 1 Accent 6" w:semiHidden="0" w:uiPriority="63" w:unhideWhenUsed="0"/>
-    <w:lsdException w:name="Medium Shading 2 Accent 6" w:semiHidden="0" w:uiPriority="64" w:unhideWhenUsed="0"/>
-    <w:lsdException w:name="Medium List 1 Accent 6" w:semiHidden="0" w:uiPriority="65" w:unhideWhenUsed="0"/>
-    <w:lsdException w:name="Medium List 2 Accent 6" w:semiHidden="0" w:uiPriority="66" w:unhideWhenUsed="0"/>
-    <w:lsdException w:name="Medium Grid 1 Accent 6" w:semiHidden="0" w:uiPriority="67" w:unhideWhenUsed="0"/>
-    <w:lsdException w:name="Medium Grid 2 Accent 6" w:semiHidden="0" w:uiPriority="68" w:unhideWhenUsed="0"/>
-    <w:lsdException w:name="Medium Grid 3 Accent 6" w:semiHidden="0" w:uiPriority="69" w:unhideWhenUsed="0"/>
-    <w:lsdException w:name="Dark List Accent 6" w:semiHidden="0" w:uiPriority="70" w:unhideWhenUsed="0"/>
-    <w:lsdException w:name="Colorful Shading Accent 6" w:semiHidden="0" w:uiPriority="71" w:unhideWhenUsed="0"/>
-    <w:lsdException w:name="Colorful List Accent 6" w:semiHidden="0" w:uiPriority="72" w:unhideWhenUsed="0"/>
-    <w:lsdException w:name="Colorful Grid Accent 6" w:semiHidden="0" w:uiPriority="73" w:unhideWhenUsed="0"/>
-    <w:lsdException w:name="Subtle Emphasis" w:semiHidden="0" w:uiPriority="19" w:unhideWhenUsed="0" w:qFormat="1"/>
-    <w:lsdException w:name="Intense Emphasis" w:semiHidden="0" w:uiPriority="21" w:unhideWhenUsed="0" w:qFormat="1"/>
-    <w:lsdException w:name="Subtle Reference" w:semiHidden="0" w:uiPriority="31" w:unhideWhenUsed="0" w:qFormat="1"/>
-    <w:lsdException w:name="Intense Reference" w:semiHidden="0" w:uiPriority="32" w:unhideWhenUsed="0" w:qFormat="1"/>
-    <w:lsdException w:name="Book Title" w:semiHidden="0" w:uiPriority="33" w:unhideWhenUsed="0" w:qFormat="1"/>
-    <w:lsdException w:name="Bibliography" w:uiPriority="37"/>
-    <w:lsdException w:name="TOC Heading" w:uiPriority="39" w:qFormat="1"/>
+  <w:latentStyles w:defLockedState="0" w:defUIPriority="99" w:defSemiHidden="0" w:defUnhideWhenUsed="0" w:defQFormat="0" w:count="377">
+    <w:lsdException w:name="Normal" w:uiPriority="0" w:qFormat="1"/>
+    <w:lsdException w:name="heading 1" w:uiPriority="9" w:qFormat="1"/>
+    <w:lsdException w:name="heading 2" w:semiHidden="1" w:uiPriority="9" w:unhideWhenUsed="1" w:qFormat="1"/>
+    <w:lsdException w:name="heading 3" w:semiHidden="1" w:uiPriority="9" w:unhideWhenUsed="1" w:qFormat="1"/>
+    <w:lsdException w:name="heading 4" w:semiHidden="1" w:uiPriority="9" w:unhideWhenUsed="1" w:qFormat="1"/>
+    <w:lsdException w:name="heading 5" w:semiHidden="1" w:uiPriority="9" w:unhideWhenUsed="1" w:qFormat="1"/>
+    <w:lsdException w:name="heading 6" w:semiHidden="1" w:uiPriority="9" w:unhideWhenUsed="1" w:qFormat="1"/>
+    <w:lsdException w:name="heading 7" w:semiHidden="1" w:uiPriority="9" w:unhideWhenUsed="1" w:qFormat="1"/>
+    <w:lsdException w:name="heading 8" w:semiHidden="1" w:uiPriority="9" w:unhideWhenUsed="1" w:qFormat="1"/>
+    <w:lsdException w:name="heading 9" w:semiHidden="1" w:uiPriority="9" w:unhideWhenUsed="1" w:qFormat="1"/>
+    <w:lsdException w:name="index 1" w:semiHidden="1" w:unhideWhenUsed="1"/>
+    <w:lsdException w:name="index 2" w:semiHidden="1" w:unhideWhenUsed="1"/>
+    <w:lsdException w:name="index 3" w:semiHidden="1" w:unhideWhenUsed="1"/>
+    <w:lsdException w:name="index 4" w:semiHidden="1" w:unhideWhenUsed="1"/>
+    <w:lsdException w:name="index 5" w:semiHidden="1" w:unhideWhenUsed="1"/>
+    <w:lsdException w:name="index 6" w:semiHidden="1" w:unhideWhenUsed="1"/>
+    <w:lsdException w:name="index 7" w:semiHidden="1" w:unhideWhenUsed="1"/>
+    <w:lsdException w:name="index 8" w:semiHidden="1" w:unhideWhenUsed="1"/>
+    <w:lsdException w:name="index 9" w:semiHidden="1" w:unhideWhenUsed="1"/>
+    <w:lsdException w:name="toc 1" w:semiHidden="1" w:uiPriority="39" w:unhideWhenUsed="1"/>
+    <w:lsdException w:name="toc 2" w:semiHidden="1" w:uiPriority="39" w:unhideWhenUsed="1"/>
+    <w:lsdException w:name="toc 3" w:semiHidden="1" w:uiPriority="39" w:unhideWhenUsed="1"/>
+    <w:lsdException w:name="toc 4" w:semiHidden="1" w:uiPriority="39" w:unhideWhenUsed="1"/>
+    <w:lsdException w:name="toc 5" w:semiHidden="1" w:uiPriority="39" w:unhideWhenUsed="1"/>
+    <w:lsdException w:name="toc 6" w:semiHidden="1" w:uiPriority="39" w:unhideWhenUsed="1"/>
+    <w:lsdException w:name="toc 7" w:semiHidden="1" w:uiPriority="39" w:unhideWhenUsed="1"/>
+    <w:lsdException w:name="toc 8" w:semiHidden="1" w:uiPriority="39" w:unhideWhenUsed="1"/>
+    <w:lsdException w:name="toc 9" w:semiHidden="1" w:uiPriority="39" w:unhideWhenUsed="1"/>
+    <w:lsdException w:name="Normal Indent" w:semiHidden="1" w:unhideWhenUsed="1"/>
+    <w:lsdException w:name="footnote text" w:semiHidden="1" w:unhideWhenUsed="1"/>
+    <w:lsdException w:name="annotation text" w:semiHidden="1" w:unhideWhenUsed="1"/>
+    <w:lsdException w:name="header" w:semiHidden="1" w:unhideWhenUsed="1"/>
+    <w:lsdException w:name="footer" w:semiHidden="1" w:unhideWhenUsed="1"/>
+    <w:lsdException w:name="index heading" w:semiHidden="1" w:unhideWhenUsed="1"/>
+    <w:lsdException w:name="caption" w:semiHidden="1" w:uiPriority="35" w:unhideWhenUsed="1" w:qFormat="1"/>
+    <w:lsdException w:name="table of figures" w:semiHidden="1" w:unhideWhenUsed="1"/>
+    <w:lsdException w:name="envelope address" w:semiHidden="1" w:unhideWhenUsed="1"/>
+    <w:lsdException w:name="envelope return" w:semiHidden="1" w:unhideWhenUsed="1"/>
+    <w:lsdException w:name="footnote reference" w:semiHidden="1" w:unhideWhenUsed="1"/>
+    <w:lsdException w:name="annotation reference" w:semiHidden="1" w:unhideWhenUsed="1"/>
+    <w:lsdException w:name="line number" w:semiHidden="1" w:unhideWhenUsed="1"/>
+    <w:lsdException w:name="page number" w:semiHidden="1" w:unhideWhenUsed="1"/>
+    <w:lsdException w:name="endnote reference" w:semiHidden="1" w:unhideWhenUsed="1"/>
+    <w:lsdException w:name="endnote text" w:semiHidden="1" w:unhideWhenUsed="1"/>
+    <w:lsdException w:name="table of authorities" w:semiHidden="1" w:unhideWhenUsed="1"/>
+    <w:lsdException w:name="macro" w:semiHidden="1" w:unhideWhenUsed="1"/>
+    <w:lsdException w:name="toa heading" w:semiHidden="1" w:unhideWhenUsed="1"/>
+    <w:lsdException w:name="List" w:semiHidden="1" w:unhideWhenUsed="1"/>
+    <w:lsdException w:name="List Bullet" w:semiHidden="1" w:unhideWhenUsed="1"/>
+    <w:lsdException w:name="List Number" w:semiHidden="1" w:unhideWhenUsed="1"/>
+    <w:lsdException w:name="List 2" w:semiHidden="1" w:unhideWhenUsed="1"/>
+    <w:lsdException w:name="List 3" w:semiHidden="1" w:unhideWhenUsed="1"/>
+    <w:lsdException w:name="List 4" w:semiHidden="1" w:unhideWhenUsed="1"/>
+    <w:lsdException w:name="List 5" w:semiHidden="1" w:unhideWhenUsed="1"/>
+    <w:lsdException w:name="List Bullet 2" w:semiHidden="1" w:unhideWhenUsed="1"/>
+    <w:lsdException w:name="List Bullet 3" w:semiHidden="1" w:unhideWhenUsed="1"/>
+    <w:lsdException w:name="List Bullet 4" w:semiHidden="1" w:unhideWhenUsed="1"/>
+    <w:lsdException w:name="List Bullet 5" w:semiHidden="1" w:unhideWhenUsed="1"/>
+    <w:lsdException w:name="List Number 2" w:semiHidden="1" w:unhideWhenUsed="1"/>
+    <w:lsdException w:name="List Number 3" w:semiHidden="1" w:unhideWhenUsed="1"/>
+    <w:lsdException w:name="List Number 4" w:semiHidden="1" w:unhideWhenUsed="1"/>
+    <w:lsdException w:name="List Number 5" w:semiHidden="1" w:unhideWhenUsed="1"/>
+    <w:lsdException w:name="Title" w:uiPriority="10" w:qFormat="1"/>
+    <w:lsdException w:name="Closing" w:semiHidden="1" w:unhideWhenUsed="1"/>
+    <w:lsdException w:name="Signature" w:semiHidden="1" w:unhideWhenUsed="1"/>
+    <w:lsdException w:name="Default Paragraph Font" w:semiHidden="1" w:uiPriority="1" w:unhideWhenUsed="1"/>
+    <w:lsdException w:name="Body Text" w:semiHidden="1" w:unhideWhenUsed="1"/>
+    <w:lsdException w:name="Body Text Indent" w:semiHidden="1" w:unhideWhenUsed="1"/>
+    <w:lsdException w:name="List Continue" w:semiHidden="1" w:unhideWhenUsed="1"/>
+    <w:lsdException w:name="List Continue 2" w:semiHidden="1" w:unhideWhenUsed="1"/>
+    <w:lsdException w:name="List Continue 3" w:semiHidden="1" w:unhideWhenUsed="1"/>
+    <w:lsdException w:name="List Continue 4" w:semiHidden="1" w:unhideWhenUsed="1"/>
+    <w:lsdException w:name="List Continue 5" w:semiHidden="1" w:unhideWhenUsed="1"/>
+    <w:lsdException w:name="Message Header" w:semiHidden="1" w:unhideWhenUsed="1"/>
+    <w:lsdException w:name="Subtitle" w:uiPriority="11" w:qFormat="1"/>
+    <w:lsdException w:name="Salutation" w:semiHidden="1" w:unhideWhenUsed="1"/>
+    <w:lsdException w:name="Date" w:semiHidden="1" w:unhideWhenUsed="1"/>
+    <w:lsdException w:name="Body Text First Indent" w:semiHidden="1" w:unhideWhenUsed="1"/>
+    <w:lsdException w:name="Body Text First Indent 2" w:semiHidden="1" w:unhideWhenUsed="1"/>
+    <w:lsdException w:name="Note Heading" w:semiHidden="1" w:unhideWhenUsed="1"/>
+    <w:lsdException w:name="Body Text 2" w:semiHidden="1" w:unhideWhenUsed="1"/>
+    <w:lsdException w:name="Body Text 3" w:semiHidden="1" w:unhideWhenUsed="1"/>
+    <w:lsdException w:name="Body Text Indent 2" w:semiHidden="1" w:unhideWhenUsed="1"/>
+    <w:lsdException w:name="Body Text Indent 3" w:semiHidden="1" w:unhideWhenUsed="1"/>
+    <w:lsdException w:name="Block Text" w:semiHidden="1" w:unhideWhenUsed="1"/>
+    <w:lsdException w:name="Hyperlink" w:semiHidden="1" w:unhideWhenUsed="1"/>
+    <w:lsdException w:name="FollowedHyperlink" w:semiHidden="1" w:unhideWhenUsed="1"/>
+    <w:lsdException w:name="Strong" w:uiPriority="22" w:qFormat="1"/>
+    <w:lsdException w:name="Emphasis" w:uiPriority="20" w:qFormat="1"/>
+    <w:lsdException w:name="Document Map" w:semiHidden="1" w:unhideWhenUsed="1"/>
+    <w:lsdException w:name="Plain Text" w:semiHidden="1" w:unhideWhenUsed="1"/>
+    <w:lsdException w:name="E-mail Signature" w:semiHidden="1" w:unhideWhenUsed="1"/>
+    <w:lsdException w:name="HTML Top of Form" w:semiHidden="1" w:unhideWhenUsed="1"/>
+    <w:lsdException w:name="HTML Bottom of Form" w:semiHidden="1" w:unhideWhenUsed="1"/>
+    <w:lsdException w:name="Normal (Web)" w:semiHidden="1" w:unhideWhenUsed="1"/>
+    <w:lsdException w:name="HTML Acronym" w:semiHidden="1" w:unhideWhenUsed="1"/>
+    <w:lsdException w:name="HTML Address" w:semiHidden="1" w:unhideWhenUsed="1"/>
+    <w:lsdException w:name="HTML Cite" w:semiHidden="1" w:unhideWhenUsed="1"/>
+    <w:lsdException w:name="HTML Code" w:semiHidden="1" w:unhideWhenUsed="1"/>
+    <w:lsdException w:name="HTML Definition" w:semiHidden="1" w:unhideWhenUsed="1"/>
+    <w:lsdException w:name="HTML Keyboard" w:semiHidden="1" w:unhideWhenUsed="1"/>
+    <w:lsdException w:name="HTML Preformatted" w:semiHidden="1" w:unhideWhenUsed="1"/>
+    <w:lsdException w:name="HTML Sample" w:semiHidden="1" w:unhideWhenUsed="1"/>
+    <w:lsdException w:name="HTML Typewriter" w:semiHidden="1" w:unhideWhenUsed="1"/>
+    <w:lsdException w:name="HTML Variable" w:semiHidden="1" w:unhideWhenUsed="1"/>
+    <w:lsdException w:name="Normal Table" w:semiHidden="1" w:unhideWhenUsed="1"/>
+    <w:lsdException w:name="annotation subject" w:semiHidden="1" w:unhideWhenUsed="1"/>
+    <w:lsdException w:name="No List" w:semiHidden="1" w:unhideWhenUsed="1"/>
+    <w:lsdException w:name="Outline List 1" w:semiHidden="1" w:unhideWhenUsed="1"/>
+    <w:lsdException w:name="Outline List 2" w:semiHidden="1" w:unhideWhenUsed="1"/>
+    <w:lsdException w:name="Outline List 3" w:semiHidden="1" w:unhideWhenUsed="1"/>
+    <w:lsdException w:name="Table Simple 1" w:semiHidden="1" w:unhideWhenUsed="1"/>
+    <w:lsdException w:name="Table Simple 2" w:semiHidden="1" w:unhideWhenUsed="1"/>
+    <w:lsdException w:name="Table Simple 3" w:semiHidden="1" w:unhideWhenUsed="1"/>
+    <w:lsdException w:name="Table Classic 1" w:semiHidden="1" w:unhideWhenUsed="1"/>
+    <w:lsdException w:name="Table Classic 2" w:semiHidden="1" w:unhideWhenUsed="1"/>
+    <w:lsdException w:name="Table Classic 3" w:semiHidden="1" w:unhideWhenUsed="1"/>
+    <w:lsdException w:name="Table Classic 4" w:semiHidden="1" w:unhideWhenUsed="1"/>
+    <w:lsdException w:name="Table Colorful 1" w:semiHidden="1" w:unhideWhenUsed="1"/>
+    <w:lsdException w:name="Table Colorful 2" w:semiHidden="1" w:unhideWhenUsed="1"/>
+    <w:lsdException w:name="Table Colorful 3" w:semiHidden="1" w:unhideWhenUsed="1"/>
+    <w:lsdException w:name="Table Columns 1" w:semiHidden="1" w:unhideWhenUsed="1"/>
+    <w:lsdException w:name="Table Columns 2" w:semiHidden="1" w:unhideWhenUsed="1"/>
+    <w:lsdException w:name="Table Columns 3" w:semiHidden="1" w:unhideWhenUsed="1"/>
+    <w:lsdException w:name="Table Columns 4" w:semiHidden="1" w:unhideWhenUsed="1"/>
+    <w:lsdException w:name="Table Columns 5" w:semiHidden="1" w:unhideWhenUsed="1"/>
+    <w:lsdException w:name="Table Grid 1" w:semiHidden="1" w:unhideWhenUsed="1"/>
+    <w:lsdException w:name="Table Grid 2" w:semiHidden="1" w:unhideWhenUsed="1"/>
+    <w:lsdException w:name="Table Grid 3" w:semiHidden="1" w:unhideWhenUsed="1"/>
+    <w:lsdException w:name="Table Grid 4" w:semiHidden="1" w:unhideWhenUsed="1"/>
+    <w:lsdException w:name="Table Grid 5" w:semiHidden="1" w:unhideWhenUsed="1"/>
+    <w:lsdException w:name="Table Grid 6" w:semiHidden="1" w:unhideWhenUsed="1"/>
+    <w:lsdException w:name="Table Grid 7" w:semiHidden="1" w:unhideWhenUsed="1"/>
+    <w:lsdException w:name="Table Grid 8" w:semiHidden="1" w:unhideWhenUsed="1"/>
+    <w:lsdException w:name="Table List 1" w:semiHidden="1" w:unhideWhenUsed="1"/>
+    <w:lsdException w:name="Table List 2" w:semiHidden="1" w:unhideWhenUsed="1"/>
+    <w:lsdException w:name="Table List 3" w:semiHidden="1" w:unhideWhenUsed="1"/>
+    <w:lsdException w:name="Table List 4" w:semiHidden="1" w:unhideWhenUsed="1"/>
+    <w:lsdException w:name="Table List 5" w:semiHidden="1" w:unhideWhenUsed="1"/>
+    <w:lsdException w:name="Table List 6" w:semiHidden="1" w:unhideWhenUsed="1"/>
+    <w:lsdException w:name="Table List 7" w:semiHidden="1" w:unhideWhenUsed="1"/>
+    <w:lsdException w:name="Table List 8" w:semiHidden="1" w:unhideWhenUsed="1"/>
+    <w:lsdException w:name="Table 3D effects 1" w:semiHidden="1" w:unhideWhenUsed="1"/>
+    <w:lsdException w:name="Table 3D effects 2" w:semiHidden="1" w:unhideWhenUsed="1"/>
+    <w:lsdException w:name="Table 3D effects 3" w:semiHidden="1" w:unhideWhenUsed="1"/>
+    <w:lsdException w:name="Table Contemporary" w:semiHidden="1" w:unhideWhenUsed="1"/>
+    <w:lsdException w:name="Table Elegant" w:semiHidden="1" w:unhideWhenUsed="1"/>
+    <w:lsdException w:name="Table Professional" w:semiHidden="1" w:unhideWhenUsed="1"/>
+    <w:lsdException w:name="Table Subtle 1" w:semiHidden="1" w:unhideWhenUsed="1"/>
+    <w:lsdException w:name="Table Subtle 2" w:semiHidden="1" w:unhideWhenUsed="1"/>
+    <w:lsdException w:name="Table Web 1" w:semiHidden="1" w:unhideWhenUsed="1"/>
+    <w:lsdException w:name="Table Web 2" w:semiHidden="1" w:unhideWhenUsed="1"/>
+    <w:lsdException w:name="Table Web 3" w:semiHidden="1" w:unhideWhenUsed="1"/>
+    <w:lsdException w:name="Balloon Text" w:semiHidden="1" w:unhideWhenUsed="1"/>
+    <w:lsdException w:name="Table Grid" w:uiPriority="39"/>
+    <w:lsdException w:name="Table Theme" w:semiHidden="1" w:unhideWhenUsed="1"/>
+    <w:lsdException w:name="Placeholder Text" w:semiHidden="1"/>
+    <w:lsdException w:name="No Spacing" w:uiPriority="1" w:qFormat="1"/>
+    <w:lsdException w:name="Light Shading" w:uiPriority="60"/>
+    <w:lsdException w:name="Light List" w:uiPriority="61"/>
+    <w:lsdException w:name="Light Grid" w:uiPriority="62"/>
+    <w:lsdException w:name="Medium Shading 1" w:uiPriority="63"/>
+    <w:lsdException w:name="Medium Shading 2" w:uiPriority="64"/>
+    <w:lsdException w:name="Medium List 1" w:uiPriority="65"/>
+    <w:lsdException w:name="Medium List 2" w:uiPriority="66"/>
+    <w:lsdException w:name="Medium Grid 1" w:uiPriority="67"/>
+    <w:lsdException w:name="Medium Grid 2" w:uiPriority="68"/>
+    <w:lsdException w:name="Medium Grid 3" w:uiPriority="69"/>
+    <w:lsdException w:name="Dark List" w:uiPriority="70"/>
+    <w:lsdException w:name="Colorful Shading" w:uiPriority="71"/>
+    <w:lsdException w:name="Colorful List" w:uiPriority="72"/>
+    <w:lsdException w:name="Colorful Grid" w:uiPriority="73"/>
+    <w:lsdException w:name="Light Shading Accent 1" w:uiPriority="60"/>
+    <w:lsdException w:name="Light List Accent 1" w:uiPriority="61"/>
+    <w:lsdException w:name="Light Grid Accent 1" w:uiPriority="62"/>
+    <w:lsdException w:name="Medium Shading 1 Accent 1" w:uiPriority="63"/>
+    <w:lsdException w:name="Medium Shading 2 Accent 1" w:uiPriority="64"/>
+    <w:lsdException w:name="Medium List 1 Accent 1" w:uiPriority="65"/>
+    <w:lsdException w:name="Revision" w:semiHidden="1"/>
+    <w:lsdException w:name="List Paragraph" w:uiPriority="34" w:qFormat="1"/>
+    <w:lsdException w:name="Quote" w:uiPriority="29" w:qFormat="1"/>
+    <w:lsdException w:name="Intense Quote" w:uiPriority="30" w:qFormat="1"/>
+    <w:lsdException w:name="Medium List 2 Accent 1" w:uiPriority="66"/>
+    <w:lsdException w:name="Medium Grid 1 Accent 1" w:uiPriority="67"/>
+    <w:lsdException w:name="Medium Grid 2 Accent 1" w:uiPriority="68"/>
+    <w:lsdException w:name="Medium Grid 3 Accent 1" w:uiPriority="69"/>
+    <w:lsdException w:name="Dark List Accent 1" w:uiPriority="70"/>
+    <w:lsdException w:name="Colorful Shading Accent 1" w:uiPriority="71"/>
+    <w:lsdException w:name="Colorful List Accent 1" w:uiPriority="72"/>
+    <w:lsdException w:name="Colorful Grid Accent 1" w:uiPriority="73"/>
+    <w:lsdException w:name="Light Shading Accent 2" w:uiPriority="60"/>
+    <w:lsdException w:name="Light List Accent 2" w:uiPriority="61"/>
+    <w:lsdException w:name="Light Grid Accent 2" w:uiPriority="62"/>
+    <w:lsdException w:name="Medium Shading 1 Accent 2" w:uiPriority="63"/>
+    <w:lsdException w:name="Medium Shading 2 Accent 2" w:uiPriority="64"/>
+    <w:lsdException w:name="Medium List 1 Accent 2" w:uiPriority="65"/>
+    <w:lsdException w:name="Medium List 2 Accent 2" w:uiPriority="66"/>
+    <w:lsdException w:name="Medium Grid 1 Accent 2" w:uiPriority="67"/>
+    <w:lsdException w:name="Medium Grid 2 Accent 2" w:uiPriority="68"/>
+    <w:lsdException w:name="Medium Grid 3 Accent 2" w:uiPriority="69"/>
+    <w:lsdException w:name="Dark List Accent 2" w:uiPriority="70"/>
+    <w:lsdException w:name="Colorful Shading Accent 2" w:uiPriority="71"/>
+    <w:lsdException w:name="Colorful List Accent 2" w:uiPriority="72"/>
+    <w:lsdException w:name="Colorful Grid Accent 2" w:uiPriority="73"/>
+    <w:lsdException w:name="Light Shading Accent 3" w:uiPriority="60"/>
+    <w:lsdException w:name="Light List Accent 3" w:uiPriority="61"/>
+    <w:lsdException w:name="Light Grid Accent 3" w:uiPriority="62"/>
+    <w:lsdException w:name="Medium Shading 1 Accent 3" w:uiPriority="63"/>
+    <w:lsdException w:name="Medium Shading 2 Accent 3" w:uiPriority="64"/>
+    <w:lsdException w:name="Medium List 1 Accent 3" w:uiPriority="65"/>
+    <w:lsdException w:name="Medium List 2 Accent 3" w:uiPriority="66"/>
+    <w:lsdException w:name="Medium Grid 1 Accent 3" w:uiPriority="67"/>
+    <w:lsdException w:name="Medium Grid 2 Accent 3" w:uiPriority="68"/>
+    <w:lsdException w:name="Medium Grid 3 Accent 3" w:uiPriority="69"/>
+    <w:lsdException w:name="Dark List Accent 3" w:uiPriority="70"/>
+    <w:lsdException w:name="Colorful Shading Accent 3" w:uiPriority="71"/>
+    <w:lsdException w:name="Colorful List Accent 3" w:uiPriority="72"/>
+    <w:lsdException w:name="Colorful Grid Accent 3" w:uiPriority="73"/>
+    <w:lsdException w:name="Light Shading Accent 4" w:uiPriority="60"/>
+    <w:lsdException w:name="Light List Accent 4" w:uiPriority="61"/>
+    <w:lsdException w:name="Light Grid Accent 4" w:uiPriority="62"/>
+    <w:lsdException w:name="Medium Shading 1 Accent 4" w:uiPriority="63"/>
+    <w:lsdException w:name="Medium Shading 2 Accent 4" w:uiPriority="64"/>
+    <w:lsdException w:name="Medium List 1 Accent 4" w:uiPriority="65"/>
+    <w:lsdException w:name="Medium List 2 Accent 4" w:uiPriority="66"/>
+    <w:lsdException w:name="Medium Grid 1 Accent 4" w:uiPriority="67"/>
+    <w:lsdException w:name="Medium Grid 2 Accent 4" w:uiPriority="68"/>
+    <w:lsdException w:name="Medium Grid 3 Accent 4" w:uiPriority="69"/>
+    <w:lsdException w:name="Dark List Accent 4" w:uiPriority="70"/>
+    <w:lsdException w:name="Colorful Shading Accent 4" w:uiPriority="71"/>
+    <w:lsdException w:name="Colorful List Accent 4" w:uiPriority="72"/>
+    <w:lsdException w:name="Colorful Grid Accent 4" w:uiPriority="73"/>
+    <w:lsdException w:name="Light Shading Accent 5" w:uiPriority="60"/>
+    <w:lsdException w:name="Light List Accent 5" w:uiPriority="61"/>
+    <w:lsdException w:name="Light Grid Accent 5" w:uiPriority="62"/>
+    <w:lsdException w:name="Medium Shading 1 Accent 5" w:uiPriority="63"/>
+    <w:lsdException w:name="Medium Shading 2 Accent 5" w:uiPriority="64"/>
+    <w:lsdException w:name="Medium List 1 Accent 5" w:uiPriority="65"/>
+    <w:lsdException w:name="Medium List 2 Accent 5" w:uiPriority="66"/>
+    <w:lsdException w:name="Medium Grid 1 Accent 5" w:uiPriority="67"/>
+    <w:lsdException w:name="Medium Grid 2 Accent 5" w:uiPriority="68"/>
+    <w:lsdException w:name="Medium Grid 3 Accent 5" w:uiPriority="69"/>
+    <w:lsdException w:name="Dark List Accent 5" w:uiPriority="70"/>
+    <w:lsdException w:name="Colorful Shading Accent 5" w:uiPriority="71"/>
+    <w:lsdException w:name="Colorful List Accent 5" w:uiPriority="72"/>
+    <w:lsdException w:name="Colorful Grid Accent 5" w:uiPriority="73"/>
+    <w:lsdException w:name="Light Shading Accent 6" w:uiPriority="60"/>
+    <w:lsdException w:name="Light List Accent 6" w:uiPriority="61"/>
+    <w:lsdException w:name="Light Grid Accent 6" w:uiPriority="62"/>
+    <w:lsdException w:name="Medium Shading 1 Accent 6" w:uiPriority="63"/>
+    <w:lsdException w:name="Medium Shading 2 Accent 6" w:uiPriority="64"/>
+    <w:lsdException w:name="Medium List 1 Accent 6" w:uiPriority="65"/>
+    <w:lsdException w:name="Medium List 2 Accent 6" w:uiPriority="66"/>
+    <w:lsdException w:name="Medium Grid 1 Accent 6" w:uiPriority="67"/>
+    <w:lsdException w:name="Medium Grid 2 Accent 6" w:uiPriority="68"/>
+    <w:lsdException w:name="Medium Grid 3 Accent 6" w:uiPriority="69"/>
+    <w:lsdException w:name="Dark List Accent 6" w:uiPriority="70"/>
+    <w:lsdException w:name="Colorful Shading Accent 6" w:uiPriority="71"/>
+    <w:lsdException w:name="Colorful List Accent 6" w:uiPriority="72"/>
+    <w:lsdException w:name="Colorful Grid Accent 6" w:uiPriority="73"/>
+    <w:lsdException w:name="Subtle Emphasis" w:uiPriority="19" w:qFormat="1"/>
+    <w:lsdException w:name="Intense Emphasis" w:uiPriority="21" w:qFormat="1"/>
+    <w:lsdException w:name="Subtle Reference" w:uiPriority="31" w:qFormat="1"/>
+    <w:lsdException w:name="Intense Reference" w:uiPriority="32" w:qFormat="1"/>
+    <w:lsdException w:name="Book Title" w:uiPriority="33" w:qFormat="1"/>
+    <w:lsdException w:name="Bibliography" w:semiHidden="1" w:uiPriority="37" w:unhideWhenUsed="1"/>
+    <w:lsdException w:name="TOC Heading" w:semiHidden="1" w:uiPriority="39" w:unhideWhenUsed="1" w:qFormat="1"/>
+    <w:lsdException w:name="Grid Table 4" w:uiPriority="49"/>
+    <w:lsdException w:name="Grid Table 5 Dark" w:uiPriority="50"/>
+    <w:lsdException w:name="Grid Table 6 Colorful" w:uiPriority="51"/>
+    <w:lsdException w:name="Grid Table 7 Colorful" w:uiPriority="52"/>
+    <w:lsdException w:name="Grid Table 1 Light Accent 1" w:uiPriority="46"/>
+    <w:lsdException w:name="Grid Table 2 Accent 1" w:uiPriority="47"/>
+    <w:lsdException w:name="Grid Table 3 Accent 1" w:uiPriority="48"/>
+    <w:lsdException w:name="Grid Table 4 Accent 1" w:uiPriority="49"/>
+    <w:lsdException w:name="Grid Table 5 Dark Accent 1" w:uiPriority="50"/>
+    <w:lsdException w:name="Grid Table 6 Colorful Accent 1" w:uiPriority="51"/>
+    <w:lsdException w:name="Grid Table 7 Colorful Accent 1" w:uiPriority="52"/>
+    <w:lsdException w:name="Grid Table 1 Light Accent 2" w:uiPriority="46"/>
+    <w:lsdException w:name="Grid Table 2 Accent 2" w:uiPriority="47"/>
+    <w:lsdException w:name="Grid Table 3 Accent 2" w:uiPriority="48"/>
+    <w:lsdException w:name="Grid Table 4 Accent 2" w:uiPriority="49"/>
+    <w:lsdException w:name="Grid Table 5 Dark Accent 2" w:uiPriority="50"/>
+    <w:lsdException w:name="Grid Table 6 Colorful Accent 2" w:uiPriority="51"/>
+    <w:lsdException w:name="Grid Table 7 Colorful Accent 2" w:uiPriority="52"/>
+    <w:lsdException w:name="Grid Table 1 Light Accent 3" w:uiPriority="46"/>
+    <w:lsdException w:name="Grid Table 2 Accent 3" w:uiPriority="47"/>
+    <w:lsdException w:name="Grid Table 3 Accent 3" w:uiPriority="48"/>
+    <w:lsdException w:name="Grid Table 4 Accent 3" w:uiPriority="49"/>
+    <w:lsdException w:name="Grid Table 5 Dark Accent 3" w:uiPriority="50"/>
+    <w:lsdException w:name="Grid Table 6 Colorful Accent 3" w:uiPriority="51"/>
+    <w:lsdException w:name="Grid Table 7 Colorful Accent 3" w:uiPriority="52"/>
+    <w:lsdException w:name="Grid Table 1 Light Accent 4" w:uiPriority="46"/>
+    <w:lsdException w:name="Grid Table 2 Accent 4" w:uiPriority="47"/>
+    <w:lsdException w:name="Grid Table 3 Accent 4" w:uiPriority="48"/>
+    <w:lsdException w:name="Grid Table 4 Accent 4" w:uiPriority="49"/>
+    <w:lsdException w:name="Grid Table 5 Dark Accent 4" w:uiPriority="50"/>
+    <w:lsdException w:name="Grid Table 6 Colorful Accent 4" w:uiPriority="51"/>
+    <w:lsdException w:name="Grid Table 7 Colorful Accent 4" w:uiPriority="52"/>
+    <w:lsdException w:name="Grid Table 1 Light Accent 5" w:uiPriority="46"/>
+    <w:lsdException w:name="Grid Table 2 Accent 5" w:uiPriority="47"/>
+    <w:lsdException w:name="Grid Table 3 Accent 5" w:uiPriority="48"/>
+    <w:lsdException w:name="Grid Table 4 Accent 5" w:uiPriority="49"/>
+    <w:lsdException w:name="Grid Table 5 Dark Accent 5" w:uiPriority="50"/>
+    <w:lsdException w:name="Grid Table 6 Colorful Accent 5" w:uiPriority="51"/>
+    <w:lsdException w:name="Grid Table 7 Colorful Accent 5" w:uiPriority="52"/>
+    <w:lsdException w:name="Grid Table 1 Light Accent 6" w:uiPriority="46"/>
+    <w:lsdException w:name="Grid Table 2 Accent 6" w:uiPriority="47"/>
+    <w:lsdException w:name="Grid Table 3 Accent 6" w:uiPriority="48"/>
+    <w:lsdException w:name="Grid Table 4 Accent 6" w:uiPriority="49"/>
+    <w:lsdException w:name="Grid Table 5 Dark Accent 6" w:uiPriority="50"/>
+    <w:lsdException w:name="Grid Table 6 Colorful Accent 6" w:uiPriority="51"/>
+    <w:lsdException w:name="Grid Table 7 Colorful Accent 6" w:uiPriority="52"/>
+    <w:lsdException w:name="List Table 1 Light" w:uiPriority="46"/>
+    <w:lsdException w:name="List Table 2" w:uiPriority="47"/>
+    <w:lsdException w:name="List Table 3" w:uiPriority="48"/>
+    <w:lsdException w:name="List Table 4" w:uiPriority="49"/>
+    <w:lsdException w:name="List Table 5 Dark" w:uiPriority="50"/>
+    <w:lsdException w:name="List Table 6 Colorful" w:uiPriority="51"/>
+    <w:lsdException w:name="List Table 7 Colorful" w:uiPriority="52"/>
+    <w:lsdException w:name="List Table 1 Light Accent 1" w:uiPriority="46"/>
+    <w:lsdException w:name="List Table 2 Accent 1" w:uiPriority="47"/>
+    <w:lsdException w:name="List Table 3 Accent 1" w:uiPriority="48"/>
+    <w:lsdException w:name="List Table 4 Accent 1" w:uiPriority="49"/>
+    <w:lsdException w:name="List Table 5 Dark Accent 1" w:uiPriority="50"/>
+    <w:lsdException w:name="List Table 6 Colorful Accent 1" w:uiPriority="51"/>
+    <w:lsdException w:name="List Table 7 Colorful Accent 1" w:uiPriority="52"/>
+    <w:lsdException w:name="List Table 1 Light Accent 2" w:uiPriority="46"/>
+    <w:lsdException w:name="List Table 2 Accent 2" w:uiPriority="47"/>
+    <w:lsdException w:name="List Table 3 Accent 2" w:uiPriority="48"/>
+    <w:lsdException w:name="List Table 4 Accent 2" w:uiPriority="49"/>
+    <w:lsdException w:name="List Table 5 Dark Accent 2" w:uiPriority="50"/>
+    <w:lsdException w:name="List Table 6 Colorful Accent 2" w:uiPriority="51"/>
+    <w:lsdException w:name="List Table 7 Colorful Accent 2" w:uiPriority="52"/>
+    <w:lsdException w:name="List Table 1 Light Accent 3" w:uiPriority="46"/>
+    <w:lsdException w:name="List Table 2 Accent 3" w:uiPriority="47"/>
+    <w:lsdException w:name="List Table 3 Accent 3" w:uiPriority="48"/>
+    <w:lsdException w:name="List Table 4 Accent 3" w:uiPriority="49"/>
+    <w:lsdException w:name="List Table 5 Dark Accent 3" w:uiPriority="50"/>
+    <w:lsdException w:name="List Table 6 Colorful Accent 3" w:uiPriority="51"/>
+    <w:lsdException w:name="List Table 7 Colorful Accent 3" w:uiPriority="52"/>
+    <w:lsdException w:name="List Table 1 Light Accent 4" w:uiPriority="46"/>
+    <w:lsdException w:name="List Table 2 Accent 4" w:uiPriority="47"/>
+    <w:lsdException w:name="List Table 3 Accent 4" w:uiPriority="48"/>
+    <w:lsdException w:name="List Table 4 Accent 4" w:uiPriority="49"/>
+    <w:lsdException w:name="List Table 5 Dark Accent 4" w:uiPriority="50"/>
+    <w:lsdException w:name="List Table 6 Colorful Accent 4" w:uiPriority="51"/>
+    <w:lsdException w:name="List Table 7 Colorful Accent 4" w:uiPriority="52"/>
+    <w:lsdException w:name="List Table 1 Light Accent 5" w:uiPriority="46"/>
+    <w:lsdException w:name="List Table 2 Accent 5" w:uiPriority="47"/>
+    <w:lsdException w:name="List Table 3 Accent 5" w:uiPriority="48"/>
+    <w:lsdException w:name="List Table 4 Accent 5" w:uiPriority="49"/>
+    <w:lsdException w:name="List Table 5 Dark Accent 5" w:uiPriority="50"/>
+    <w:lsdException w:name="List Table 6 Colorful Accent 5" w:uiPriority="51"/>
+    <w:lsdException w:name="List Table 7 Colorful Accent 5" w:uiPriority="52"/>
+    <w:lsdException w:name="List Table 1 Light Accent 6" w:uiPriority="46"/>
+    <w:lsdException w:name="List Table 2 Accent 6" w:uiPriority="47"/>
+    <w:lsdException w:name="List Table 3 Accent 6" w:uiPriority="48"/>
+    <w:lsdException w:name="List Table 4 Accent 6" w:uiPriority="49"/>
+    <w:lsdException w:name="List Table 5 Dark Accent 6" w:uiPriority="50"/>
+    <w:lsdException w:name="List Table 6 Colorful Accent 6" w:uiPriority="51"/>
+    <w:lsdException w:name="List Table 7 Colorful Accent 6" w:uiPriority="52"/>
+    <w:lsdException w:name="Mention" w:semiHidden="1" w:unhideWhenUsed="1"/>
+    <w:lsdException w:name="Smart Hyperlink" w:semiHidden="1" w:unhideWhenUsed="1"/>
+    <w:lsdException w:name="Hashtag" w:semiHidden="1" w:unhideWhenUsed="1"/>
+    <w:lsdException w:name="Unresolved Mention" w:semiHidden="1" w:unhideWhenUsed="1"/>
+    <w:lsdException w:name="Smart Link" w:semiHidden="1" w:unhideWhenUsed="1"/>
+    <w:lsdException w:name="Smart Link Error" w:semiHidden="1" w:unhideWhenUsed="1"/>
   </w:latentStyles>
   <w:style w:type="paragraph" w:default="1" w:styleId="Normal">
     <w:name w:val="Normal"/>
@@ -7745,762 +8120,72 @@
     <w:basedOn w:val="DefaultParagraphFont"/>
     <w:rsid w:val="00DA1FF3"/>
   </w:style>
-</w:styles>
-</file>
-
-<file path=word/stylesWithEffects.xml><?xml version="1.0" encoding="utf-8"?>
-<w:styles xmlns:wpc="http://schemas.microsoft.com/office/word/2010/wordprocessingCanvas" xmlns:mo="http://schemas.microsoft.com/office/mac/office/2008/main" xmlns:mc="http://schemas.openxmlformats.org/markup-compatibility/2006" xmlns:mv="urn:schemas-microsoft-com:mac:vml" xmlns:o="urn:schemas-microsoft-com:office:office" xmlns:r="http://schemas.openxmlformats.org/officeDocument/2006/relationships" xmlns:m="http://schemas.openxmlformats.org/officeDocument/2006/math" xmlns:v="urn:schemas-microsoft-com:vml" xmlns:wp14="http://schemas.microsoft.com/office/word/2010/wordprocessingDrawing" xmlns:wp="http://schemas.openxmlformats.org/drawingml/2006/wordprocessingDrawing" xmlns:w10="urn:schemas-microsoft-com:office:word" xmlns:w="http://schemas.openxmlformats.org/wordprocessingml/2006/main" xmlns:w14="http://schemas.microsoft.com/office/word/2010/wordml" xmlns:wpg="http://schemas.microsoft.com/office/word/2010/wordprocessingGroup" xmlns:wpi="http://schemas.microsoft.com/office/word/2010/wordprocessingInk" xmlns:wne="http://schemas.microsoft.com/office/word/2006/wordml" xmlns:wps="http://schemas.microsoft.com/office/word/2010/wordprocessingShape" mc:Ignorable="w14 wp14">
-  <w:docDefaults>
-    <w:rPrDefault>
-      <w:rPr>
-        <w:rFonts w:asciiTheme="minorHAnsi" w:eastAsiaTheme="minorHAnsi" w:hAnsiTheme="minorHAnsi" w:cstheme="minorBidi"/>
-        <w:sz w:val="22"/>
-        <w:szCs w:val="22"/>
-        <w:lang w:val="en-US" w:eastAsia="en-US" w:bidi="ar-SA"/>
-      </w:rPr>
-    </w:rPrDefault>
-    <w:pPrDefault>
-      <w:pPr>
-        <w:spacing w:after="160" w:line="259" w:lineRule="auto"/>
-      </w:pPr>
-    </w:pPrDefault>
-  </w:docDefaults>
-  <w:latentStyles w:defLockedState="0" w:defUIPriority="99" w:defSemiHidden="1" w:defUnhideWhenUsed="1" w:defQFormat="0" w:count="276">
-    <w:lsdException w:name="Normal" w:semiHidden="0" w:uiPriority="0" w:unhideWhenUsed="0" w:qFormat="1"/>
-    <w:lsdException w:name="heading 1" w:semiHidden="0" w:uiPriority="9" w:unhideWhenUsed="0" w:qFormat="1"/>
-    <w:lsdException w:name="heading 2" w:uiPriority="9" w:qFormat="1"/>
-    <w:lsdException w:name="heading 3" w:uiPriority="9" w:qFormat="1"/>
-    <w:lsdException w:name="heading 4" w:uiPriority="9" w:qFormat="1"/>
-    <w:lsdException w:name="heading 5" w:uiPriority="9" w:qFormat="1"/>
-    <w:lsdException w:name="heading 6" w:uiPriority="9" w:qFormat="1"/>
-    <w:lsdException w:name="heading 7" w:uiPriority="9" w:qFormat="1"/>
-    <w:lsdException w:name="heading 8" w:uiPriority="9" w:qFormat="1"/>
-    <w:lsdException w:name="heading 9" w:uiPriority="9" w:qFormat="1"/>
-    <w:lsdException w:name="toc 1" w:uiPriority="39"/>
-    <w:lsdException w:name="toc 2" w:uiPriority="39"/>
-    <w:lsdException w:name="toc 3" w:uiPriority="39"/>
-    <w:lsdException w:name="toc 4" w:uiPriority="39"/>
-    <w:lsdException w:name="toc 5" w:uiPriority="39"/>
-    <w:lsdException w:name="toc 6" w:uiPriority="39"/>
-    <w:lsdException w:name="toc 7" w:uiPriority="39"/>
-    <w:lsdException w:name="toc 8" w:uiPriority="39"/>
-    <w:lsdException w:name="toc 9" w:uiPriority="39"/>
-    <w:lsdException w:name="caption" w:uiPriority="35" w:qFormat="1"/>
-    <w:lsdException w:name="Title" w:semiHidden="0" w:uiPriority="10" w:unhideWhenUsed="0" w:qFormat="1"/>
-    <w:lsdException w:name="Default Paragraph Font" w:uiPriority="1"/>
-    <w:lsdException w:name="Subtitle" w:semiHidden="0" w:uiPriority="11" w:unhideWhenUsed="0" w:qFormat="1"/>
-    <w:lsdException w:name="Strong" w:semiHidden="0" w:uiPriority="22" w:unhideWhenUsed="0" w:qFormat="1"/>
-    <w:lsdException w:name="Emphasis" w:semiHidden="0" w:uiPriority="20" w:unhideWhenUsed="0" w:qFormat="1"/>
-    <w:lsdException w:name="Table Grid" w:semiHidden="0" w:uiPriority="39" w:unhideWhenUsed="0"/>
-    <w:lsdException w:name="Note Level 1" w:semiHidden="0" w:unhideWhenUsed="0"/>
-    <w:lsdException w:name="Note Level 2" w:semiHidden="0" w:unhideWhenUsed="0"/>
-    <w:lsdException w:name="Note Level 3" w:semiHidden="0" w:unhideWhenUsed="0"/>
-    <w:lsdException w:name="Note Level 4" w:semiHidden="0" w:unhideWhenUsed="0"/>
-    <w:lsdException w:name="Note Level 5" w:semiHidden="0" w:unhideWhenUsed="0"/>
-    <w:lsdException w:name="Note Level 6" w:semiHidden="0" w:unhideWhenUsed="0"/>
-    <w:lsdException w:name="Note Level 7" w:semiHidden="0" w:unhideWhenUsed="0"/>
-    <w:lsdException w:name="Note Level 8" w:semiHidden="0" w:unhideWhenUsed="0"/>
-    <w:lsdException w:name="Note Level 9" w:semiHidden="0" w:unhideWhenUsed="0"/>
-    <w:lsdException w:name="Placeholder Text" w:unhideWhenUsed="0"/>
-    <w:lsdException w:name="No Spacing" w:semiHidden="0" w:uiPriority="1" w:unhideWhenUsed="0" w:qFormat="1"/>
-    <w:lsdException w:name="Light Shading" w:semiHidden="0" w:uiPriority="60" w:unhideWhenUsed="0"/>
-    <w:lsdException w:name="Light List" w:semiHidden="0" w:uiPriority="61" w:unhideWhenUsed="0"/>
-    <w:lsdException w:name="Light Grid" w:semiHidden="0" w:uiPriority="62" w:unhideWhenUsed="0"/>
-    <w:lsdException w:name="Medium Shading 1" w:semiHidden="0" w:uiPriority="63" w:unhideWhenUsed="0"/>
-    <w:lsdException w:name="Medium Shading 2" w:semiHidden="0" w:uiPriority="64" w:unhideWhenUsed="0"/>
-    <w:lsdException w:name="Medium List 1" w:semiHidden="0" w:uiPriority="65" w:unhideWhenUsed="0"/>
-    <w:lsdException w:name="Medium List 2" w:semiHidden="0" w:uiPriority="66" w:unhideWhenUsed="0"/>
-    <w:lsdException w:name="Medium Grid 1" w:semiHidden="0" w:uiPriority="67" w:unhideWhenUsed="0"/>
-    <w:lsdException w:name="Medium Grid 2" w:semiHidden="0" w:uiPriority="68" w:unhideWhenUsed="0"/>
-    <w:lsdException w:name="Medium Grid 3" w:semiHidden="0" w:uiPriority="69" w:unhideWhenUsed="0"/>
-    <w:lsdException w:name="Dark List" w:semiHidden="0" w:uiPriority="70" w:unhideWhenUsed="0"/>
-    <w:lsdException w:name="Colorful Shading" w:semiHidden="0" w:uiPriority="71" w:unhideWhenUsed="0"/>
-    <w:lsdException w:name="Colorful List" w:semiHidden="0" w:uiPriority="72" w:unhideWhenUsed="0"/>
-    <w:lsdException w:name="Colorful Grid" w:semiHidden="0" w:uiPriority="73" w:unhideWhenUsed="0"/>
-    <w:lsdException w:name="Light Shading Accent 1" w:semiHidden="0" w:uiPriority="60" w:unhideWhenUsed="0"/>
-    <w:lsdException w:name="Light List Accent 1" w:semiHidden="0" w:uiPriority="61" w:unhideWhenUsed="0"/>
-    <w:lsdException w:name="Light Grid Accent 1" w:semiHidden="0" w:uiPriority="62" w:unhideWhenUsed="0"/>
-    <w:lsdException w:name="Medium Shading 1 Accent 1" w:semiHidden="0" w:uiPriority="63" w:unhideWhenUsed="0"/>
-    <w:lsdException w:name="Medium Shading 2 Accent 1" w:semiHidden="0" w:uiPriority="64" w:unhideWhenUsed="0"/>
-    <w:lsdException w:name="Medium List 1 Accent 1" w:semiHidden="0" w:uiPriority="65" w:unhideWhenUsed="0"/>
-    <w:lsdException w:name="Revision" w:unhideWhenUsed="0"/>
-    <w:lsdException w:name="List Paragraph" w:semiHidden="0" w:uiPriority="34" w:unhideWhenUsed="0" w:qFormat="1"/>
-    <w:lsdException w:name="Quote" w:semiHidden="0" w:uiPriority="29" w:unhideWhenUsed="0" w:qFormat="1"/>
-    <w:lsdException w:name="Intense Quote" w:semiHidden="0" w:uiPriority="30" w:unhideWhenUsed="0" w:qFormat="1"/>
-    <w:lsdException w:name="Medium List 2 Accent 1" w:semiHidden="0" w:uiPriority="66" w:unhideWhenUsed="0"/>
-    <w:lsdException w:name="Medium Grid 1 Accent 1" w:semiHidden="0" w:uiPriority="67" w:unhideWhenUsed="0"/>
-    <w:lsdException w:name="Medium Grid 2 Accent 1" w:semiHidden="0" w:uiPriority="68" w:unhideWhenUsed="0"/>
-    <w:lsdException w:name="Medium Grid 3 Accent 1" w:semiHidden="0" w:uiPriority="69" w:unhideWhenUsed="0"/>
-    <w:lsdException w:name="Dark List Accent 1" w:semiHidden="0" w:uiPriority="70" w:unhideWhenUsed="0"/>
-    <w:lsdException w:name="Colorful Shading Accent 1" w:semiHidden="0" w:uiPriority="71" w:unhideWhenUsed="0"/>
-    <w:lsdException w:name="Colorful List Accent 1" w:semiHidden="0" w:uiPriority="72" w:unhideWhenUsed="0"/>
-    <w:lsdException w:name="Colorful Grid Accent 1" w:semiHidden="0" w:uiPriority="73" w:unhideWhenUsed="0"/>
-    <w:lsdException w:name="Light Shading Accent 2" w:semiHidden="0" w:uiPriority="60" w:unhideWhenUsed="0"/>
-    <w:lsdException w:name="Light List Accent 2" w:semiHidden="0" w:uiPriority="61" w:unhideWhenUsed="0"/>
-    <w:lsdException w:name="Light Grid Accent 2" w:semiHidden="0" w:uiPriority="62" w:unhideWhenUsed="0"/>
-    <w:lsdException w:name="Medium Shading 1 Accent 2" w:semiHidden="0" w:uiPriority="63" w:unhideWhenUsed="0"/>
-    <w:lsdException w:name="Medium Shading 2 Accent 2" w:semiHidden="0" w:uiPriority="64" w:unhideWhenUsed="0"/>
-    <w:lsdException w:name="Medium List 1 Accent 2" w:semiHidden="0" w:uiPriority="65" w:unhideWhenUsed="0"/>
-    <w:lsdException w:name="Medium List 2 Accent 2" w:semiHidden="0" w:uiPriority="66" w:unhideWhenUsed="0"/>
-    <w:lsdException w:name="Medium Grid 1 Accent 2" w:semiHidden="0" w:uiPriority="67" w:unhideWhenUsed="0"/>
-    <w:lsdException w:name="Medium Grid 2 Accent 2" w:semiHidden="0" w:uiPriority="68" w:unhideWhenUsed="0"/>
-    <w:lsdException w:name="Medium Grid 3 Accent 2" w:semiHidden="0" w:uiPriority="69" w:unhideWhenUsed="0"/>
-    <w:lsdException w:name="Dark List Accent 2" w:semiHidden="0" w:uiPriority="70" w:unhideWhenUsed="0"/>
-    <w:lsdException w:name="Colorful Shading Accent 2" w:semiHidden="0" w:uiPriority="71" w:unhideWhenUsed="0"/>
-    <w:lsdException w:name="Colorful List Accent 2" w:semiHidden="0" w:uiPriority="72" w:unhideWhenUsed="0"/>
-    <w:lsdException w:name="Colorful Grid Accent 2" w:semiHidden="0" w:uiPriority="73" w:unhideWhenUsed="0"/>
-    <w:lsdException w:name="Light Shading Accent 3" w:semiHidden="0" w:uiPriority="60" w:unhideWhenUsed="0"/>
-    <w:lsdException w:name="Light List Accent 3" w:semiHidden="0" w:uiPriority="61" w:unhideWhenUsed="0"/>
-    <w:lsdException w:name="Light Grid Accent 3" w:semiHidden="0" w:uiPriority="62" w:unhideWhenUsed="0"/>
-    <w:lsdException w:name="Medium Shading 1 Accent 3" w:semiHidden="0" w:uiPriority="63" w:unhideWhenUsed="0"/>
-    <w:lsdException w:name="Medium Shading 2 Accent 3" w:semiHidden="0" w:uiPriority="64" w:unhideWhenUsed="0"/>
-    <w:lsdException w:name="Medium List 1 Accent 3" w:semiHidden="0" w:uiPriority="65" w:unhideWhenUsed="0"/>
-    <w:lsdException w:name="Medium List 2 Accent 3" w:semiHidden="0" w:uiPriority="66" w:unhideWhenUsed="0"/>
-    <w:lsdException w:name="Medium Grid 1 Accent 3" w:semiHidden="0" w:uiPriority="67" w:unhideWhenUsed="0"/>
-    <w:lsdException w:name="Medium Grid 2 Accent 3" w:semiHidden="0" w:uiPriority="68" w:unhideWhenUsed="0"/>
-    <w:lsdException w:name="Medium Grid 3 Accent 3" w:semiHidden="0" w:uiPriority="69" w:unhideWhenUsed="0"/>
-    <w:lsdException w:name="Dark List Accent 3" w:semiHidden="0" w:uiPriority="70" w:unhideWhenUsed="0"/>
-    <w:lsdException w:name="Colorful Shading Accent 3" w:semiHidden="0" w:uiPriority="71" w:unhideWhenUsed="0"/>
-    <w:lsdException w:name="Colorful List Accent 3" w:semiHidden="0" w:uiPriority="72" w:unhideWhenUsed="0"/>
-    <w:lsdException w:name="Colorful Grid Accent 3" w:semiHidden="0" w:uiPriority="73" w:unhideWhenUsed="0"/>
-    <w:lsdException w:name="Light Shading Accent 4" w:semiHidden="0" w:uiPriority="60" w:unhideWhenUsed="0"/>
-    <w:lsdException w:name="Light List Accent 4" w:semiHidden="0" w:uiPriority="61" w:unhideWhenUsed="0"/>
-    <w:lsdException w:name="Light Grid Accent 4" w:semiHidden="0" w:uiPriority="62" w:unhideWhenUsed="0"/>
-    <w:lsdException w:name="Medium Shading 1 Accent 4" w:semiHidden="0" w:uiPriority="63" w:unhideWhenUsed="0"/>
-    <w:lsdException w:name="Medium Shading 2 Accent 4" w:semiHidden="0" w:uiPriority="64" w:unhideWhenUsed="0"/>
-    <w:lsdException w:name="Medium List 1 Accent 4" w:semiHidden="0" w:uiPriority="65" w:unhideWhenUsed="0"/>
-    <w:lsdException w:name="Medium List 2 Accent 4" w:semiHidden="0" w:uiPriority="66" w:unhideWhenUsed="0"/>
-    <w:lsdException w:name="Medium Grid 1 Accent 4" w:semiHidden="0" w:uiPriority="67" w:unhideWhenUsed="0"/>
-    <w:lsdException w:name="Medium Grid 2 Accent 4" w:semiHidden="0" w:uiPriority="68" w:unhideWhenUsed="0"/>
-    <w:lsdException w:name="Medium Grid 3 Accent 4" w:semiHidden="0" w:uiPriority="69" w:unhideWhenUsed="0"/>
-    <w:lsdException w:name="Dark List Accent 4" w:semiHidden="0" w:uiPriority="70" w:unhideWhenUsed="0"/>
-    <w:lsdException w:name="Colorful Shading Accent 4" w:semiHidden="0" w:uiPriority="71" w:unhideWhenUsed="0"/>
-    <w:lsdException w:name="Colorful List Accent 4" w:semiHidden="0" w:uiPriority="72" w:unhideWhenUsed="0"/>
-    <w:lsdException w:name="Colorful Grid Accent 4" w:semiHidden="0" w:uiPriority="73" w:unhideWhenUsed="0"/>
-    <w:lsdException w:name="Light Shading Accent 5" w:semiHidden="0" w:uiPriority="60" w:unhideWhenUsed="0"/>
-    <w:lsdException w:name="Light List Accent 5" w:semiHidden="0" w:uiPriority="61" w:unhideWhenUsed="0"/>
-    <w:lsdException w:name="Light Grid Accent 5" w:semiHidden="0" w:uiPriority="62" w:unhideWhenUsed="0"/>
-    <w:lsdException w:name="Medium Shading 1 Accent 5" w:semiHidden="0" w:uiPriority="63" w:unhideWhenUsed="0"/>
-    <w:lsdException w:name="Medium Shading 2 Accent 5" w:semiHidden="0" w:uiPriority="64" w:unhideWhenUsed="0"/>
-    <w:lsdException w:name="Medium List 1 Accent 5" w:semiHidden="0" w:uiPriority="65" w:unhideWhenUsed="0"/>
-    <w:lsdException w:name="Medium List 2 Accent 5" w:semiHidden="0" w:uiPriority="66" w:unhideWhenUsed="0"/>
-    <w:lsdException w:name="Medium Grid 1 Accent 5" w:semiHidden="0" w:uiPriority="67" w:unhideWhenUsed="0"/>
-    <w:lsdException w:name="Medium Grid 2 Accent 5" w:semiHidden="0" w:uiPriority="68" w:unhideWhenUsed="0"/>
-    <w:lsdException w:name="Medium Grid 3 Accent 5" w:semiHidden="0" w:uiPriority="69" w:unhideWhenUsed="0"/>
-    <w:lsdException w:name="Dark List Accent 5" w:semiHidden="0" w:uiPriority="70" w:unhideWhenUsed="0"/>
-    <w:lsdException w:name="Colorful Shading Accent 5" w:semiHidden="0" w:uiPriority="71" w:unhideWhenUsed="0"/>
-    <w:lsdException w:name="Colorful List Accent 5" w:semiHidden="0" w:uiPriority="72" w:unhideWhenUsed="0"/>
-    <w:lsdException w:name="Colorful Grid Accent 5" w:semiHidden="0" w:uiPriority="73" w:unhideWhenUsed="0"/>
-    <w:lsdException w:name="Light Shading Accent 6" w:semiHidden="0" w:uiPriority="60" w:unhideWhenUsed="0"/>
-    <w:lsdException w:name="Light List Accent 6" w:semiHidden="0" w:uiPriority="61" w:unhideWhenUsed="0"/>
-    <w:lsdException w:name="Light Grid Accent 6" w:semiHidden="0" w:uiPriority="62" w:unhideWhenUsed="0"/>
-    <w:lsdException w:name="Medium Shading 1 Accent 6" w:semiHidden="0" w:uiPriority="63" w:unhideWhenUsed="0"/>
-    <w:lsdException w:name="Medium Shading 2 Accent 6" w:semiHidden="0" w:uiPriority="64" w:unhideWhenUsed="0"/>
-    <w:lsdException w:name="Medium List 1 Accent 6" w:semiHidden="0" w:uiPriority="65" w:unhideWhenUsed="0"/>
-    <w:lsdException w:name="Medium List 2 Accent 6" w:semiHidden="0" w:uiPriority="66" w:unhideWhenUsed="0"/>
-    <w:lsdException w:name="Medium Grid 1 Accent 6" w:semiHidden="0" w:uiPriority="67" w:unhideWhenUsed="0"/>
-    <w:lsdException w:name="Medium Grid 2 Accent 6" w:semiHidden="0" w:uiPriority="68" w:unhideWhenUsed="0"/>
-    <w:lsdException w:name="Medium Grid 3 Accent 6" w:semiHidden="0" w:uiPriority="69" w:unhideWhenUsed="0"/>
-    <w:lsdException w:name="Dark List Accent 6" w:semiHidden="0" w:uiPriority="70" w:unhideWhenUsed="0"/>
-    <w:lsdException w:name="Colorful Shading Accent 6" w:semiHidden="0" w:uiPriority="71" w:unhideWhenUsed="0"/>
-    <w:lsdException w:name="Colorful List Accent 6" w:semiHidden="0" w:uiPriority="72" w:unhideWhenUsed="0"/>
-    <w:lsdException w:name="Colorful Grid Accent 6" w:semiHidden="0" w:uiPriority="73" w:unhideWhenUsed="0"/>
-    <w:lsdException w:name="Subtle Emphasis" w:semiHidden="0" w:uiPriority="19" w:unhideWhenUsed="0" w:qFormat="1"/>
-    <w:lsdException w:name="Intense Emphasis" w:semiHidden="0" w:uiPriority="21" w:unhideWhenUsed="0" w:qFormat="1"/>
-    <w:lsdException w:name="Subtle Reference" w:semiHidden="0" w:uiPriority="31" w:unhideWhenUsed="0" w:qFormat="1"/>
-    <w:lsdException w:name="Intense Reference" w:semiHidden="0" w:uiPriority="32" w:unhideWhenUsed="0" w:qFormat="1"/>
-    <w:lsdException w:name="Book Title" w:semiHidden="0" w:uiPriority="33" w:unhideWhenUsed="0" w:qFormat="1"/>
-    <w:lsdException w:name="Bibliography" w:uiPriority="37"/>
-    <w:lsdException w:name="TOC Heading" w:uiPriority="39" w:qFormat="1"/>
-  </w:latentStyles>
-  <w:style w:type="paragraph" w:default="1" w:styleId="Normal">
-    <w:name w:val="Normal"/>
-    <w:next w:val="NoSpacing"/>
-    <w:qFormat/>
-    <w:rsid w:val="00A2187D"/>
-    <w:pPr>
-      <w:spacing w:after="0" w:line="240" w:lineRule="auto"/>
-    </w:pPr>
-    <w:rPr>
-      <w:rFonts w:ascii="Helvetica Neue" w:hAnsi="Helvetica Neue"/>
-      <w:color w:val="3F3F3F"/>
-      <w:sz w:val="28"/>
-    </w:rPr>
-  </w:style>
-  <w:style w:type="paragraph" w:styleId="Heading1">
-    <w:name w:val="heading 1"/>
-    <w:basedOn w:val="Normal"/>
-    <w:next w:val="Normal"/>
-    <w:link w:val="Heading1Char"/>
-    <w:uiPriority w:val="9"/>
-    <w:qFormat/>
-    <w:rsid w:val="0048151D"/>
-    <w:pPr>
-      <w:keepNext/>
-      <w:keepLines/>
-      <w:spacing w:before="240"/>
-      <w:jc w:val="center"/>
-      <w:outlineLvl w:val="0"/>
-    </w:pPr>
-    <w:rPr>
-      <w:rFonts w:eastAsiaTheme="majorEastAsia" w:cstheme="majorBidi"/>
-      <w:color w:val="1098D9"/>
-      <w:sz w:val="96"/>
-      <w:szCs w:val="32"/>
-    </w:rPr>
-  </w:style>
-  <w:style w:type="paragraph" w:styleId="Heading2">
-    <w:name w:val="heading 2"/>
-    <w:basedOn w:val="Normal"/>
-    <w:next w:val="Normal"/>
-    <w:link w:val="Heading2Char"/>
-    <w:uiPriority w:val="9"/>
-    <w:unhideWhenUsed/>
-    <w:qFormat/>
-    <w:rsid w:val="008F0A73"/>
-    <w:pPr>
-      <w:keepNext/>
-      <w:keepLines/>
-      <w:spacing w:before="40"/>
-      <w:outlineLvl w:val="1"/>
-    </w:pPr>
-    <w:rPr>
-      <w:rFonts w:eastAsia="Helvetica Neue" w:cstheme="minorHAnsi"/>
-      <w:noProof/>
-      <w:color w:val="1098D9"/>
-      <w:sz w:val="56"/>
-      <w:szCs w:val="84"/>
-    </w:rPr>
-  </w:style>
-  <w:style w:type="paragraph" w:styleId="Heading3">
-    <w:name w:val="heading 3"/>
-    <w:basedOn w:val="Normal"/>
-    <w:next w:val="Normal"/>
-    <w:link w:val="Heading3Char"/>
-    <w:uiPriority w:val="9"/>
-    <w:unhideWhenUsed/>
-    <w:qFormat/>
-    <w:rsid w:val="00C92213"/>
-    <w:pPr>
-      <w:keepNext/>
-      <w:keepLines/>
-      <w:spacing w:before="40"/>
-      <w:outlineLvl w:val="2"/>
-    </w:pPr>
-    <w:rPr>
-      <w:rFonts w:eastAsiaTheme="majorEastAsia" w:cstheme="majorBidi"/>
-      <w:sz w:val="36"/>
-      <w:szCs w:val="24"/>
-    </w:rPr>
-  </w:style>
-  <w:style w:type="paragraph" w:styleId="Heading4">
-    <w:name w:val="heading 4"/>
-    <w:basedOn w:val="Normal"/>
-    <w:next w:val="Normal"/>
-    <w:link w:val="Heading4Char"/>
-    <w:uiPriority w:val="9"/>
-    <w:unhideWhenUsed/>
-    <w:qFormat/>
-    <w:rsid w:val="00F527F3"/>
-    <w:pPr>
-      <w:keepNext/>
-      <w:keepLines/>
-      <w:spacing w:before="40"/>
-      <w:outlineLvl w:val="3"/>
-    </w:pPr>
-    <w:rPr>
-      <w:rFonts w:eastAsiaTheme="majorEastAsia" w:cstheme="majorBidi"/>
-      <w:i/>
-      <w:iCs/>
-      <w:color w:val="1098D9"/>
-      <w:sz w:val="30"/>
-    </w:rPr>
-  </w:style>
-  <w:style w:type="paragraph" w:styleId="Heading5">
-    <w:name w:val="heading 5"/>
-    <w:basedOn w:val="Normal"/>
-    <w:next w:val="Normal"/>
-    <w:link w:val="Heading5Char"/>
-    <w:uiPriority w:val="9"/>
-    <w:unhideWhenUsed/>
-    <w:qFormat/>
-    <w:rsid w:val="00F527F3"/>
-    <w:pPr>
-      <w:keepNext/>
-      <w:keepLines/>
-      <w:spacing w:before="40"/>
-      <w:outlineLvl w:val="4"/>
-    </w:pPr>
-    <w:rPr>
-      <w:rFonts w:eastAsiaTheme="majorEastAsia" w:cstheme="majorBidi"/>
-      <w:i/>
-    </w:rPr>
-  </w:style>
-  <w:style w:type="character" w:default="1" w:styleId="DefaultParagraphFont">
-    <w:name w:val="Default Paragraph Font"/>
-    <w:uiPriority w:val="1"/>
-    <w:semiHidden/>
-    <w:unhideWhenUsed/>
-  </w:style>
-  <w:style w:type="table" w:default="1" w:styleId="TableNormal">
-    <w:name w:val="Normal Table"/>
+  <w:style w:type="character" w:styleId="CommentReference">
+    <w:name w:val="annotation reference"/>
+    <w:basedOn w:val="DefaultParagraphFont"/>
     <w:uiPriority w:val="99"/>
     <w:semiHidden/>
     <w:unhideWhenUsed/>
-    <w:tblPr>
-      <w:tblInd w:w="0" w:type="dxa"/>
-      <w:tblCellMar>
-        <w:top w:w="0" w:type="dxa"/>
-        <w:left w:w="108" w:type="dxa"/>
-        <w:bottom w:w="0" w:type="dxa"/>
-        <w:right w:w="108" w:type="dxa"/>
-      </w:tblCellMar>
-    </w:tblPr>
+    <w:rsid w:val="001D5F5F"/>
+    <w:rPr>
+      <w:sz w:val="16"/>
+      <w:szCs w:val="16"/>
+    </w:rPr>
   </w:style>
-  <w:style w:type="numbering" w:default="1" w:styleId="NoList">
-    <w:name w:val="No List"/>
-    <w:uiPriority w:val="99"/>
-    <w:semiHidden/>
-    <w:unhideWhenUsed/>
-  </w:style>
-  <w:style w:type="paragraph" w:styleId="NoSpacing">
-    <w:name w:val="No Spacing"/>
-    <w:uiPriority w:val="1"/>
-    <w:qFormat/>
-    <w:rsid w:val="001007C9"/>
-    <w:pPr>
-      <w:spacing w:after="0" w:line="240" w:lineRule="auto"/>
-    </w:pPr>
-  </w:style>
-  <w:style w:type="paragraph" w:styleId="Header">
-    <w:name w:val="header"/>
+  <w:style w:type="paragraph" w:styleId="CommentText">
+    <w:name w:val="annotation text"/>
     <w:basedOn w:val="Normal"/>
-    <w:link w:val="HeaderChar"/>
+    <w:link w:val="CommentTextChar"/>
     <w:uiPriority w:val="99"/>
     <w:unhideWhenUsed/>
-    <w:rsid w:val="007C51B8"/>
-    <w:pPr>
-      <w:tabs>
-        <w:tab w:val="center" w:pos="4680"/>
-        <w:tab w:val="right" w:pos="9360"/>
-      </w:tabs>
-    </w:pPr>
-  </w:style>
-  <w:style w:type="character" w:customStyle="1" w:styleId="HeaderChar">
-    <w:name w:val="Header Char"/>
-    <w:basedOn w:val="DefaultParagraphFont"/>
-    <w:link w:val="Header"/>
-    <w:uiPriority w:val="99"/>
-    <w:rsid w:val="007C51B8"/>
-  </w:style>
-  <w:style w:type="paragraph" w:styleId="Footer">
-    <w:name w:val="footer"/>
-    <w:basedOn w:val="Normal"/>
-    <w:link w:val="FooterChar"/>
-    <w:uiPriority w:val="99"/>
-    <w:unhideWhenUsed/>
-    <w:rsid w:val="007C51B8"/>
-    <w:pPr>
-      <w:tabs>
-        <w:tab w:val="center" w:pos="4680"/>
-        <w:tab w:val="right" w:pos="9360"/>
-      </w:tabs>
-    </w:pPr>
-  </w:style>
-  <w:style w:type="character" w:customStyle="1" w:styleId="FooterChar">
-    <w:name w:val="Footer Char"/>
-    <w:basedOn w:val="DefaultParagraphFont"/>
-    <w:link w:val="Footer"/>
-    <w:uiPriority w:val="99"/>
-    <w:rsid w:val="007C51B8"/>
-  </w:style>
-  <w:style w:type="paragraph" w:styleId="ListParagraph">
-    <w:name w:val="List Paragraph"/>
-    <w:basedOn w:val="Normal"/>
-    <w:uiPriority w:val="34"/>
-    <w:qFormat/>
-    <w:rsid w:val="007C51B8"/>
-    <w:pPr>
-      <w:widowControl w:val="0"/>
-      <w:spacing w:after="200" w:line="276" w:lineRule="auto"/>
-      <w:ind w:left="720"/>
-      <w:contextualSpacing/>
-    </w:pPr>
-  </w:style>
-  <w:style w:type="character" w:customStyle="1" w:styleId="Heading1Char">
-    <w:name w:val="Heading 1 Char"/>
-    <w:basedOn w:val="DefaultParagraphFont"/>
-    <w:link w:val="Heading1"/>
-    <w:uiPriority w:val="9"/>
-    <w:rsid w:val="0048151D"/>
+    <w:rsid w:val="001D5F5F"/>
     <w:rPr>
-      <w:rFonts w:ascii="Helvetica Neue" w:eastAsiaTheme="majorEastAsia" w:hAnsi="Helvetica Neue" w:cstheme="majorBidi"/>
-      <w:color w:val="1098D9"/>
-      <w:sz w:val="96"/>
-      <w:szCs w:val="32"/>
-    </w:rPr>
-  </w:style>
-  <w:style w:type="character" w:customStyle="1" w:styleId="Heading2Char">
-    <w:name w:val="Heading 2 Char"/>
-    <w:basedOn w:val="DefaultParagraphFont"/>
-    <w:link w:val="Heading2"/>
-    <w:uiPriority w:val="9"/>
-    <w:rsid w:val="008F0A73"/>
-    <w:rPr>
-      <w:rFonts w:ascii="Helvetica Neue" w:eastAsia="Helvetica Neue" w:hAnsi="Helvetica Neue" w:cstheme="minorHAnsi"/>
-      <w:noProof/>
-      <w:color w:val="1098D9"/>
-      <w:sz w:val="56"/>
-      <w:szCs w:val="84"/>
-    </w:rPr>
-  </w:style>
-  <w:style w:type="character" w:styleId="Hyperlink">
-    <w:name w:val="Hyperlink"/>
-    <w:basedOn w:val="DefaultParagraphFont"/>
-    <w:uiPriority w:val="99"/>
-    <w:unhideWhenUsed/>
-    <w:rsid w:val="00A2187D"/>
-    <w:rPr>
-      <w:rFonts w:ascii="Helvetica Neue" w:hAnsi="Helvetica Neue"/>
-      <w:color w:val="0563C1" w:themeColor="hyperlink"/>
-      <w:sz w:val="26"/>
-      <w:u w:val="single"/>
-    </w:rPr>
-  </w:style>
-  <w:style w:type="character" w:customStyle="1" w:styleId="Heading3Char">
-    <w:name w:val="Heading 3 Char"/>
-    <w:basedOn w:val="DefaultParagraphFont"/>
-    <w:link w:val="Heading3"/>
-    <w:uiPriority w:val="9"/>
-    <w:rsid w:val="00C92213"/>
-    <w:rPr>
-      <w:rFonts w:ascii="Helvetica Neue" w:eastAsiaTheme="majorEastAsia" w:hAnsi="Helvetica Neue" w:cstheme="majorBidi"/>
-      <w:color w:val="3F3F3F"/>
-      <w:sz w:val="36"/>
-      <w:szCs w:val="24"/>
-    </w:rPr>
-  </w:style>
-  <w:style w:type="paragraph" w:styleId="NormalWeb">
-    <w:name w:val="Normal (Web)"/>
-    <w:basedOn w:val="Normal"/>
-    <w:uiPriority w:val="99"/>
-    <w:semiHidden/>
-    <w:unhideWhenUsed/>
-    <w:rsid w:val="007C51B8"/>
-    <w:pPr>
-      <w:spacing w:before="100" w:beforeAutospacing="1" w:after="100" w:afterAutospacing="1"/>
-    </w:pPr>
-    <w:rPr>
-      <w:rFonts w:ascii="Times" w:hAnsi="Times" w:cs="Times New Roman"/>
       <w:sz w:val="20"/>
       <w:szCs w:val="20"/>
     </w:rPr>
   </w:style>
-  <w:style w:type="character" w:customStyle="1" w:styleId="apple-converted-space">
-    <w:name w:val="apple-converted-space"/>
+  <w:style w:type="character" w:customStyle="1" w:styleId="CommentTextChar">
+    <w:name w:val="Comment Text Char"/>
     <w:basedOn w:val="DefaultParagraphFont"/>
-    <w:rsid w:val="007C51B8"/>
-  </w:style>
-  <w:style w:type="character" w:styleId="Emphasis">
-    <w:name w:val="Emphasis"/>
-    <w:basedOn w:val="DefaultParagraphFont"/>
-    <w:uiPriority w:val="20"/>
-    <w:qFormat/>
-    <w:rsid w:val="007C51B8"/>
+    <w:link w:val="CommentText"/>
+    <w:uiPriority w:val="99"/>
+    <w:rsid w:val="001D5F5F"/>
     <w:rPr>
-      <w:i/>
-      <w:iCs/>
-    </w:rPr>
-  </w:style>
-  <w:style w:type="paragraph" w:customStyle="1" w:styleId="mcetaggedbr">
-    <w:name w:val="_mce_tagged_br"/>
-    <w:basedOn w:val="Normal"/>
-    <w:rsid w:val="007C51B8"/>
-    <w:pPr>
-      <w:spacing w:before="100" w:beforeAutospacing="1" w:after="100" w:afterAutospacing="1"/>
-    </w:pPr>
-    <w:rPr>
-      <w:rFonts w:ascii="Times" w:hAnsi="Times"/>
+      <w:rFonts w:ascii="Helvetica Neue" w:hAnsi="Helvetica Neue"/>
+      <w:color w:val="3F3F3F"/>
       <w:sz w:val="20"/>
       <w:szCs w:val="20"/>
     </w:rPr>
   </w:style>
-  <w:style w:type="character" w:styleId="Strong">
-    <w:name w:val="Strong"/>
-    <w:basedOn w:val="DefaultParagraphFont"/>
-    <w:uiPriority w:val="22"/>
-    <w:qFormat/>
-    <w:rsid w:val="007C51B8"/>
+  <w:style w:type="paragraph" w:styleId="CommentSubject">
+    <w:name w:val="annotation subject"/>
+    <w:basedOn w:val="CommentText"/>
+    <w:next w:val="CommentText"/>
+    <w:link w:val="CommentSubjectChar"/>
+    <w:uiPriority w:val="99"/>
+    <w:semiHidden/>
+    <w:unhideWhenUsed/>
+    <w:rsid w:val="001D5F5F"/>
     <w:rPr>
       <w:b/>
       <w:bCs/>
     </w:rPr>
   </w:style>
-  <w:style w:type="character" w:customStyle="1" w:styleId="wysiwyg-color-red">
-    <w:name w:val="wysiwyg-color-red"/>
-    <w:basedOn w:val="DefaultParagraphFont"/>
-    <w:rsid w:val="007C51B8"/>
-  </w:style>
-  <w:style w:type="character" w:customStyle="1" w:styleId="inline-comment-marker">
-    <w:name w:val="inline-comment-marker"/>
-    <w:basedOn w:val="DefaultParagraphFont"/>
-    <w:rsid w:val="007C51B8"/>
-  </w:style>
-  <w:style w:type="character" w:customStyle="1" w:styleId="s1">
-    <w:name w:val="s1"/>
-    <w:basedOn w:val="DefaultParagraphFont"/>
-    <w:rsid w:val="007C51B8"/>
-  </w:style>
-  <w:style w:type="paragraph" w:styleId="HTMLPreformatted">
-    <w:name w:val="HTML Preformatted"/>
-    <w:basedOn w:val="Normal"/>
-    <w:link w:val="HTMLPreformattedChar"/>
+  <w:style w:type="character" w:customStyle="1" w:styleId="CommentSubjectChar">
+    <w:name w:val="Comment Subject Char"/>
+    <w:basedOn w:val="CommentTextChar"/>
+    <w:link w:val="CommentSubject"/>
     <w:uiPriority w:val="99"/>
-    <w:unhideWhenUsed/>
-    <w:rsid w:val="007C51B8"/>
-    <w:pPr>
-      <w:tabs>
-        <w:tab w:val="left" w:pos="916"/>
-        <w:tab w:val="left" w:pos="1832"/>
-        <w:tab w:val="left" w:pos="2748"/>
-        <w:tab w:val="left" w:pos="3664"/>
-        <w:tab w:val="left" w:pos="4580"/>
-        <w:tab w:val="left" w:pos="5496"/>
-        <w:tab w:val="left" w:pos="6412"/>
-        <w:tab w:val="left" w:pos="7328"/>
-        <w:tab w:val="left" w:pos="8244"/>
-        <w:tab w:val="left" w:pos="9160"/>
-        <w:tab w:val="left" w:pos="10076"/>
-        <w:tab w:val="left" w:pos="10992"/>
-        <w:tab w:val="left" w:pos="11908"/>
-        <w:tab w:val="left" w:pos="12824"/>
-        <w:tab w:val="left" w:pos="13740"/>
-        <w:tab w:val="left" w:pos="14656"/>
-      </w:tabs>
-    </w:pPr>
+    <w:semiHidden/>
+    <w:rsid w:val="001D5F5F"/>
     <w:rPr>
-      <w:rFonts w:ascii="Courier" w:hAnsi="Courier" w:cs="Courier"/>
+      <w:rFonts w:ascii="Helvetica Neue" w:hAnsi="Helvetica Neue"/>
+      <w:b/>
+      <w:bCs/>
+      <w:color w:val="3F3F3F"/>
       <w:sz w:val="20"/>
       <w:szCs w:val="20"/>
     </w:rPr>
-  </w:style>
-  <w:style w:type="character" w:customStyle="1" w:styleId="HTMLPreformattedChar">
-    <w:name w:val="HTML Preformatted Char"/>
-    <w:basedOn w:val="DefaultParagraphFont"/>
-    <w:link w:val="HTMLPreformatted"/>
-    <w:uiPriority w:val="99"/>
-    <w:rsid w:val="007C51B8"/>
-    <w:rPr>
-      <w:rFonts w:ascii="Courier" w:hAnsi="Courier" w:cs="Courier"/>
-      <w:sz w:val="20"/>
-      <w:szCs w:val="20"/>
-    </w:rPr>
-  </w:style>
-  <w:style w:type="paragraph" w:customStyle="1" w:styleId="p1">
-    <w:name w:val="p1"/>
-    <w:basedOn w:val="Normal"/>
-    <w:rsid w:val="007C51B8"/>
-    <w:pPr>
-      <w:spacing w:before="100" w:beforeAutospacing="1" w:after="100" w:afterAutospacing="1"/>
-    </w:pPr>
-    <w:rPr>
-      <w:rFonts w:ascii="Times" w:hAnsi="Times"/>
-      <w:sz w:val="20"/>
-      <w:szCs w:val="20"/>
-    </w:rPr>
-  </w:style>
-  <w:style w:type="character" w:styleId="PageNumber">
-    <w:name w:val="page number"/>
-    <w:basedOn w:val="DefaultParagraphFont"/>
-    <w:uiPriority w:val="99"/>
-    <w:semiHidden/>
-    <w:unhideWhenUsed/>
-    <w:rsid w:val="008F0A73"/>
-  </w:style>
-  <w:style w:type="character" w:customStyle="1" w:styleId="Heading4Char">
-    <w:name w:val="Heading 4 Char"/>
-    <w:basedOn w:val="DefaultParagraphFont"/>
-    <w:link w:val="Heading4"/>
-    <w:uiPriority w:val="9"/>
-    <w:rsid w:val="00F527F3"/>
-    <w:rPr>
-      <w:rFonts w:ascii="Helvetica Neue" w:eastAsiaTheme="majorEastAsia" w:hAnsi="Helvetica Neue" w:cstheme="majorBidi"/>
-      <w:i/>
-      <w:iCs/>
-      <w:color w:val="1098D9"/>
-      <w:sz w:val="30"/>
-    </w:rPr>
-  </w:style>
-  <w:style w:type="character" w:styleId="FollowedHyperlink">
-    <w:name w:val="FollowedHyperlink"/>
-    <w:basedOn w:val="DefaultParagraphFont"/>
-    <w:uiPriority w:val="99"/>
-    <w:semiHidden/>
-    <w:unhideWhenUsed/>
-    <w:rsid w:val="008C444B"/>
-    <w:rPr>
-      <w:color w:val="954F72" w:themeColor="followedHyperlink"/>
-      <w:u w:val="single"/>
-    </w:rPr>
-  </w:style>
-  <w:style w:type="character" w:customStyle="1" w:styleId="Heading5Char">
-    <w:name w:val="Heading 5 Char"/>
-    <w:basedOn w:val="DefaultParagraphFont"/>
-    <w:link w:val="Heading5"/>
-    <w:uiPriority w:val="9"/>
-    <w:rsid w:val="00F527F3"/>
-    <w:rPr>
-      <w:rFonts w:ascii="Helvetica Neue" w:eastAsiaTheme="majorEastAsia" w:hAnsi="Helvetica Neue" w:cstheme="majorBidi"/>
-      <w:i/>
-      <w:color w:val="3F3F3F"/>
-      <w:sz w:val="28"/>
-    </w:rPr>
-  </w:style>
-  <w:style w:type="paragraph" w:styleId="TOC1">
-    <w:name w:val="toc 1"/>
-    <w:basedOn w:val="Normal"/>
-    <w:next w:val="Normal"/>
-    <w:autoRedefine/>
-    <w:uiPriority w:val="39"/>
-    <w:unhideWhenUsed/>
-    <w:rsid w:val="00794440"/>
-    <w:pPr>
-      <w:tabs>
-        <w:tab w:val="right" w:leader="dot" w:pos="9350"/>
-      </w:tabs>
-    </w:pPr>
-  </w:style>
-  <w:style w:type="paragraph" w:styleId="TOC2">
-    <w:name w:val="toc 2"/>
-    <w:basedOn w:val="Normal"/>
-    <w:next w:val="Normal"/>
-    <w:autoRedefine/>
-    <w:uiPriority w:val="39"/>
-    <w:unhideWhenUsed/>
-    <w:rsid w:val="00380E9B"/>
-    <w:pPr>
-      <w:tabs>
-        <w:tab w:val="right" w:leader="dot" w:pos="9350"/>
-      </w:tabs>
-      <w:ind w:left="280"/>
-    </w:pPr>
-  </w:style>
-  <w:style w:type="paragraph" w:styleId="TOC3">
-    <w:name w:val="toc 3"/>
-    <w:basedOn w:val="Normal"/>
-    <w:next w:val="Normal"/>
-    <w:autoRedefine/>
-    <w:uiPriority w:val="39"/>
-    <w:unhideWhenUsed/>
-    <w:rsid w:val="00380E9B"/>
-    <w:pPr>
-      <w:ind w:left="560"/>
-    </w:pPr>
-  </w:style>
-  <w:style w:type="paragraph" w:styleId="TOC4">
-    <w:name w:val="toc 4"/>
-    <w:basedOn w:val="Normal"/>
-    <w:next w:val="Normal"/>
-    <w:autoRedefine/>
-    <w:uiPriority w:val="39"/>
-    <w:unhideWhenUsed/>
-    <w:rsid w:val="00380E9B"/>
-    <w:pPr>
-      <w:ind w:left="840"/>
-    </w:pPr>
-  </w:style>
-  <w:style w:type="paragraph" w:styleId="TOC5">
-    <w:name w:val="toc 5"/>
-    <w:basedOn w:val="Normal"/>
-    <w:next w:val="Normal"/>
-    <w:autoRedefine/>
-    <w:uiPriority w:val="39"/>
-    <w:unhideWhenUsed/>
-    <w:rsid w:val="00380E9B"/>
-    <w:pPr>
-      <w:ind w:left="1120"/>
-    </w:pPr>
-  </w:style>
-  <w:style w:type="paragraph" w:styleId="TOC6">
-    <w:name w:val="toc 6"/>
-    <w:basedOn w:val="Normal"/>
-    <w:next w:val="Normal"/>
-    <w:autoRedefine/>
-    <w:uiPriority w:val="39"/>
-    <w:unhideWhenUsed/>
-    <w:rsid w:val="00380E9B"/>
-    <w:pPr>
-      <w:ind w:left="1400"/>
-    </w:pPr>
-  </w:style>
-  <w:style w:type="paragraph" w:styleId="TOC7">
-    <w:name w:val="toc 7"/>
-    <w:basedOn w:val="Normal"/>
-    <w:next w:val="Normal"/>
-    <w:autoRedefine/>
-    <w:uiPriority w:val="39"/>
-    <w:unhideWhenUsed/>
-    <w:rsid w:val="00380E9B"/>
-    <w:pPr>
-      <w:ind w:left="1680"/>
-    </w:pPr>
-  </w:style>
-  <w:style w:type="paragraph" w:styleId="TOC8">
-    <w:name w:val="toc 8"/>
-    <w:basedOn w:val="Normal"/>
-    <w:next w:val="Normal"/>
-    <w:autoRedefine/>
-    <w:uiPriority w:val="39"/>
-    <w:unhideWhenUsed/>
-    <w:rsid w:val="00380E9B"/>
-    <w:pPr>
-      <w:ind w:left="1960"/>
-    </w:pPr>
-  </w:style>
-  <w:style w:type="paragraph" w:styleId="TOC9">
-    <w:name w:val="toc 9"/>
-    <w:basedOn w:val="Normal"/>
-    <w:next w:val="Normal"/>
-    <w:autoRedefine/>
-    <w:uiPriority w:val="39"/>
-    <w:unhideWhenUsed/>
-    <w:rsid w:val="00380E9B"/>
-    <w:pPr>
-      <w:ind w:left="2240"/>
-    </w:pPr>
-  </w:style>
-  <w:style w:type="paragraph" w:styleId="BalloonText">
-    <w:name w:val="Balloon Text"/>
-    <w:basedOn w:val="Normal"/>
-    <w:link w:val="BalloonTextChar"/>
-    <w:uiPriority w:val="99"/>
-    <w:semiHidden/>
-    <w:unhideWhenUsed/>
-    <w:rsid w:val="00724930"/>
-    <w:rPr>
-      <w:rFonts w:ascii="Lucida Grande" w:hAnsi="Lucida Grande" w:cs="Lucida Grande"/>
-      <w:sz w:val="18"/>
-      <w:szCs w:val="18"/>
-    </w:rPr>
-  </w:style>
-  <w:style w:type="character" w:customStyle="1" w:styleId="BalloonTextChar">
-    <w:name w:val="Balloon Text Char"/>
-    <w:basedOn w:val="DefaultParagraphFont"/>
-    <w:link w:val="BalloonText"/>
-    <w:uiPriority w:val="99"/>
-    <w:semiHidden/>
-    <w:rsid w:val="00724930"/>
-    <w:rPr>
-      <w:rFonts w:ascii="Lucida Grande" w:hAnsi="Lucida Grande" w:cs="Lucida Grande"/>
-      <w:color w:val="3F3F3F"/>
-      <w:sz w:val="18"/>
-      <w:szCs w:val="18"/>
-    </w:rPr>
-  </w:style>
-  <w:style w:type="character" w:customStyle="1" w:styleId="m-5175769436658978726inbox-inbox-wysiwyg-font-size-small">
-    <w:name w:val="m_-5175769436658978726inbox-inbox-wysiwyg-font-size-small"/>
-    <w:basedOn w:val="DefaultParagraphFont"/>
-    <w:rsid w:val="00DA1FF3"/>
   </w:style>
 </w:styles>
 </file>
@@ -8794,7 +8479,7 @@
   <a:extraClrSchemeLst/>
   <a:extLst>
     <a:ext uri="{05A4C25C-085E-4340-85A3-A5531E510DB2}">
-      <thm15:themeFamily xmlns:thm15="http://schemas.microsoft.com/office/thememl/2012/main" xmlns="" name="Office Theme" id="{62F939B6-93AF-4DB8-9C6B-D6C7DFDC589F}" vid="{4A3C46E8-61CC-4603-A589-7422A47A8E4A}"/>
+      <thm15:themeFamily xmlns:thm15="http://schemas.microsoft.com/office/thememl/2012/main" name="Office Theme" id="{62F939B6-93AF-4DB8-9C6B-D6C7DFDC589F}" vid="{4A3C46E8-61CC-4603-A589-7422A47A8E4A}"/>
     </a:ext>
   </a:extLst>
 </a:theme>
@@ -8805,7 +8490,7 @@
 </file>
 
 <file path=customXml/itemProps1.xml><?xml version="1.0" encoding="utf-8"?>
-<ds:datastoreItem xmlns:ds="http://schemas.openxmlformats.org/officeDocument/2006/customXml" ds:itemID="{9406AB31-45ED-884D-98E2-B760610C3E02}">
+<ds:datastoreItem xmlns:ds="http://schemas.openxmlformats.org/officeDocument/2006/customXml" ds:itemID="{282DBA8F-C34E-5B4E-98FC-486AE96059DC}">
   <ds:schemaRefs>
     <ds:schemaRef ds:uri="http://schemas.openxmlformats.org/officeDocument/2006/bibliography"/>
   </ds:schemaRefs>

</xml_diff>